<commit_message>
UI Layout ongoing Begin of MVVM setup
</commit_message>
<xml_diff>
--- a/ShatteredTextualEngine/other/ShatteredTextual.docx
+++ b/ShatteredTextualEngine/other/ShatteredTextual.docx
@@ -596,6 +596,216 @@
     </w:p>
     <w:p>
       <w:pPr>
+        <w:pStyle w:val="Titre3"/>
+        <w:rPr>
+          <w:lang w:val="en-US"/>
+        </w:rPr>
+      </w:pPr>
+      <w:r>
+        <w:rPr>
+          <w:lang w:val="en-US"/>
+        </w:rPr>
+        <w:t>Ongoing</w:t>
+      </w:r>
+      <w:r>
+        <w:rPr>
+          <w:lang w:val="en-US"/>
+        </w:rPr>
+        <w:t xml:space="preserve"> PB</w:t>
+      </w:r>
+    </w:p>
+    <w:p>
+      <w:pPr>
+        <w:pStyle w:val="Paragraphedeliste"/>
+        <w:numPr>
+          <w:ilvl w:val="0"/>
+          <w:numId w:val="17"/>
+        </w:numPr>
+        <w:rPr>
+          <w:lang w:val="en-US"/>
+        </w:rPr>
+      </w:pPr>
+      <w:r>
+        <w:rPr>
+          <w:lang w:val="en-US"/>
+        </w:rPr>
+        <w:t xml:space="preserve">Game settings expander </w:t>
+      </w:r>
+      <w:bookmarkStart w:id="0" w:name="_GoBack"/>
+      <w:bookmarkEnd w:id="0"/>
+    </w:p>
+    <w:p>
+      <w:pPr>
+        <w:pStyle w:val="Paragraphedeliste"/>
+        <w:numPr>
+          <w:ilvl w:val="0"/>
+          <w:numId w:val="17"/>
+        </w:numPr>
+        <w:rPr>
+          <w:lang w:val="en-US"/>
+        </w:rPr>
+      </w:pPr>
+      <w:proofErr w:type="spellStart"/>
+      <w:r>
+        <w:rPr>
+          <w:lang w:val="en-US"/>
+        </w:rPr>
+        <w:t>Viewmodel</w:t>
+      </w:r>
+      <w:proofErr w:type="spellEnd"/>
+      <w:r>
+        <w:rPr>
+          <w:lang w:val="en-US"/>
+        </w:rPr>
+        <w:t xml:space="preserve"> containing other view model </w:t>
+      </w:r>
+    </w:p>
+    <w:p>
+      <w:pPr>
+        <w:pStyle w:val="Paragraphedeliste"/>
+        <w:numPr>
+          <w:ilvl w:val="0"/>
+          <w:numId w:val="17"/>
+        </w:numPr>
+        <w:rPr>
+          <w:lang w:val="en-US"/>
+        </w:rPr>
+      </w:pPr>
+      <w:proofErr w:type="spellStart"/>
+      <w:r>
+        <w:rPr>
+          <w:lang w:val="en-US"/>
+        </w:rPr>
+        <w:t>GameVM</w:t>
+      </w:r>
+      <w:proofErr w:type="spellEnd"/>
+      <w:r>
+        <w:rPr>
+          <w:lang w:val="en-US"/>
+        </w:rPr>
+        <w:t xml:space="preserve"> </w:t>
+      </w:r>
+    </w:p>
+    <w:p>
+      <w:pPr>
+        <w:pStyle w:val="Paragraphedeliste"/>
+        <w:numPr>
+          <w:ilvl w:val="1"/>
+          <w:numId w:val="17"/>
+        </w:numPr>
+        <w:rPr>
+          <w:lang w:val="en-US"/>
+        </w:rPr>
+      </w:pPr>
+      <w:r>
+        <w:rPr>
+          <w:lang w:val="en-US"/>
+        </w:rPr>
+        <w:t xml:space="preserve">Contain </w:t>
+      </w:r>
+      <w:proofErr w:type="spellStart"/>
+      <w:r>
+        <w:rPr>
+          <w:lang w:val="en-US"/>
+        </w:rPr>
+        <w:t>LevelVM</w:t>
+      </w:r>
+      <w:proofErr w:type="spellEnd"/>
+    </w:p>
+    <w:p>
+      <w:pPr>
+        <w:pStyle w:val="Paragraphedeliste"/>
+        <w:numPr>
+          <w:ilvl w:val="0"/>
+          <w:numId w:val="17"/>
+        </w:numPr>
+        <w:rPr>
+          <w:lang w:val="en-US"/>
+        </w:rPr>
+      </w:pPr>
+      <w:proofErr w:type="spellStart"/>
+      <w:r>
+        <w:rPr>
+          <w:lang w:val="en-US"/>
+        </w:rPr>
+        <w:t>LevelVM</w:t>
+      </w:r>
+      <w:proofErr w:type="spellEnd"/>
+    </w:p>
+    <w:p>
+      <w:pPr>
+        <w:pStyle w:val="Paragraphedeliste"/>
+        <w:numPr>
+          <w:ilvl w:val="1"/>
+          <w:numId w:val="17"/>
+        </w:numPr>
+        <w:rPr>
+          <w:lang w:val="en-US"/>
+        </w:rPr>
+      </w:pPr>
+      <w:r>
+        <w:rPr>
+          <w:lang w:val="en-US"/>
+        </w:rPr>
+        <w:t xml:space="preserve">Contain </w:t>
+      </w:r>
+      <w:proofErr w:type="spellStart"/>
+      <w:r>
+        <w:rPr>
+          <w:lang w:val="en-US"/>
+        </w:rPr>
+        <w:t>choiceVM</w:t>
+      </w:r>
+      <w:proofErr w:type="spellEnd"/>
+      <w:r>
+        <w:rPr>
+          <w:lang w:val="en-US"/>
+        </w:rPr>
+        <w:t xml:space="preserve"> ? </w:t>
+      </w:r>
+    </w:p>
+    <w:p>
+      <w:pPr>
+        <w:pStyle w:val="Paragraphedeliste"/>
+        <w:numPr>
+          <w:ilvl w:val="0"/>
+          <w:numId w:val="17"/>
+        </w:numPr>
+        <w:rPr>
+          <w:lang w:val="en-US"/>
+        </w:rPr>
+      </w:pPr>
+      <w:proofErr w:type="spellStart"/>
+      <w:r>
+        <w:rPr>
+          <w:lang w:val="en-US"/>
+        </w:rPr>
+        <w:t>ChoiceVM</w:t>
+      </w:r>
+      <w:proofErr w:type="spellEnd"/>
+      <w:r>
+        <w:rPr>
+          <w:lang w:val="en-US"/>
+        </w:rPr>
+        <w:t xml:space="preserve"> ? </w:t>
+      </w:r>
+    </w:p>
+    <w:p>
+      <w:pPr>
+        <w:pStyle w:val="Titre3"/>
+        <w:rPr>
+          <w:lang w:val="en-US"/>
+        </w:rPr>
+      </w:pPr>
+      <w:r>
+        <w:rPr>
+          <w:lang w:val="en-US"/>
+        </w:rPr>
+        <w:t xml:space="preserve">Visual </w:t>
+      </w:r>
+    </w:p>
+    <w:p>
+      <w:pPr>
         <w:pStyle w:val="Titre4"/>
         <w:rPr>
           <w:lang w:val="en-US"/>
@@ -605,7 +815,321 @@
         <w:rPr>
           <w:lang w:val="en-US"/>
         </w:rPr>
-        <w:t>Current PB</w:t>
+        <w:t xml:space="preserve">Polish </w:t>
+      </w:r>
+    </w:p>
+    <w:p>
+      <w:pPr>
+        <w:pStyle w:val="Paragraphedeliste"/>
+        <w:numPr>
+          <w:ilvl w:val="0"/>
+          <w:numId w:val="21"/>
+        </w:numPr>
+        <w:rPr>
+          <w:lang w:val="en-US"/>
+        </w:rPr>
+      </w:pPr>
+      <w:r>
+        <w:rPr>
+          <w:lang w:val="en-US"/>
+        </w:rPr>
+        <w:t xml:space="preserve">Could use border </w:t>
+      </w:r>
+    </w:p>
+    <w:p>
+      <w:pPr>
+        <w:pStyle w:val="Paragraphedeliste"/>
+        <w:numPr>
+          <w:ilvl w:val="0"/>
+          <w:numId w:val="21"/>
+        </w:numPr>
+        <w:rPr>
+          <w:lang w:val="en-US"/>
+        </w:rPr>
+      </w:pPr>
+      <w:r>
+        <w:rPr>
+          <w:lang w:val="en-US"/>
+        </w:rPr>
+        <w:t xml:space="preserve">Style </w:t>
+      </w:r>
+    </w:p>
+    <w:p>
+      <w:pPr>
+        <w:pStyle w:val="Titre4"/>
+        <w:rPr>
+          <w:lang w:val="en-US"/>
+        </w:rPr>
+      </w:pPr>
+      <w:r>
+        <w:rPr>
+          <w:lang w:val="en-US"/>
+        </w:rPr>
+        <w:t xml:space="preserve">Layout </w:t>
+      </w:r>
+    </w:p>
+    <w:p>
+      <w:pPr>
+        <w:pStyle w:val="Paragraphedeliste"/>
+        <w:numPr>
+          <w:ilvl w:val="0"/>
+          <w:numId w:val="18"/>
+        </w:numPr>
+        <w:rPr>
+          <w:lang w:val="en-US"/>
+        </w:rPr>
+      </w:pPr>
+      <w:r>
+        <w:rPr>
+          <w:lang w:val="en-US"/>
+        </w:rPr>
+        <w:t xml:space="preserve">Use combo box for condition : none , event or probability </w:t>
+      </w:r>
+    </w:p>
+    <w:p>
+      <w:pPr>
+        <w:pStyle w:val="Paragraphedeliste"/>
+        <w:numPr>
+          <w:ilvl w:val="0"/>
+          <w:numId w:val="18"/>
+        </w:numPr>
+        <w:rPr>
+          <w:lang w:val="en-US"/>
+        </w:rPr>
+      </w:pPr>
+      <w:r>
+        <w:rPr>
+          <w:lang w:val="en-US"/>
+        </w:rPr>
+        <w:t xml:space="preserve">Level &amp; choice </w:t>
+      </w:r>
+    </w:p>
+    <w:p>
+      <w:pPr>
+        <w:pStyle w:val="Paragraphedeliste"/>
+        <w:numPr>
+          <w:ilvl w:val="1"/>
+          <w:numId w:val="18"/>
+        </w:numPr>
+        <w:rPr>
+          <w:lang w:val="en-US"/>
+        </w:rPr>
+      </w:pPr>
+      <w:proofErr w:type="spellStart"/>
+      <w:r>
+        <w:rPr>
+          <w:lang w:val="en-US"/>
+        </w:rPr>
+        <w:t>Listbox</w:t>
+      </w:r>
+      <w:proofErr w:type="spellEnd"/>
+      <w:r>
+        <w:rPr>
+          <w:lang w:val="en-US"/>
+        </w:rPr>
+        <w:t xml:space="preserve"> ? </w:t>
+      </w:r>
+    </w:p>
+    <w:p>
+      <w:pPr>
+        <w:pStyle w:val="Paragraphedeliste"/>
+        <w:numPr>
+          <w:ilvl w:val="1"/>
+          <w:numId w:val="18"/>
+        </w:numPr>
+        <w:rPr>
+          <w:lang w:val="en-US"/>
+        </w:rPr>
+      </w:pPr>
+      <w:proofErr w:type="spellStart"/>
+      <w:r>
+        <w:rPr>
+          <w:lang w:val="en-US"/>
+        </w:rPr>
+        <w:t>Listview</w:t>
+      </w:r>
+      <w:proofErr w:type="spellEnd"/>
+      <w:r>
+        <w:rPr>
+          <w:lang w:val="en-US"/>
+        </w:rPr>
+        <w:t xml:space="preserve"> ? </w:t>
+      </w:r>
+    </w:p>
+    <w:p>
+      <w:pPr>
+        <w:pStyle w:val="Paragraphedeliste"/>
+        <w:numPr>
+          <w:ilvl w:val="1"/>
+          <w:numId w:val="18"/>
+        </w:numPr>
+        <w:rPr>
+          <w:lang w:val="en-US"/>
+        </w:rPr>
+      </w:pPr>
+      <w:proofErr w:type="spellStart"/>
+      <w:r>
+        <w:rPr>
+          <w:lang w:val="en-US"/>
+        </w:rPr>
+        <w:t>Treeview</w:t>
+      </w:r>
+      <w:proofErr w:type="spellEnd"/>
+      <w:r>
+        <w:rPr>
+          <w:lang w:val="en-US"/>
+        </w:rPr>
+        <w:t xml:space="preserve"> ? </w:t>
+      </w:r>
+    </w:p>
+    <w:p>
+      <w:pPr>
+        <w:pStyle w:val="Paragraphedeliste"/>
+        <w:numPr>
+          <w:ilvl w:val="2"/>
+          <w:numId w:val="18"/>
+        </w:numPr>
+        <w:rPr>
+          <w:lang w:val="en-US"/>
+        </w:rPr>
+      </w:pPr>
+      <w:r>
+        <w:rPr>
+          <w:lang w:val="en-US"/>
+        </w:rPr>
+        <w:t xml:space="preserve">See multiple </w:t>
+      </w:r>
+      <w:proofErr w:type="spellStart"/>
+      <w:r>
+        <w:rPr>
+          <w:lang w:val="en-US"/>
+        </w:rPr>
+        <w:t>datatemplate</w:t>
+      </w:r>
+      <w:proofErr w:type="spellEnd"/>
+      <w:r>
+        <w:rPr>
+          <w:lang w:val="en-US"/>
+        </w:rPr>
+        <w:t xml:space="preserve"> </w:t>
+      </w:r>
+    </w:p>
+    <w:p>
+      <w:pPr>
+        <w:pStyle w:val="Paragraphedeliste"/>
+        <w:numPr>
+          <w:ilvl w:val="2"/>
+          <w:numId w:val="18"/>
+        </w:numPr>
+        <w:rPr>
+          <w:lang w:val="en-US"/>
+        </w:rPr>
+      </w:pPr>
+      <w:r>
+        <w:rPr>
+          <w:lang w:val="en-US"/>
+        </w:rPr>
+        <w:t xml:space="preserve">See how to implement with </w:t>
+      </w:r>
+      <w:proofErr w:type="spellStart"/>
+      <w:r>
+        <w:rPr>
+          <w:lang w:val="en-US"/>
+        </w:rPr>
+        <w:t>mvvm</w:t>
+      </w:r>
+      <w:proofErr w:type="spellEnd"/>
+      <w:r>
+        <w:rPr>
+          <w:lang w:val="en-US"/>
+        </w:rPr>
+        <w:t xml:space="preserve"> </w:t>
+      </w:r>
+    </w:p>
+    <w:p>
+      <w:pPr>
+        <w:pStyle w:val="Paragraphedeliste"/>
+        <w:numPr>
+          <w:ilvl w:val="0"/>
+          <w:numId w:val="18"/>
+        </w:numPr>
+        <w:rPr>
+          <w:lang w:val="en-US"/>
+        </w:rPr>
+      </w:pPr>
+      <w:r>
+        <w:rPr>
+          <w:lang w:val="en-US"/>
+        </w:rPr>
+        <w:t xml:space="preserve">Add option to sort </w:t>
+      </w:r>
+      <w:proofErr w:type="spellStart"/>
+      <w:r>
+        <w:rPr>
+          <w:lang w:val="en-US"/>
+        </w:rPr>
+        <w:t>listviews</w:t>
+      </w:r>
+      <w:proofErr w:type="spellEnd"/>
+      <w:r>
+        <w:rPr>
+          <w:lang w:val="en-US"/>
+        </w:rPr>
+        <w:t xml:space="preserve"> </w:t>
+      </w:r>
+    </w:p>
+    <w:p>
+      <w:pPr>
+        <w:pStyle w:val="Paragraphedeliste"/>
+        <w:numPr>
+          <w:ilvl w:val="0"/>
+          <w:numId w:val="18"/>
+        </w:numPr>
+        <w:rPr>
+          <w:lang w:val="en-US"/>
+        </w:rPr>
+      </w:pPr>
+      <w:r>
+        <w:rPr>
+          <w:lang w:val="en-US"/>
+        </w:rPr>
+        <w:t xml:space="preserve">Add filtering option </w:t>
+      </w:r>
+    </w:p>
+    <w:p>
+      <w:pPr>
+        <w:pStyle w:val="Titre3"/>
+        <w:rPr>
+          <w:lang w:val="en-US"/>
+        </w:rPr>
+      </w:pPr>
+      <w:r>
+        <w:rPr>
+          <w:lang w:val="en-US"/>
+        </w:rPr>
+        <w:t xml:space="preserve">Logic </w:t>
+      </w:r>
+    </w:p>
+    <w:p>
+      <w:pPr>
+        <w:pStyle w:val="Titre4"/>
+        <w:rPr>
+          <w:lang w:val="en-US"/>
+        </w:rPr>
+      </w:pPr>
+    </w:p>
+    <w:p>
+      <w:pPr>
+        <w:pStyle w:val="Titre6"/>
+        <w:rPr>
+          <w:lang w:val="en-US"/>
+        </w:rPr>
+      </w:pPr>
+      <w:r>
+        <w:rPr>
+          <w:lang w:val="en-US"/>
+        </w:rPr>
+        <w:t>Title</w:t>
       </w:r>
     </w:p>
     <w:p>
@@ -623,28 +1147,14 @@
         <w:rPr>
           <w:lang w:val="en-US"/>
         </w:rPr>
-        <w:t xml:space="preserve">One </w:t>
-      </w:r>
-      <w:proofErr w:type="spellStart"/>
-      <w:r>
-        <w:rPr>
-          <w:lang w:val="en-US"/>
-        </w:rPr>
-        <w:t>viewModel</w:t>
-      </w:r>
-      <w:proofErr w:type="spellEnd"/>
-      <w:r>
-        <w:rPr>
-          <w:lang w:val="en-US"/>
-        </w:rPr>
-        <w:t xml:space="preserve"> per view ? How to separate view in my case </w:t>
+        <w:t xml:space="preserve">Forbidden char </w:t>
       </w:r>
     </w:p>
     <w:p>
       <w:pPr>
         <w:pStyle w:val="Paragraphedeliste"/>
         <w:numPr>
-          <w:ilvl w:val="0"/>
+          <w:ilvl w:val="1"/>
           <w:numId w:val="2"/>
         </w:numPr>
         <w:rPr>
@@ -655,49 +1165,15 @@
         <w:rPr>
           <w:lang w:val="en-US"/>
         </w:rPr>
-        <w:t xml:space="preserve">Make a main window containing either </w:t>
-      </w:r>
-      <w:proofErr w:type="spellStart"/>
-      <w:r>
-        <w:rPr>
-          <w:lang w:val="en-US"/>
-        </w:rPr>
-        <w:t>gamewindow</w:t>
-      </w:r>
-      <w:proofErr w:type="spellEnd"/>
-      <w:r>
-        <w:rPr>
-          <w:lang w:val="en-US"/>
-        </w:rPr>
-        <w:t xml:space="preserve"> or level window </w:t>
-      </w:r>
-      <w:r>
-        <w:rPr>
-          <w:lang w:val="en-US"/>
-        </w:rPr>
-        <w:t xml:space="preserve">? </w:t>
-      </w:r>
-    </w:p>
-    <w:p>
-      <w:pPr>
-        <w:pStyle w:val="Titre3"/>
-        <w:rPr>
-          <w:lang w:val="en-US"/>
-        </w:rPr>
-      </w:pPr>
-      <w:r>
-        <w:rPr>
-          <w:lang w:val="en-US"/>
-        </w:rPr>
-        <w:t xml:space="preserve">Visual </w:t>
+        <w:t xml:space="preserve">All :  [ , ] , * , // , ||, … </w:t>
       </w:r>
     </w:p>
     <w:p>
       <w:pPr>
         <w:pStyle w:val="Paragraphedeliste"/>
         <w:numPr>
-          <w:ilvl w:val="0"/>
-          <w:numId w:val="21"/>
+          <w:ilvl w:val="1"/>
+          <w:numId w:val="2"/>
         </w:numPr>
         <w:rPr>
           <w:lang w:val="en-US"/>
@@ -707,21 +1183,35 @@
         <w:rPr>
           <w:lang w:val="en-US"/>
         </w:rPr>
-        <w:t xml:space="preserve">Could use border </w:t>
-      </w:r>
-    </w:p>
-    <w:p>
-      <w:pPr>
-        <w:pStyle w:val="Titre4"/>
-        <w:rPr>
-          <w:lang w:val="en-US"/>
-        </w:rPr>
-      </w:pPr>
-      <w:r>
-        <w:rPr>
-          <w:lang w:val="en-US"/>
-        </w:rPr>
-        <w:t xml:space="preserve">Layout </w:t>
+        <w:t xml:space="preserve">Link &amp; </w:t>
+      </w:r>
+      <w:proofErr w:type="spellStart"/>
+      <w:r>
+        <w:rPr>
+          <w:lang w:val="en-US"/>
+        </w:rPr>
+        <w:t>levelname</w:t>
+      </w:r>
+      <w:proofErr w:type="spellEnd"/>
+      <w:r>
+        <w:rPr>
+          <w:lang w:val="en-US"/>
+        </w:rPr>
+        <w:t xml:space="preserve">: space </w:t>
+      </w:r>
+    </w:p>
+    <w:p>
+      <w:pPr>
+        <w:pStyle w:val="Titre5"/>
+        <w:rPr>
+          <w:lang w:val="en-US"/>
+        </w:rPr>
+      </w:pPr>
+      <w:r>
+        <w:rPr>
+          <w:lang w:val="en-US"/>
+        </w:rPr>
+        <w:t xml:space="preserve">User control </w:t>
       </w:r>
     </w:p>
     <w:p>
@@ -739,283 +1229,7 @@
         <w:rPr>
           <w:lang w:val="en-US"/>
         </w:rPr>
-        <w:t xml:space="preserve">Use combo box for condition : none , event or probability </w:t>
-      </w:r>
-    </w:p>
-    <w:p>
-      <w:pPr>
-        <w:pStyle w:val="Paragraphedeliste"/>
-        <w:numPr>
-          <w:ilvl w:val="0"/>
-          <w:numId w:val="18"/>
-        </w:numPr>
-        <w:rPr>
-          <w:lang w:val="en-US"/>
-        </w:rPr>
-      </w:pPr>
-      <w:r>
-        <w:rPr>
-          <w:lang w:val="en-US"/>
-        </w:rPr>
-        <w:t xml:space="preserve">Use expander for game </w:t>
-      </w:r>
-      <w:r>
-        <w:rPr>
-          <w:lang w:val="en-US"/>
-        </w:rPr>
-        <w:t xml:space="preserve">&amp; progression event part ? </w:t>
-      </w:r>
-    </w:p>
-    <w:p>
-      <w:pPr>
-        <w:pStyle w:val="Paragraphedeliste"/>
-        <w:numPr>
-          <w:ilvl w:val="0"/>
-          <w:numId w:val="18"/>
-        </w:numPr>
-        <w:rPr>
-          <w:lang w:val="en-US"/>
-        </w:rPr>
-      </w:pPr>
-      <w:r>
-        <w:rPr>
-          <w:lang w:val="en-US"/>
-        </w:rPr>
-        <w:t xml:space="preserve">Level &amp; choice </w:t>
-      </w:r>
-    </w:p>
-    <w:p>
-      <w:pPr>
-        <w:pStyle w:val="Paragraphedeliste"/>
-        <w:numPr>
-          <w:ilvl w:val="1"/>
-          <w:numId w:val="18"/>
-        </w:numPr>
-        <w:rPr>
-          <w:lang w:val="en-US"/>
-        </w:rPr>
-      </w:pPr>
-      <w:proofErr w:type="spellStart"/>
-      <w:r>
-        <w:rPr>
-          <w:lang w:val="en-US"/>
-        </w:rPr>
-        <w:t>Listbox</w:t>
-      </w:r>
-      <w:proofErr w:type="spellEnd"/>
-      <w:r>
-        <w:rPr>
-          <w:lang w:val="en-US"/>
-        </w:rPr>
-        <w:t xml:space="preserve"> ? </w:t>
-      </w:r>
-    </w:p>
-    <w:p>
-      <w:pPr>
-        <w:pStyle w:val="Paragraphedeliste"/>
-        <w:numPr>
-          <w:ilvl w:val="1"/>
-          <w:numId w:val="18"/>
-        </w:numPr>
-        <w:rPr>
-          <w:lang w:val="en-US"/>
-        </w:rPr>
-      </w:pPr>
-      <w:proofErr w:type="spellStart"/>
-      <w:r>
-        <w:rPr>
-          <w:lang w:val="en-US"/>
-        </w:rPr>
-        <w:t>Listview</w:t>
-      </w:r>
-      <w:proofErr w:type="spellEnd"/>
-      <w:r>
-        <w:rPr>
-          <w:lang w:val="en-US"/>
-        </w:rPr>
-        <w:t xml:space="preserve"> ? </w:t>
-      </w:r>
-    </w:p>
-    <w:p>
-      <w:pPr>
-        <w:pStyle w:val="Paragraphedeliste"/>
-        <w:numPr>
-          <w:ilvl w:val="0"/>
-          <w:numId w:val="18"/>
-        </w:numPr>
-        <w:rPr>
-          <w:lang w:val="en-US"/>
-        </w:rPr>
-      </w:pPr>
-      <w:r>
-        <w:rPr>
-          <w:lang w:val="en-US"/>
-        </w:rPr>
-        <w:t>Could use grid splitter</w:t>
-      </w:r>
-      <w:r>
-        <w:rPr>
-          <w:lang w:val="en-US"/>
-        </w:rPr>
-        <w:t xml:space="preserve">s </w:t>
-      </w:r>
-      <w:bookmarkStart w:id="0" w:name="_GoBack"/>
-      <w:bookmarkEnd w:id="0"/>
-    </w:p>
-    <w:p>
-      <w:pPr>
-        <w:pStyle w:val="Titre3"/>
-        <w:rPr>
-          <w:lang w:val="en-US"/>
-        </w:rPr>
-      </w:pPr>
-      <w:r>
-        <w:rPr>
-          <w:lang w:val="en-US"/>
-        </w:rPr>
-        <w:t xml:space="preserve">Logic </w:t>
-      </w:r>
-    </w:p>
-    <w:p>
-      <w:pPr>
-        <w:pStyle w:val="Titre4"/>
-        <w:rPr>
-          <w:lang w:val="en-US"/>
-        </w:rPr>
-      </w:pPr>
-      <w:r>
-        <w:rPr>
-          <w:lang w:val="en-US"/>
-        </w:rPr>
-        <w:t xml:space="preserve">View </w:t>
-      </w:r>
-    </w:p>
-    <w:p>
-      <w:pPr>
-        <w:pStyle w:val="Titre6"/>
-        <w:rPr>
-          <w:lang w:val="en-US"/>
-        </w:rPr>
-      </w:pPr>
-      <w:r>
-        <w:rPr>
-          <w:lang w:val="en-US"/>
-        </w:rPr>
-        <w:t>Title</w:t>
-      </w:r>
-    </w:p>
-    <w:p>
-      <w:pPr>
-        <w:pStyle w:val="Paragraphedeliste"/>
-        <w:numPr>
-          <w:ilvl w:val="0"/>
-          <w:numId w:val="2"/>
-        </w:numPr>
-        <w:rPr>
-          <w:lang w:val="en-US"/>
-        </w:rPr>
-      </w:pPr>
-      <w:r>
-        <w:rPr>
-          <w:lang w:val="en-US"/>
-        </w:rPr>
-        <w:t xml:space="preserve">Forbidden char </w:t>
-      </w:r>
-    </w:p>
-    <w:p>
-      <w:pPr>
-        <w:pStyle w:val="Paragraphedeliste"/>
-        <w:numPr>
-          <w:ilvl w:val="1"/>
-          <w:numId w:val="2"/>
-        </w:numPr>
-        <w:rPr>
-          <w:lang w:val="en-US"/>
-        </w:rPr>
-      </w:pPr>
-      <w:r>
-        <w:rPr>
-          <w:lang w:val="en-US"/>
-        </w:rPr>
-        <w:t xml:space="preserve">All :  [ , ] , * , // , ||, … </w:t>
-      </w:r>
-    </w:p>
-    <w:p>
-      <w:pPr>
-        <w:pStyle w:val="Paragraphedeliste"/>
-        <w:numPr>
-          <w:ilvl w:val="1"/>
-          <w:numId w:val="2"/>
-        </w:numPr>
-        <w:rPr>
-          <w:lang w:val="en-US"/>
-        </w:rPr>
-      </w:pPr>
-      <w:r>
-        <w:rPr>
-          <w:lang w:val="en-US"/>
-        </w:rPr>
-        <w:t xml:space="preserve">Link &amp; </w:t>
-      </w:r>
-      <w:proofErr w:type="spellStart"/>
-      <w:r>
-        <w:rPr>
-          <w:lang w:val="en-US"/>
-        </w:rPr>
-        <w:t>levelname</w:t>
-      </w:r>
-      <w:proofErr w:type="spellEnd"/>
-      <w:r>
-        <w:rPr>
-          <w:lang w:val="en-US"/>
-        </w:rPr>
-        <w:t xml:space="preserve">: space </w:t>
-      </w:r>
-    </w:p>
-    <w:p>
-      <w:pPr>
-        <w:pStyle w:val="Titre5"/>
-        <w:rPr>
-          <w:lang w:val="en-US"/>
-        </w:rPr>
-      </w:pPr>
-      <w:r>
-        <w:rPr>
-          <w:lang w:val="en-US"/>
-        </w:rPr>
-        <w:t xml:space="preserve">User control </w:t>
-      </w:r>
-    </w:p>
-    <w:p>
-      <w:pPr>
-        <w:pStyle w:val="Paragraphedeliste"/>
-        <w:numPr>
-          <w:ilvl w:val="0"/>
-          <w:numId w:val="18"/>
-        </w:numPr>
-        <w:rPr>
-          <w:lang w:val="en-US"/>
-        </w:rPr>
-      </w:pPr>
-      <w:r>
-        <w:rPr>
-          <w:lang w:val="en-US"/>
-        </w:rPr>
         <w:t xml:space="preserve">Needed ? </w:t>
-      </w:r>
-    </w:p>
-    <w:p>
-      <w:pPr>
-        <w:pStyle w:val="Titre4"/>
-        <w:rPr>
-          <w:lang w:val="en-US"/>
-        </w:rPr>
-      </w:pPr>
-      <w:r>
-        <w:rPr>
-          <w:lang w:val="en-US"/>
-        </w:rPr>
-        <w:t>VM</w:t>
       </w:r>
     </w:p>
     <w:p>
@@ -1055,19 +1269,11 @@
         </w:rPr>
         <w:t xml:space="preserve">? </w:t>
       </w:r>
-    </w:p>
-    <w:p>
-      <w:pPr>
-        <w:pStyle w:val="Titre6"/>
-        <w:rPr>
-          <w:lang w:val="en-US"/>
-        </w:rPr>
-      </w:pPr>
-      <w:r>
-        <w:rPr>
-          <w:lang w:val="en-US"/>
-        </w:rPr>
-        <w:t xml:space="preserve">Loading </w:t>
+      <w:r>
+        <w:rPr>
+          <w:lang w:val="en-US"/>
+        </w:rPr>
+        <w:t xml:space="preserve"> </w:t>
       </w:r>
     </w:p>
     <w:p>
@@ -1085,21 +1291,22 @@
         <w:rPr>
           <w:lang w:val="en-US"/>
         </w:rPr>
-        <w:t xml:space="preserve">Use a working directory template </w:t>
-      </w:r>
-    </w:p>
-    <w:p>
-      <w:pPr>
-        <w:pStyle w:val="Titre5"/>
-        <w:rPr>
-          <w:lang w:val="en-US"/>
-        </w:rPr>
-      </w:pPr>
-      <w:r>
-        <w:rPr>
-          <w:lang w:val="en-US"/>
-        </w:rPr>
-        <w:t xml:space="preserve">Open file </w:t>
+        <w:lastRenderedPageBreak/>
+        <w:t xml:space="preserve">Editor look for data folder, </w:t>
+      </w:r>
+      <w:proofErr w:type="spellStart"/>
+      <w:r>
+        <w:rPr>
+          <w:lang w:val="en-US"/>
+        </w:rPr>
+        <w:t>ect</w:t>
+      </w:r>
+      <w:proofErr w:type="spellEnd"/>
+      <w:r>
+        <w:rPr>
+          <w:lang w:val="en-US"/>
+        </w:rPr>
+        <w:t xml:space="preserve"> </w:t>
       </w:r>
     </w:p>
     <w:p>
@@ -1117,6 +1324,38 @@
         <w:rPr>
           <w:lang w:val="en-US"/>
         </w:rPr>
+        <w:t xml:space="preserve">Create it if not exist </w:t>
+      </w:r>
+    </w:p>
+    <w:p>
+      <w:pPr>
+        <w:pStyle w:val="Titre5"/>
+        <w:rPr>
+          <w:lang w:val="en-US"/>
+        </w:rPr>
+      </w:pPr>
+      <w:r>
+        <w:rPr>
+          <w:lang w:val="en-US"/>
+        </w:rPr>
+        <w:t xml:space="preserve">Open file </w:t>
+      </w:r>
+    </w:p>
+    <w:p>
+      <w:pPr>
+        <w:pStyle w:val="Paragraphedeliste"/>
+        <w:numPr>
+          <w:ilvl w:val="0"/>
+          <w:numId w:val="13"/>
+        </w:numPr>
+        <w:rPr>
+          <w:lang w:val="en-US"/>
+        </w:rPr>
+      </w:pPr>
+      <w:r>
+        <w:rPr>
+          <w:lang w:val="en-US"/>
+        </w:rPr>
         <w:t xml:space="preserve">See </w:t>
       </w:r>
       <w:proofErr w:type="spellStart"/>
@@ -1132,35 +1371,6 @@
           <w:lang w:val="en-US"/>
         </w:rPr>
         <w:t xml:space="preserve"> dialog </w:t>
-      </w:r>
-    </w:p>
-    <w:p>
-      <w:pPr>
-        <w:pStyle w:val="Titre4"/>
-        <w:rPr>
-          <w:lang w:val="en-US"/>
-        </w:rPr>
-      </w:pPr>
-      <w:r>
-        <w:rPr>
-          <w:lang w:val="en-US"/>
-        </w:rPr>
-        <w:lastRenderedPageBreak/>
-        <w:t xml:space="preserve">Model </w:t>
-      </w:r>
-    </w:p>
-    <w:p>
-      <w:pPr>
-        <w:pStyle w:val="Titre4"/>
-        <w:rPr>
-          <w:lang w:val="en-US"/>
-        </w:rPr>
-      </w:pPr>
-      <w:r>
-        <w:rPr>
-          <w:lang w:val="en-US"/>
-        </w:rPr>
-        <w:t>Other</w:t>
       </w:r>
     </w:p>
     <w:p>
@@ -1197,21 +1407,7 @@
     </w:p>
     <w:p>
       <w:pPr>
-        <w:pStyle w:val="Titre5"/>
-        <w:rPr>
-          <w:lang w:val="en-US"/>
-        </w:rPr>
-      </w:pPr>
-      <w:r>
-        <w:rPr>
-          <w:lang w:val="en-US"/>
-        </w:rPr>
-        <w:t xml:space="preserve">Loading </w:t>
-      </w:r>
-    </w:p>
-    <w:p>
-      <w:pPr>
-        <w:pStyle w:val="Paragraphedeliste"/>
+        <w:pStyle w:val="Titre8"/>
         <w:numPr>
           <w:ilvl w:val="0"/>
           <w:numId w:val="11"/>
@@ -1224,48 +1420,8 @@
         <w:rPr>
           <w:lang w:val="en-US"/>
         </w:rPr>
-        <w:t xml:space="preserve">Editor look for data folder, </w:t>
-      </w:r>
-      <w:proofErr w:type="spellStart"/>
-      <w:r>
-        <w:rPr>
-          <w:lang w:val="en-US"/>
-        </w:rPr>
-        <w:t>ect</w:t>
-      </w:r>
-      <w:proofErr w:type="spellEnd"/>
-      <w:r>
-        <w:rPr>
-          <w:lang w:val="en-US"/>
-        </w:rPr>
-        <w:t xml:space="preserve"> </w:t>
-      </w:r>
-    </w:p>
-    <w:p>
-      <w:pPr>
-        <w:pStyle w:val="Paragraphedeliste"/>
-        <w:numPr>
-          <w:ilvl w:val="0"/>
-          <w:numId w:val="11"/>
-        </w:numPr>
-        <w:rPr>
-          <w:lang w:val="en-US"/>
-        </w:rPr>
-      </w:pPr>
-      <w:r>
-        <w:rPr>
-          <w:lang w:val="en-US"/>
-        </w:rPr>
-        <w:t xml:space="preserve">Create it if not exist </w:t>
-      </w:r>
-    </w:p>
-    <w:p>
-      <w:pPr>
-        <w:pStyle w:val="Titre4"/>
-        <w:rPr>
-          <w:lang w:val="en-US"/>
-        </w:rPr>
-      </w:pPr>
+        <w:t xml:space="preserve">Create VM </w:t>
+      </w:r>
     </w:p>
     <w:p>
       <w:pPr>
@@ -1346,12 +1502,100 @@
     </w:p>
     <w:p>
       <w:pPr>
+        <w:pStyle w:val="Titre5"/>
+        <w:rPr>
+          <w:lang w:val="en-US"/>
+        </w:rPr>
+      </w:pPr>
+      <w:r>
+        <w:rPr>
+          <w:lang w:val="en-US"/>
+        </w:rPr>
+        <w:t>Keyboard Shortcut</w:t>
+      </w:r>
+    </w:p>
+    <w:p>
+      <w:pPr>
+        <w:pStyle w:val="Titre8"/>
+        <w:numPr>
+          <w:ilvl w:val="0"/>
+          <w:numId w:val="24"/>
+        </w:numPr>
+        <w:rPr>
+          <w:lang w:val="en-US"/>
+        </w:rPr>
+      </w:pPr>
+      <w:r>
+        <w:rPr>
+          <w:lang w:val="en-US"/>
+        </w:rPr>
+        <w:t xml:space="preserve">How to implement in MVVM ? </w:t>
+      </w:r>
+    </w:p>
+    <w:p>
+      <w:pPr>
+        <w:rPr>
+          <w:lang w:val="en-US"/>
+        </w:rPr>
+      </w:pPr>
+    </w:p>
+    <w:p>
+      <w:pPr>
+        <w:pStyle w:val="Titre5"/>
+        <w:rPr>
+          <w:lang w:val="en-US"/>
+        </w:rPr>
+      </w:pPr>
+      <w:proofErr w:type="spellStart"/>
+      <w:r>
+        <w:rPr>
+          <w:lang w:val="en-US"/>
+        </w:rPr>
+        <w:t>ProgressionEvent</w:t>
+      </w:r>
+      <w:proofErr w:type="spellEnd"/>
+      <w:r>
+        <w:rPr>
+          <w:lang w:val="en-US"/>
+        </w:rPr>
+        <w:t xml:space="preserve"> List </w:t>
+      </w:r>
+    </w:p>
+    <w:p>
+      <w:pPr>
         <w:pStyle w:val="Paragraphedeliste"/>
-        <w:ind w:left="360"/>
-        <w:rPr>
-          <w:lang w:val="en-US"/>
-        </w:rPr>
-      </w:pPr>
+        <w:numPr>
+          <w:ilvl w:val="0"/>
+          <w:numId w:val="24"/>
+        </w:numPr>
+        <w:rPr>
+          <w:lang w:val="en-US"/>
+        </w:rPr>
+      </w:pPr>
+      <w:r>
+        <w:rPr>
+          <w:lang w:val="en-US"/>
+        </w:rPr>
+        <w:t xml:space="preserve">Add delete, add &amp; edit button </w:t>
+      </w:r>
+    </w:p>
+    <w:p>
+      <w:pPr>
+        <w:pStyle w:val="Paragraphedeliste"/>
+        <w:numPr>
+          <w:ilvl w:val="0"/>
+          <w:numId w:val="24"/>
+        </w:numPr>
+        <w:rPr>
+          <w:lang w:val="en-US"/>
+        </w:rPr>
+      </w:pPr>
+      <w:r>
+        <w:rPr>
+          <w:lang w:val="en-US"/>
+        </w:rPr>
+        <w:t xml:space="preserve">Grey them if no event selected </w:t>
+      </w:r>
     </w:p>
     <w:p>
       <w:pPr>
@@ -2225,6 +2469,232 @@
     </w:lvl>
   </w:abstractNum>
   <w:abstractNum w:abstractNumId="3" w15:restartNumberingAfterBreak="0">
+    <w:nsid w:val="1D5C060E"/>
+    <w:multiLevelType w:val="multilevel"/>
+    <w:tmpl w:val="040C0021"/>
+    <w:lvl w:ilvl="0">
+      <w:start w:val="1"/>
+      <w:numFmt w:val="bullet"/>
+      <w:lvlText w:val=""/>
+      <w:lvlJc w:val="left"/>
+      <w:pPr>
+        <w:ind w:left="360" w:hanging="360"/>
+      </w:pPr>
+      <w:rPr>
+        <w:rFonts w:ascii="Wingdings" w:hAnsi="Wingdings" w:hint="default"/>
+      </w:rPr>
+    </w:lvl>
+    <w:lvl w:ilvl="1">
+      <w:start w:val="1"/>
+      <w:numFmt w:val="bullet"/>
+      <w:lvlText w:val=""/>
+      <w:lvlJc w:val="left"/>
+      <w:pPr>
+        <w:ind w:left="720" w:hanging="360"/>
+      </w:pPr>
+      <w:rPr>
+        <w:rFonts w:ascii="Wingdings" w:hAnsi="Wingdings" w:hint="default"/>
+      </w:rPr>
+    </w:lvl>
+    <w:lvl w:ilvl="2">
+      <w:start w:val="1"/>
+      <w:numFmt w:val="bullet"/>
+      <w:lvlText w:val=""/>
+      <w:lvlJc w:val="left"/>
+      <w:pPr>
+        <w:ind w:left="1080" w:hanging="360"/>
+      </w:pPr>
+      <w:rPr>
+        <w:rFonts w:ascii="Wingdings" w:hAnsi="Wingdings" w:hint="default"/>
+      </w:rPr>
+    </w:lvl>
+    <w:lvl w:ilvl="3">
+      <w:start w:val="1"/>
+      <w:numFmt w:val="bullet"/>
+      <w:lvlText w:val=""/>
+      <w:lvlJc w:val="left"/>
+      <w:pPr>
+        <w:ind w:left="1440" w:hanging="360"/>
+      </w:pPr>
+      <w:rPr>
+        <w:rFonts w:ascii="Symbol" w:hAnsi="Symbol" w:hint="default"/>
+      </w:rPr>
+    </w:lvl>
+    <w:lvl w:ilvl="4">
+      <w:start w:val="1"/>
+      <w:numFmt w:val="bullet"/>
+      <w:lvlText w:val=""/>
+      <w:lvlJc w:val="left"/>
+      <w:pPr>
+        <w:ind w:left="1800" w:hanging="360"/>
+      </w:pPr>
+      <w:rPr>
+        <w:rFonts w:ascii="Symbol" w:hAnsi="Symbol" w:hint="default"/>
+      </w:rPr>
+    </w:lvl>
+    <w:lvl w:ilvl="5">
+      <w:start w:val="1"/>
+      <w:numFmt w:val="bullet"/>
+      <w:lvlText w:val=""/>
+      <w:lvlJc w:val="left"/>
+      <w:pPr>
+        <w:ind w:left="2160" w:hanging="360"/>
+      </w:pPr>
+      <w:rPr>
+        <w:rFonts w:ascii="Wingdings" w:hAnsi="Wingdings" w:hint="default"/>
+      </w:rPr>
+    </w:lvl>
+    <w:lvl w:ilvl="6">
+      <w:start w:val="1"/>
+      <w:numFmt w:val="bullet"/>
+      <w:lvlText w:val=""/>
+      <w:lvlJc w:val="left"/>
+      <w:pPr>
+        <w:ind w:left="2520" w:hanging="360"/>
+      </w:pPr>
+      <w:rPr>
+        <w:rFonts w:ascii="Wingdings" w:hAnsi="Wingdings" w:hint="default"/>
+      </w:rPr>
+    </w:lvl>
+    <w:lvl w:ilvl="7">
+      <w:start w:val="1"/>
+      <w:numFmt w:val="bullet"/>
+      <w:lvlText w:val=""/>
+      <w:lvlJc w:val="left"/>
+      <w:pPr>
+        <w:ind w:left="2880" w:hanging="360"/>
+      </w:pPr>
+      <w:rPr>
+        <w:rFonts w:ascii="Symbol" w:hAnsi="Symbol" w:hint="default"/>
+      </w:rPr>
+    </w:lvl>
+    <w:lvl w:ilvl="8">
+      <w:start w:val="1"/>
+      <w:numFmt w:val="bullet"/>
+      <w:lvlText w:val=""/>
+      <w:lvlJc w:val="left"/>
+      <w:pPr>
+        <w:ind w:left="3240" w:hanging="360"/>
+      </w:pPr>
+      <w:rPr>
+        <w:rFonts w:ascii="Symbol" w:hAnsi="Symbol" w:hint="default"/>
+      </w:rPr>
+    </w:lvl>
+  </w:abstractNum>
+  <w:abstractNum w:abstractNumId="4" w15:restartNumberingAfterBreak="0">
+    <w:nsid w:val="26C50567"/>
+    <w:multiLevelType w:val="multilevel"/>
+    <w:tmpl w:val="040C0021"/>
+    <w:lvl w:ilvl="0">
+      <w:start w:val="1"/>
+      <w:numFmt w:val="bullet"/>
+      <w:lvlText w:val=""/>
+      <w:lvlJc w:val="left"/>
+      <w:pPr>
+        <w:ind w:left="360" w:hanging="360"/>
+      </w:pPr>
+      <w:rPr>
+        <w:rFonts w:ascii="Wingdings" w:hAnsi="Wingdings" w:hint="default"/>
+      </w:rPr>
+    </w:lvl>
+    <w:lvl w:ilvl="1">
+      <w:start w:val="1"/>
+      <w:numFmt w:val="bullet"/>
+      <w:lvlText w:val=""/>
+      <w:lvlJc w:val="left"/>
+      <w:pPr>
+        <w:ind w:left="720" w:hanging="360"/>
+      </w:pPr>
+      <w:rPr>
+        <w:rFonts w:ascii="Wingdings" w:hAnsi="Wingdings" w:hint="default"/>
+      </w:rPr>
+    </w:lvl>
+    <w:lvl w:ilvl="2">
+      <w:start w:val="1"/>
+      <w:numFmt w:val="bullet"/>
+      <w:lvlText w:val=""/>
+      <w:lvlJc w:val="left"/>
+      <w:pPr>
+        <w:ind w:left="1080" w:hanging="360"/>
+      </w:pPr>
+      <w:rPr>
+        <w:rFonts w:ascii="Wingdings" w:hAnsi="Wingdings" w:hint="default"/>
+      </w:rPr>
+    </w:lvl>
+    <w:lvl w:ilvl="3">
+      <w:start w:val="1"/>
+      <w:numFmt w:val="bullet"/>
+      <w:lvlText w:val=""/>
+      <w:lvlJc w:val="left"/>
+      <w:pPr>
+        <w:ind w:left="1440" w:hanging="360"/>
+      </w:pPr>
+      <w:rPr>
+        <w:rFonts w:ascii="Symbol" w:hAnsi="Symbol" w:hint="default"/>
+      </w:rPr>
+    </w:lvl>
+    <w:lvl w:ilvl="4">
+      <w:start w:val="1"/>
+      <w:numFmt w:val="bullet"/>
+      <w:lvlText w:val=""/>
+      <w:lvlJc w:val="left"/>
+      <w:pPr>
+        <w:ind w:left="1800" w:hanging="360"/>
+      </w:pPr>
+      <w:rPr>
+        <w:rFonts w:ascii="Symbol" w:hAnsi="Symbol" w:hint="default"/>
+      </w:rPr>
+    </w:lvl>
+    <w:lvl w:ilvl="5">
+      <w:start w:val="1"/>
+      <w:numFmt w:val="bullet"/>
+      <w:lvlText w:val=""/>
+      <w:lvlJc w:val="left"/>
+      <w:pPr>
+        <w:ind w:left="2160" w:hanging="360"/>
+      </w:pPr>
+      <w:rPr>
+        <w:rFonts w:ascii="Wingdings" w:hAnsi="Wingdings" w:hint="default"/>
+      </w:rPr>
+    </w:lvl>
+    <w:lvl w:ilvl="6">
+      <w:start w:val="1"/>
+      <w:numFmt w:val="bullet"/>
+      <w:lvlText w:val=""/>
+      <w:lvlJc w:val="left"/>
+      <w:pPr>
+        <w:ind w:left="2520" w:hanging="360"/>
+      </w:pPr>
+      <w:rPr>
+        <w:rFonts w:ascii="Wingdings" w:hAnsi="Wingdings" w:hint="default"/>
+      </w:rPr>
+    </w:lvl>
+    <w:lvl w:ilvl="7">
+      <w:start w:val="1"/>
+      <w:numFmt w:val="bullet"/>
+      <w:lvlText w:val=""/>
+      <w:lvlJc w:val="left"/>
+      <w:pPr>
+        <w:ind w:left="2880" w:hanging="360"/>
+      </w:pPr>
+      <w:rPr>
+        <w:rFonts w:ascii="Symbol" w:hAnsi="Symbol" w:hint="default"/>
+      </w:rPr>
+    </w:lvl>
+    <w:lvl w:ilvl="8">
+      <w:start w:val="1"/>
+      <w:numFmt w:val="bullet"/>
+      <w:lvlText w:val=""/>
+      <w:lvlJc w:val="left"/>
+      <w:pPr>
+        <w:ind w:left="3240" w:hanging="360"/>
+      </w:pPr>
+      <w:rPr>
+        <w:rFonts w:ascii="Symbol" w:hAnsi="Symbol" w:hint="default"/>
+      </w:rPr>
+    </w:lvl>
+  </w:abstractNum>
+  <w:abstractNum w:abstractNumId="5" w15:restartNumberingAfterBreak="0">
     <w:nsid w:val="2A117F3F"/>
     <w:multiLevelType w:val="multilevel"/>
     <w:tmpl w:val="040C0021"/>
@@ -2337,7 +2807,7 @@
       </w:rPr>
     </w:lvl>
   </w:abstractNum>
-  <w:abstractNum w:abstractNumId="4" w15:restartNumberingAfterBreak="0">
+  <w:abstractNum w:abstractNumId="6" w15:restartNumberingAfterBreak="0">
     <w:nsid w:val="2F4772DE"/>
     <w:multiLevelType w:val="multilevel"/>
     <w:tmpl w:val="040C0021"/>
@@ -2450,7 +2920,7 @@
       </w:rPr>
     </w:lvl>
   </w:abstractNum>
-  <w:abstractNum w:abstractNumId="5" w15:restartNumberingAfterBreak="0">
+  <w:abstractNum w:abstractNumId="7" w15:restartNumberingAfterBreak="0">
     <w:nsid w:val="2FAB671A"/>
     <w:multiLevelType w:val="multilevel"/>
     <w:tmpl w:val="040C0021"/>
@@ -2563,7 +3033,7 @@
       </w:rPr>
     </w:lvl>
   </w:abstractNum>
-  <w:abstractNum w:abstractNumId="6" w15:restartNumberingAfterBreak="0">
+  <w:abstractNum w:abstractNumId="8" w15:restartNumberingAfterBreak="0">
     <w:nsid w:val="2FBF66EA"/>
     <w:multiLevelType w:val="hybridMultilevel"/>
     <w:tmpl w:val="DCB8FD4E"/>
@@ -2676,7 +3146,7 @@
       </w:rPr>
     </w:lvl>
   </w:abstractNum>
-  <w:abstractNum w:abstractNumId="7" w15:restartNumberingAfterBreak="0">
+  <w:abstractNum w:abstractNumId="9" w15:restartNumberingAfterBreak="0">
     <w:nsid w:val="39761226"/>
     <w:multiLevelType w:val="multilevel"/>
     <w:tmpl w:val="040C0021"/>
@@ -2789,7 +3259,7 @@
       </w:rPr>
     </w:lvl>
   </w:abstractNum>
-  <w:abstractNum w:abstractNumId="8" w15:restartNumberingAfterBreak="0">
+  <w:abstractNum w:abstractNumId="10" w15:restartNumberingAfterBreak="0">
     <w:nsid w:val="3AC27699"/>
     <w:multiLevelType w:val="multilevel"/>
     <w:tmpl w:val="040C0021"/>
@@ -2902,7 +3372,7 @@
       </w:rPr>
     </w:lvl>
   </w:abstractNum>
-  <w:abstractNum w:abstractNumId="9" w15:restartNumberingAfterBreak="0">
+  <w:abstractNum w:abstractNumId="11" w15:restartNumberingAfterBreak="0">
     <w:nsid w:val="3C751842"/>
     <w:multiLevelType w:val="multilevel"/>
     <w:tmpl w:val="040C0021"/>
@@ -3015,7 +3485,7 @@
       </w:rPr>
     </w:lvl>
   </w:abstractNum>
-  <w:abstractNum w:abstractNumId="10" w15:restartNumberingAfterBreak="0">
+  <w:abstractNum w:abstractNumId="12" w15:restartNumberingAfterBreak="0">
     <w:nsid w:val="42E22C12"/>
     <w:multiLevelType w:val="multilevel"/>
     <w:tmpl w:val="040C0021"/>
@@ -3128,7 +3598,7 @@
       </w:rPr>
     </w:lvl>
   </w:abstractNum>
-  <w:abstractNum w:abstractNumId="11" w15:restartNumberingAfterBreak="0">
+  <w:abstractNum w:abstractNumId="13" w15:restartNumberingAfterBreak="0">
     <w:nsid w:val="4A8C1C48"/>
     <w:multiLevelType w:val="multilevel"/>
     <w:tmpl w:val="040C0021"/>
@@ -3241,7 +3711,7 @@
       </w:rPr>
     </w:lvl>
   </w:abstractNum>
-  <w:abstractNum w:abstractNumId="12" w15:restartNumberingAfterBreak="0">
+  <w:abstractNum w:abstractNumId="14" w15:restartNumberingAfterBreak="0">
     <w:nsid w:val="68EF7140"/>
     <w:multiLevelType w:val="multilevel"/>
     <w:tmpl w:val="040C0021"/>
@@ -3354,7 +3824,7 @@
       </w:rPr>
     </w:lvl>
   </w:abstractNum>
-  <w:abstractNum w:abstractNumId="13" w15:restartNumberingAfterBreak="0">
+  <w:abstractNum w:abstractNumId="15" w15:restartNumberingAfterBreak="0">
     <w:nsid w:val="6AB448DB"/>
     <w:multiLevelType w:val="multilevel"/>
     <w:tmpl w:val="040C0021"/>
@@ -3467,7 +3937,7 @@
       </w:rPr>
     </w:lvl>
   </w:abstractNum>
-  <w:abstractNum w:abstractNumId="14" w15:restartNumberingAfterBreak="0">
+  <w:abstractNum w:abstractNumId="16" w15:restartNumberingAfterBreak="0">
     <w:nsid w:val="6B014B7B"/>
     <w:multiLevelType w:val="multilevel"/>
     <w:tmpl w:val="040C0021"/>
@@ -3580,7 +4050,7 @@
       </w:rPr>
     </w:lvl>
   </w:abstractNum>
-  <w:abstractNum w:abstractNumId="15" w15:restartNumberingAfterBreak="0">
+  <w:abstractNum w:abstractNumId="17" w15:restartNumberingAfterBreak="0">
     <w:nsid w:val="6B1E2099"/>
     <w:multiLevelType w:val="multilevel"/>
     <w:tmpl w:val="040C0021"/>
@@ -3693,7 +4163,7 @@
       </w:rPr>
     </w:lvl>
   </w:abstractNum>
-  <w:abstractNum w:abstractNumId="16" w15:restartNumberingAfterBreak="0">
+  <w:abstractNum w:abstractNumId="18" w15:restartNumberingAfterBreak="0">
     <w:nsid w:val="6F6C638D"/>
     <w:multiLevelType w:val="multilevel"/>
     <w:tmpl w:val="040C0021"/>
@@ -3806,7 +4276,7 @@
       </w:rPr>
     </w:lvl>
   </w:abstractNum>
-  <w:abstractNum w:abstractNumId="17" w15:restartNumberingAfterBreak="0">
+  <w:abstractNum w:abstractNumId="19" w15:restartNumberingAfterBreak="0">
     <w:nsid w:val="75C0116A"/>
     <w:multiLevelType w:val="multilevel"/>
     <w:tmpl w:val="040C0021"/>
@@ -3919,7 +4389,120 @@
       </w:rPr>
     </w:lvl>
   </w:abstractNum>
-  <w:abstractNum w:abstractNumId="18" w15:restartNumberingAfterBreak="0">
+  <w:abstractNum w:abstractNumId="20" w15:restartNumberingAfterBreak="0">
+    <w:nsid w:val="773A394D"/>
+    <w:multiLevelType w:val="multilevel"/>
+    <w:tmpl w:val="040C0021"/>
+    <w:lvl w:ilvl="0">
+      <w:start w:val="1"/>
+      <w:numFmt w:val="bullet"/>
+      <w:lvlText w:val=""/>
+      <w:lvlJc w:val="left"/>
+      <w:pPr>
+        <w:ind w:left="360" w:hanging="360"/>
+      </w:pPr>
+      <w:rPr>
+        <w:rFonts w:ascii="Wingdings" w:hAnsi="Wingdings" w:hint="default"/>
+      </w:rPr>
+    </w:lvl>
+    <w:lvl w:ilvl="1">
+      <w:start w:val="1"/>
+      <w:numFmt w:val="bullet"/>
+      <w:lvlText w:val=""/>
+      <w:lvlJc w:val="left"/>
+      <w:pPr>
+        <w:ind w:left="720" w:hanging="360"/>
+      </w:pPr>
+      <w:rPr>
+        <w:rFonts w:ascii="Wingdings" w:hAnsi="Wingdings" w:hint="default"/>
+      </w:rPr>
+    </w:lvl>
+    <w:lvl w:ilvl="2">
+      <w:start w:val="1"/>
+      <w:numFmt w:val="bullet"/>
+      <w:lvlText w:val=""/>
+      <w:lvlJc w:val="left"/>
+      <w:pPr>
+        <w:ind w:left="1080" w:hanging="360"/>
+      </w:pPr>
+      <w:rPr>
+        <w:rFonts w:ascii="Wingdings" w:hAnsi="Wingdings" w:hint="default"/>
+      </w:rPr>
+    </w:lvl>
+    <w:lvl w:ilvl="3">
+      <w:start w:val="1"/>
+      <w:numFmt w:val="bullet"/>
+      <w:lvlText w:val=""/>
+      <w:lvlJc w:val="left"/>
+      <w:pPr>
+        <w:ind w:left="1440" w:hanging="360"/>
+      </w:pPr>
+      <w:rPr>
+        <w:rFonts w:ascii="Symbol" w:hAnsi="Symbol" w:hint="default"/>
+      </w:rPr>
+    </w:lvl>
+    <w:lvl w:ilvl="4">
+      <w:start w:val="1"/>
+      <w:numFmt w:val="bullet"/>
+      <w:lvlText w:val=""/>
+      <w:lvlJc w:val="left"/>
+      <w:pPr>
+        <w:ind w:left="1800" w:hanging="360"/>
+      </w:pPr>
+      <w:rPr>
+        <w:rFonts w:ascii="Symbol" w:hAnsi="Symbol" w:hint="default"/>
+      </w:rPr>
+    </w:lvl>
+    <w:lvl w:ilvl="5">
+      <w:start w:val="1"/>
+      <w:numFmt w:val="bullet"/>
+      <w:lvlText w:val=""/>
+      <w:lvlJc w:val="left"/>
+      <w:pPr>
+        <w:ind w:left="2160" w:hanging="360"/>
+      </w:pPr>
+      <w:rPr>
+        <w:rFonts w:ascii="Wingdings" w:hAnsi="Wingdings" w:hint="default"/>
+      </w:rPr>
+    </w:lvl>
+    <w:lvl w:ilvl="6">
+      <w:start w:val="1"/>
+      <w:numFmt w:val="bullet"/>
+      <w:lvlText w:val=""/>
+      <w:lvlJc w:val="left"/>
+      <w:pPr>
+        <w:ind w:left="2520" w:hanging="360"/>
+      </w:pPr>
+      <w:rPr>
+        <w:rFonts w:ascii="Wingdings" w:hAnsi="Wingdings" w:hint="default"/>
+      </w:rPr>
+    </w:lvl>
+    <w:lvl w:ilvl="7">
+      <w:start w:val="1"/>
+      <w:numFmt w:val="bullet"/>
+      <w:lvlText w:val=""/>
+      <w:lvlJc w:val="left"/>
+      <w:pPr>
+        <w:ind w:left="2880" w:hanging="360"/>
+      </w:pPr>
+      <w:rPr>
+        <w:rFonts w:ascii="Symbol" w:hAnsi="Symbol" w:hint="default"/>
+      </w:rPr>
+    </w:lvl>
+    <w:lvl w:ilvl="8">
+      <w:start w:val="1"/>
+      <w:numFmt w:val="bullet"/>
+      <w:lvlText w:val=""/>
+      <w:lvlJc w:val="left"/>
+      <w:pPr>
+        <w:ind w:left="3240" w:hanging="360"/>
+      </w:pPr>
+      <w:rPr>
+        <w:rFonts w:ascii="Symbol" w:hAnsi="Symbol" w:hint="default"/>
+      </w:rPr>
+    </w:lvl>
+  </w:abstractNum>
+  <w:abstractNum w:abstractNumId="21" w15:restartNumberingAfterBreak="0">
     <w:nsid w:val="78E3717F"/>
     <w:multiLevelType w:val="multilevel"/>
     <w:tmpl w:val="040C0021"/>
@@ -4032,7 +4615,7 @@
       </w:rPr>
     </w:lvl>
   </w:abstractNum>
-  <w:abstractNum w:abstractNumId="19" w15:restartNumberingAfterBreak="0">
+  <w:abstractNum w:abstractNumId="22" w15:restartNumberingAfterBreak="0">
     <w:nsid w:val="7B507EA4"/>
     <w:multiLevelType w:val="multilevel"/>
     <w:tmpl w:val="040C0021"/>
@@ -4145,7 +4728,7 @@
       </w:rPr>
     </w:lvl>
   </w:abstractNum>
-  <w:abstractNum w:abstractNumId="20" w15:restartNumberingAfterBreak="0">
+  <w:abstractNum w:abstractNumId="23" w15:restartNumberingAfterBreak="0">
     <w:nsid w:val="7C8F5A74"/>
     <w:multiLevelType w:val="multilevel"/>
     <w:tmpl w:val="040C0021"/>
@@ -4259,52 +4842,52 @@
     </w:lvl>
   </w:abstractNum>
   <w:num w:numId="1">
+    <w:abstractNumId w:val="8"/>
+  </w:num>
+  <w:num w:numId="2">
+    <w:abstractNumId w:val="14"/>
+  </w:num>
+  <w:num w:numId="3">
+    <w:abstractNumId w:val="15"/>
+  </w:num>
+  <w:num w:numId="4">
     <w:abstractNumId w:val="6"/>
   </w:num>
-  <w:num w:numId="2">
-    <w:abstractNumId w:val="12"/>
-  </w:num>
-  <w:num w:numId="3">
-    <w:abstractNumId w:val="13"/>
-  </w:num>
-  <w:num w:numId="4">
-    <w:abstractNumId w:val="4"/>
-  </w:num>
   <w:num w:numId="5">
-    <w:abstractNumId w:val="14"/>
+    <w:abstractNumId w:val="16"/>
   </w:num>
   <w:num w:numId="6">
-    <w:abstractNumId w:val="8"/>
+    <w:abstractNumId w:val="10"/>
   </w:num>
   <w:num w:numId="7">
     <w:abstractNumId w:val="2"/>
   </w:num>
   <w:num w:numId="8">
+    <w:abstractNumId w:val="7"/>
+  </w:num>
+  <w:num w:numId="9">
+    <w:abstractNumId w:val="13"/>
+  </w:num>
+  <w:num w:numId="10">
+    <w:abstractNumId w:val="11"/>
+  </w:num>
+  <w:num w:numId="11">
     <w:abstractNumId w:val="5"/>
   </w:num>
-  <w:num w:numId="9">
-    <w:abstractNumId w:val="11"/>
+  <w:num w:numId="12">
+    <w:abstractNumId w:val="21"/>
   </w:num>
-  <w:num w:numId="10">
+  <w:num w:numId="13">
+    <w:abstractNumId w:val="19"/>
+  </w:num>
+  <w:num w:numId="14">
+    <w:abstractNumId w:val="23"/>
+  </w:num>
+  <w:num w:numId="15">
     <w:abstractNumId w:val="9"/>
   </w:num>
-  <w:num w:numId="11">
-    <w:abstractNumId w:val="3"/>
-  </w:num>
-  <w:num w:numId="12">
-    <w:abstractNumId w:val="18"/>
-  </w:num>
-  <w:num w:numId="13">
-    <w:abstractNumId w:val="17"/>
-  </w:num>
-  <w:num w:numId="14">
-    <w:abstractNumId w:val="20"/>
-  </w:num>
-  <w:num w:numId="15">
-    <w:abstractNumId w:val="7"/>
-  </w:num>
   <w:num w:numId="16">
-    <w:abstractNumId w:val="10"/>
+    <w:abstractNumId w:val="12"/>
   </w:num>
   <w:num w:numId="17">
     <w:abstractNumId w:val="1"/>
@@ -4313,13 +4896,22 @@
     <w:abstractNumId w:val="0"/>
   </w:num>
   <w:num w:numId="19">
-    <w:abstractNumId w:val="19"/>
+    <w:abstractNumId w:val="22"/>
   </w:num>
   <w:num w:numId="20">
-    <w:abstractNumId w:val="16"/>
+    <w:abstractNumId w:val="18"/>
   </w:num>
   <w:num w:numId="21">
-    <w:abstractNumId w:val="15"/>
+    <w:abstractNumId w:val="17"/>
+  </w:num>
+  <w:num w:numId="22">
+    <w:abstractNumId w:val="20"/>
+  </w:num>
+  <w:num w:numId="23">
+    <w:abstractNumId w:val="4"/>
+  </w:num>
+  <w:num w:numId="24">
+    <w:abstractNumId w:val="3"/>
   </w:num>
   <w:numIdMacAtCleanup w:val="2"/>
 </w:numbering>
@@ -4900,7 +5492,6 @@
     <w:next w:val="Normal"/>
     <w:link w:val="Titre8Car"/>
     <w:uiPriority w:val="9"/>
-    <w:semiHidden/>
     <w:unhideWhenUsed/>
     <w:qFormat/>
     <w:rsid w:val="001B4C19"/>
@@ -4924,7 +5515,6 @@
     <w:next w:val="Normal"/>
     <w:link w:val="Titre9Car"/>
     <w:uiPriority w:val="9"/>
-    <w:semiHidden/>
     <w:unhideWhenUsed/>
     <w:qFormat/>
     <w:rsid w:val="001B4C19"/>
@@ -5076,7 +5666,6 @@
     <w:basedOn w:val="Policepardfaut"/>
     <w:link w:val="Titre8"/>
     <w:uiPriority w:val="9"/>
-    <w:semiHidden/>
     <w:rsid w:val="001B4C19"/>
     <w:rPr>
       <w:rFonts w:asciiTheme="majorHAnsi" w:eastAsiaTheme="majorEastAsia" w:hAnsiTheme="majorHAnsi" w:cstheme="majorBidi"/>
@@ -5090,7 +5679,6 @@
     <w:basedOn w:val="Policepardfaut"/>
     <w:link w:val="Titre9"/>
     <w:uiPriority w:val="9"/>
-    <w:semiHidden/>
     <w:rsid w:val="001B4C19"/>
     <w:rPr>
       <w:rFonts w:asciiTheme="majorHAnsi" w:eastAsiaTheme="majorEastAsia" w:hAnsiTheme="majorHAnsi" w:cstheme="majorBidi"/>
@@ -5450,7 +6038,7 @@
 </file>
 
 <file path=customXml/itemProps1.xml><?xml version="1.0" encoding="utf-8"?>
-<ds:datastoreItem xmlns:ds="http://schemas.openxmlformats.org/officeDocument/2006/customXml" ds:itemID="{20B43241-1768-4D34-90BC-E35CDF952E7E}">
+<ds:datastoreItem xmlns:ds="http://schemas.openxmlformats.org/officeDocument/2006/customXml" ds:itemID="{4A40CFCA-1335-4305-8241-9559D659985E}">
   <ds:schemaRefs>
     <ds:schemaRef ds:uri="http://schemas.openxmlformats.org/officeDocument/2006/bibliography"/>
   </ds:schemaRefs>

</xml_diff>

<commit_message>
Editor Ongoing Basic MVVM implementation, will be improved in the future
</commit_message>
<xml_diff>
--- a/ShatteredTextualEngine/other/ShatteredTextual.docx
+++ b/ShatteredTextualEngine/other/ShatteredTextual.docx
@@ -229,6 +229,20 @@
     </w:p>
     <w:p>
       <w:pPr>
+        <w:pStyle w:val="Titre6"/>
+        <w:rPr>
+          <w:lang w:val="en-US"/>
+        </w:rPr>
+      </w:pPr>
+      <w:r>
+        <w:rPr>
+          <w:lang w:val="en-US"/>
+        </w:rPr>
+        <w:t xml:space="preserve">WPF App </w:t>
+      </w:r>
+    </w:p>
+    <w:p>
+      <w:pPr>
         <w:pStyle w:val="Paragraphedeliste"/>
         <w:numPr>
           <w:ilvl w:val="0"/>
@@ -242,7 +256,109 @@
         <w:rPr>
           <w:lang w:val="en-US"/>
         </w:rPr>
-        <w:t xml:space="preserve">WPF App </w:t>
+        <w:t xml:space="preserve">UI/View </w:t>
+      </w:r>
+    </w:p>
+    <w:p>
+      <w:pPr>
+        <w:pStyle w:val="Paragraphedeliste"/>
+        <w:numPr>
+          <w:ilvl w:val="0"/>
+          <w:numId w:val="16"/>
+        </w:numPr>
+        <w:rPr>
+          <w:lang w:val="en-US"/>
+        </w:rPr>
+      </w:pPr>
+      <w:r>
+        <w:rPr>
+          <w:lang w:val="en-US"/>
+        </w:rPr>
+        <w:t xml:space="preserve">Logic </w:t>
+      </w:r>
+      <w:bookmarkStart w:id="0" w:name="_GoBack"/>
+      <w:bookmarkEnd w:id="0"/>
+    </w:p>
+    <w:p>
+      <w:pPr>
+        <w:pStyle w:val="Paragraphedeliste"/>
+        <w:numPr>
+          <w:ilvl w:val="0"/>
+          <w:numId w:val="16"/>
+        </w:numPr>
+        <w:rPr>
+          <w:lang w:val="en-US"/>
+        </w:rPr>
+      </w:pPr>
+      <w:r>
+        <w:rPr>
+          <w:lang w:val="en-US"/>
+        </w:rPr>
+        <w:t xml:space="preserve">Icon system </w:t>
+      </w:r>
+    </w:p>
+    <w:p>
+      <w:pPr>
+        <w:pStyle w:val="Titre6"/>
+        <w:rPr>
+          <w:lang w:val="en-US"/>
+        </w:rPr>
+      </w:pPr>
+      <w:r>
+        <w:rPr>
+          <w:lang w:val="en-US"/>
+        </w:rPr>
+        <w:t xml:space="preserve">Engine </w:t>
+      </w:r>
+    </w:p>
+    <w:p>
+      <w:pPr>
+        <w:pStyle w:val="Paragraphedeliste"/>
+        <w:numPr>
+          <w:ilvl w:val="0"/>
+          <w:numId w:val="16"/>
+        </w:numPr>
+        <w:rPr>
+          <w:lang w:val="en-US"/>
+        </w:rPr>
+      </w:pPr>
+      <w:r>
+        <w:rPr>
+          <w:lang w:val="en-US"/>
+        </w:rPr>
+        <w:t xml:space="preserve">Json </w:t>
+      </w:r>
+      <w:proofErr w:type="spellStart"/>
+      <w:r>
+        <w:rPr>
+          <w:lang w:val="en-US"/>
+        </w:rPr>
+        <w:t>inEngine</w:t>
+      </w:r>
+      <w:proofErr w:type="spellEnd"/>
+      <w:r>
+        <w:rPr>
+          <w:lang w:val="en-US"/>
+        </w:rPr>
+        <w:t xml:space="preserve"> </w:t>
+      </w:r>
+    </w:p>
+    <w:p>
+      <w:pPr>
+        <w:pStyle w:val="Paragraphedeliste"/>
+        <w:numPr>
+          <w:ilvl w:val="0"/>
+          <w:numId w:val="16"/>
+        </w:numPr>
+        <w:rPr>
+          <w:lang w:val="en-US"/>
+        </w:rPr>
+      </w:pPr>
+      <w:r>
+        <w:rPr>
+          <w:lang w:val="en-US"/>
+        </w:rPr>
+        <w:t xml:space="preserve">Make inventory optional </w:t>
       </w:r>
     </w:p>
     <w:p>
@@ -260,25 +376,67 @@
         <w:rPr>
           <w:lang w:val="en-US"/>
         </w:rPr>
-        <w:t xml:space="preserve">UI/View </w:t>
-      </w:r>
-    </w:p>
-    <w:p>
-      <w:pPr>
-        <w:pStyle w:val="Paragraphedeliste"/>
-        <w:numPr>
-          <w:ilvl w:val="1"/>
-          <w:numId w:val="16"/>
-        </w:numPr>
-        <w:rPr>
-          <w:lang w:val="en-US"/>
-        </w:rPr>
-      </w:pPr>
-      <w:r>
-        <w:rPr>
-          <w:lang w:val="en-US"/>
-        </w:rPr>
-        <w:t xml:space="preserve">Logic </w:t>
+        <w:t xml:space="preserve">Use Boolean </w:t>
+      </w:r>
+    </w:p>
+    <w:p>
+      <w:pPr>
+        <w:rPr>
+          <w:lang w:val="en-US"/>
+        </w:rPr>
+      </w:pPr>
+    </w:p>
+    <w:p>
+      <w:pPr>
+        <w:pStyle w:val="Paragraphedeliste"/>
+        <w:ind w:left="1068"/>
+        <w:rPr>
+          <w:lang w:val="en-US"/>
+        </w:rPr>
+      </w:pPr>
+    </w:p>
+    <w:p>
+      <w:pPr>
+        <w:pStyle w:val="Titre3"/>
+        <w:rPr>
+          <w:lang w:val="en-US"/>
+        </w:rPr>
+      </w:pPr>
+    </w:p>
+    <w:p>
+      <w:pPr>
+        <w:pStyle w:val="Titre2"/>
+        <w:rPr>
+          <w:lang w:val="en-US"/>
+        </w:rPr>
+      </w:pPr>
+      <w:r>
+        <w:rPr>
+          <w:lang w:val="en-US"/>
+        </w:rPr>
+        <w:lastRenderedPageBreak/>
+        <w:t>Engine</w:t>
+      </w:r>
+    </w:p>
+    <w:p>
+      <w:pPr>
+        <w:rPr>
+          <w:lang w:val="en-US"/>
+        </w:rPr>
+      </w:pPr>
+    </w:p>
+    <w:p>
+      <w:pPr>
+        <w:pStyle w:val="Titre3"/>
+        <w:rPr>
+          <w:lang w:val="en-US"/>
+        </w:rPr>
+      </w:pPr>
+      <w:r>
+        <w:rPr>
+          <w:lang w:val="en-US"/>
+        </w:rPr>
+        <w:t xml:space="preserve">To do </w:t>
       </w:r>
     </w:p>
     <w:p>
@@ -286,80 +444,18 @@
         <w:pStyle w:val="Paragraphedeliste"/>
         <w:numPr>
           <w:ilvl w:val="0"/>
-          <w:numId w:val="16"/>
-        </w:numPr>
-        <w:rPr>
-          <w:lang w:val="en-US"/>
-        </w:rPr>
-      </w:pPr>
-      <w:r>
-        <w:rPr>
-          <w:lang w:val="en-US"/>
-        </w:rPr>
-        <w:t xml:space="preserve">Json </w:t>
-      </w:r>
-      <w:proofErr w:type="spellStart"/>
-      <w:r>
-        <w:rPr>
-          <w:lang w:val="en-US"/>
-        </w:rPr>
-        <w:t>inEngine</w:t>
-      </w:r>
-      <w:proofErr w:type="spellEnd"/>
-      <w:r>
-        <w:rPr>
-          <w:lang w:val="en-US"/>
-        </w:rPr>
-        <w:t xml:space="preserve"> </w:t>
-      </w:r>
-    </w:p>
-    <w:p>
-      <w:pPr>
-        <w:pStyle w:val="Paragraphedeliste"/>
-        <w:numPr>
-          <w:ilvl w:val="0"/>
-          <w:numId w:val="16"/>
-        </w:numPr>
-        <w:rPr>
-          <w:lang w:val="en-US"/>
-        </w:rPr>
-      </w:pPr>
-      <w:r>
-        <w:rPr>
-          <w:lang w:val="en-US"/>
-        </w:rPr>
-        <w:t xml:space="preserve">Icon </w:t>
-      </w:r>
-      <w:r>
-        <w:rPr>
-          <w:lang w:val="en-US"/>
-        </w:rPr>
-        <w:t xml:space="preserve">system </w:t>
-      </w:r>
-    </w:p>
-    <w:p>
-      <w:pPr>
-        <w:rPr>
-          <w:lang w:val="en-US"/>
-        </w:rPr>
-      </w:pPr>
-    </w:p>
-    <w:p>
-      <w:pPr>
-        <w:pStyle w:val="Paragraphedeliste"/>
-        <w:ind w:left="1068"/>
-        <w:rPr>
-          <w:lang w:val="en-US"/>
-        </w:rPr>
-      </w:pPr>
-    </w:p>
-    <w:p>
-      <w:pPr>
-        <w:pStyle w:val="Titre3"/>
-        <w:rPr>
-          <w:lang w:val="en-US"/>
-        </w:rPr>
-      </w:pPr>
+          <w:numId w:val="34"/>
+        </w:numPr>
+        <w:rPr>
+          <w:lang w:val="en-US"/>
+        </w:rPr>
+      </w:pPr>
+      <w:r>
+        <w:rPr>
+          <w:lang w:val="en-US"/>
+        </w:rPr>
+        <w:t xml:space="preserve">Try to use Regex </w:t>
+      </w:r>
     </w:p>
     <w:p>
       <w:pPr>
@@ -409,6 +505,70 @@
           <w:lang w:val="en-US"/>
         </w:rPr>
       </w:pPr>
+      <w:r>
+        <w:rPr>
+          <w:lang w:val="en-US"/>
+        </w:rPr>
+        <w:t>Learning</w:t>
+      </w:r>
+    </w:p>
+    <w:p>
+      <w:pPr>
+        <w:pStyle w:val="Titre4"/>
+        <w:rPr>
+          <w:lang w:val="en-US"/>
+        </w:rPr>
+      </w:pPr>
+      <w:r>
+        <w:rPr>
+          <w:lang w:val="en-US"/>
+        </w:rPr>
+        <w:t>MVVM</w:t>
+      </w:r>
+    </w:p>
+    <w:p>
+      <w:pPr>
+        <w:pStyle w:val="Paragraphedeliste"/>
+        <w:numPr>
+          <w:ilvl w:val="0"/>
+          <w:numId w:val="33"/>
+        </w:numPr>
+        <w:rPr>
+          <w:lang w:val="en-US"/>
+        </w:rPr>
+      </w:pPr>
+      <w:r>
+        <w:rPr>
+          <w:lang w:val="en-US"/>
+        </w:rPr>
+        <w:t xml:space="preserve">Read articles </w:t>
+      </w:r>
+    </w:p>
+    <w:p>
+      <w:pPr>
+        <w:pStyle w:val="Paragraphedeliste"/>
+        <w:numPr>
+          <w:ilvl w:val="0"/>
+          <w:numId w:val="33"/>
+        </w:numPr>
+        <w:rPr>
+          <w:lang w:val="en-US"/>
+        </w:rPr>
+      </w:pPr>
+      <w:r>
+        <w:rPr>
+          <w:lang w:val="en-US"/>
+        </w:rPr>
+        <w:t xml:space="preserve">See downloaded video </w:t>
+      </w:r>
+    </w:p>
+    <w:p>
+      <w:pPr>
+        <w:pStyle w:val="Titre3"/>
+        <w:rPr>
+          <w:lang w:val="en-US"/>
+        </w:rPr>
+      </w:pPr>
       <w:proofErr w:type="spellStart"/>
       <w:r>
         <w:rPr>
@@ -445,7 +605,21 @@
         <w:rPr>
           <w:lang w:val="en-US"/>
         </w:rPr>
-        <w:t xml:space="preserve">Look for widget that can be use to show choice/link </w:t>
+        <w:t xml:space="preserve">Review </w:t>
+      </w:r>
+      <w:proofErr w:type="spellStart"/>
+      <w:r>
+        <w:rPr>
+          <w:lang w:val="en-US"/>
+        </w:rPr>
+        <w:t>udemy</w:t>
+      </w:r>
+      <w:proofErr w:type="spellEnd"/>
+      <w:r>
+        <w:rPr>
+          <w:lang w:val="en-US"/>
+        </w:rPr>
+        <w:t xml:space="preserve"> course app in detail </w:t>
       </w:r>
     </w:p>
     <w:p>
@@ -470,14 +644,14 @@
         <w:rPr>
           <w:lang w:val="en-US"/>
         </w:rPr>
-        <w:t>udemy</w:t>
+        <w:t>wpf</w:t>
       </w:r>
       <w:proofErr w:type="spellEnd"/>
       <w:r>
         <w:rPr>
           <w:lang w:val="en-US"/>
         </w:rPr>
-        <w:t xml:space="preserve"> course app in detail </w:t>
+        <w:t xml:space="preserve"> sample </w:t>
       </w:r>
     </w:p>
     <w:p>
@@ -488,38 +662,6 @@
           <w:numId w:val="2"/>
         </w:numPr>
         <w:rPr>
-          <w:lang w:val="en-US"/>
-        </w:rPr>
-      </w:pPr>
-      <w:r>
-        <w:rPr>
-          <w:lang w:val="en-US"/>
-        </w:rPr>
-        <w:t xml:space="preserve">Review </w:t>
-      </w:r>
-      <w:proofErr w:type="spellStart"/>
-      <w:r>
-        <w:rPr>
-          <w:lang w:val="en-US"/>
-        </w:rPr>
-        <w:t>wpf</w:t>
-      </w:r>
-      <w:proofErr w:type="spellEnd"/>
-      <w:r>
-        <w:rPr>
-          <w:lang w:val="en-US"/>
-        </w:rPr>
-        <w:t xml:space="preserve"> sample </w:t>
-      </w:r>
-    </w:p>
-    <w:p>
-      <w:pPr>
-        <w:pStyle w:val="Paragraphedeliste"/>
-        <w:numPr>
-          <w:ilvl w:val="0"/>
-          <w:numId w:val="2"/>
-        </w:numPr>
-        <w:rPr>
           <w:color w:val="FF0000"/>
           <w:lang w:val="en-US"/>
         </w:rPr>
@@ -631,8 +773,6 @@
         </w:rPr>
         <w:t xml:space="preserve">Game settings expander </w:t>
       </w:r>
-      <w:bookmarkStart w:id="0" w:name="_GoBack"/>
-      <w:bookmarkEnd w:id="0"/>
     </w:p>
     <w:p>
       <w:pPr>
@@ -856,6 +996,200 @@
     </w:p>
     <w:p>
       <w:pPr>
+        <w:pStyle w:val="Paragraphedeliste"/>
+        <w:numPr>
+          <w:ilvl w:val="0"/>
+          <w:numId w:val="21"/>
+        </w:numPr>
+        <w:rPr>
+          <w:lang w:val="en-US"/>
+        </w:rPr>
+      </w:pPr>
+      <w:r>
+        <w:rPr>
+          <w:lang w:val="en-US"/>
+        </w:rPr>
+        <w:t xml:space="preserve">Icon </w:t>
+      </w:r>
+    </w:p>
+    <w:p>
+      <w:pPr>
+        <w:pStyle w:val="Paragraphedeliste"/>
+        <w:numPr>
+          <w:ilvl w:val="1"/>
+          <w:numId w:val="21"/>
+        </w:numPr>
+        <w:rPr>
+          <w:lang w:val="en-US"/>
+        </w:rPr>
+      </w:pPr>
+      <w:r>
+        <w:rPr>
+          <w:lang w:val="en-US"/>
+        </w:rPr>
+        <w:t xml:space="preserve">Settings </w:t>
+      </w:r>
+      <w:proofErr w:type="spellStart"/>
+      <w:r>
+        <w:rPr>
+          <w:lang w:val="en-US"/>
+        </w:rPr>
+        <w:t>menuitem</w:t>
+      </w:r>
+      <w:proofErr w:type="spellEnd"/>
+      <w:r>
+        <w:rPr>
+          <w:lang w:val="en-US"/>
+        </w:rPr>
+        <w:t xml:space="preserve"> </w:t>
+      </w:r>
+    </w:p>
+    <w:p>
+      <w:pPr>
+        <w:pStyle w:val="Paragraphedeliste"/>
+        <w:numPr>
+          <w:ilvl w:val="1"/>
+          <w:numId w:val="21"/>
+        </w:numPr>
+        <w:rPr>
+          <w:lang w:val="en-US"/>
+        </w:rPr>
+      </w:pPr>
+      <w:r>
+        <w:rPr>
+          <w:lang w:val="en-US"/>
+        </w:rPr>
+        <w:t xml:space="preserve">Application </w:t>
+      </w:r>
+    </w:p>
+    <w:p>
+      <w:pPr>
+        <w:pStyle w:val="Paragraphedeliste"/>
+        <w:numPr>
+          <w:ilvl w:val="1"/>
+          <w:numId w:val="21"/>
+        </w:numPr>
+        <w:rPr>
+          <w:lang w:val="en-US"/>
+        </w:rPr>
+      </w:pPr>
+      <w:r>
+        <w:rPr>
+          <w:lang w:val="en-US"/>
+        </w:rPr>
+        <w:t xml:space="preserve">Level in </w:t>
+      </w:r>
+      <w:proofErr w:type="spellStart"/>
+      <w:r>
+        <w:rPr>
+          <w:lang w:val="en-US"/>
+        </w:rPr>
+        <w:t>treeview</w:t>
+      </w:r>
+      <w:proofErr w:type="spellEnd"/>
+      <w:r>
+        <w:rPr>
+          <w:lang w:val="en-US"/>
+        </w:rPr>
+        <w:t xml:space="preserve"> </w:t>
+      </w:r>
+    </w:p>
+    <w:p>
+      <w:pPr>
+        <w:pStyle w:val="Paragraphedeliste"/>
+        <w:numPr>
+          <w:ilvl w:val="1"/>
+          <w:numId w:val="21"/>
+        </w:numPr>
+        <w:rPr>
+          <w:lang w:val="en-US"/>
+        </w:rPr>
+      </w:pPr>
+      <w:r>
+        <w:rPr>
+          <w:lang w:val="en-US"/>
+        </w:rPr>
+        <w:t xml:space="preserve">Choice in </w:t>
+      </w:r>
+      <w:proofErr w:type="spellStart"/>
+      <w:r>
+        <w:rPr>
+          <w:lang w:val="en-US"/>
+        </w:rPr>
+        <w:t>treeview</w:t>
+      </w:r>
+      <w:proofErr w:type="spellEnd"/>
+      <w:r>
+        <w:rPr>
+          <w:lang w:val="en-US"/>
+        </w:rPr>
+        <w:t xml:space="preserve"> </w:t>
+      </w:r>
+    </w:p>
+    <w:p>
+      <w:pPr>
+        <w:pStyle w:val="Paragraphedeliste"/>
+        <w:numPr>
+          <w:ilvl w:val="0"/>
+          <w:numId w:val="21"/>
+        </w:numPr>
+        <w:rPr>
+          <w:lang w:val="en-US"/>
+        </w:rPr>
+      </w:pPr>
+      <w:r>
+        <w:rPr>
+          <w:lang w:val="en-US"/>
+        </w:rPr>
+        <w:t xml:space="preserve">Add Question mark icon for each input </w:t>
+      </w:r>
+    </w:p>
+    <w:p>
+      <w:pPr>
+        <w:pStyle w:val="Paragraphedeliste"/>
+        <w:numPr>
+          <w:ilvl w:val="1"/>
+          <w:numId w:val="21"/>
+        </w:numPr>
+        <w:rPr>
+          <w:lang w:val="en-US"/>
+        </w:rPr>
+      </w:pPr>
+      <w:r>
+        <w:rPr>
+          <w:lang w:val="en-US"/>
+        </w:rPr>
+        <w:t>When icon hovered, a tooltip</w:t>
+      </w:r>
+      <w:r>
+        <w:rPr>
+          <w:lang w:val="en-US"/>
+        </w:rPr>
+        <w:t>(</w:t>
+      </w:r>
+      <w:proofErr w:type="spellStart"/>
+      <w:r>
+        <w:rPr>
+          <w:lang w:val="en-US"/>
+        </w:rPr>
+        <w:t>controltip</w:t>
+      </w:r>
+      <w:proofErr w:type="spellEnd"/>
+      <w:r>
+        <w:rPr>
+          <w:lang w:val="en-US"/>
+        </w:rPr>
+        <w:t>)</w:t>
+      </w:r>
+      <w:r>
+        <w:rPr>
+          <w:lang w:val="en-US"/>
+        </w:rPr>
+        <w:t xml:space="preserve"> appears explaining the usage of this input in the engine </w:t>
+      </w:r>
+    </w:p>
+    <w:p>
+      <w:pPr>
         <w:pStyle w:val="Titre4"/>
         <w:rPr>
           <w:lang w:val="en-US"/>
@@ -1098,124 +1432,6 @@
     </w:p>
     <w:p>
       <w:pPr>
-        <w:pStyle w:val="Titre3"/>
-        <w:rPr>
-          <w:lang w:val="en-US"/>
-        </w:rPr>
-      </w:pPr>
-      <w:r>
-        <w:rPr>
-          <w:lang w:val="en-US"/>
-        </w:rPr>
-        <w:t xml:space="preserve">Logic </w:t>
-      </w:r>
-    </w:p>
-    <w:p>
-      <w:pPr>
-        <w:pStyle w:val="Titre4"/>
-        <w:rPr>
-          <w:lang w:val="en-US"/>
-        </w:rPr>
-      </w:pPr>
-    </w:p>
-    <w:p>
-      <w:pPr>
-        <w:pStyle w:val="Titre6"/>
-        <w:rPr>
-          <w:lang w:val="en-US"/>
-        </w:rPr>
-      </w:pPr>
-      <w:r>
-        <w:rPr>
-          <w:lang w:val="en-US"/>
-        </w:rPr>
-        <w:t>Title</w:t>
-      </w:r>
-    </w:p>
-    <w:p>
-      <w:pPr>
-        <w:pStyle w:val="Paragraphedeliste"/>
-        <w:numPr>
-          <w:ilvl w:val="0"/>
-          <w:numId w:val="2"/>
-        </w:numPr>
-        <w:rPr>
-          <w:lang w:val="en-US"/>
-        </w:rPr>
-      </w:pPr>
-      <w:r>
-        <w:rPr>
-          <w:lang w:val="en-US"/>
-        </w:rPr>
-        <w:t xml:space="preserve">Forbidden char </w:t>
-      </w:r>
-    </w:p>
-    <w:p>
-      <w:pPr>
-        <w:pStyle w:val="Paragraphedeliste"/>
-        <w:numPr>
-          <w:ilvl w:val="1"/>
-          <w:numId w:val="2"/>
-        </w:numPr>
-        <w:rPr>
-          <w:lang w:val="en-US"/>
-        </w:rPr>
-      </w:pPr>
-      <w:r>
-        <w:rPr>
-          <w:lang w:val="en-US"/>
-        </w:rPr>
-        <w:t xml:space="preserve">All :  [ , ] , * , // , ||, … </w:t>
-      </w:r>
-    </w:p>
-    <w:p>
-      <w:pPr>
-        <w:pStyle w:val="Paragraphedeliste"/>
-        <w:numPr>
-          <w:ilvl w:val="1"/>
-          <w:numId w:val="2"/>
-        </w:numPr>
-        <w:rPr>
-          <w:lang w:val="en-US"/>
-        </w:rPr>
-      </w:pPr>
-      <w:r>
-        <w:rPr>
-          <w:lang w:val="en-US"/>
-        </w:rPr>
-        <w:t xml:space="preserve">Link &amp; </w:t>
-      </w:r>
-      <w:proofErr w:type="spellStart"/>
-      <w:r>
-        <w:rPr>
-          <w:lang w:val="en-US"/>
-        </w:rPr>
-        <w:t>levelname</w:t>
-      </w:r>
-      <w:proofErr w:type="spellEnd"/>
-      <w:r>
-        <w:rPr>
-          <w:lang w:val="en-US"/>
-        </w:rPr>
-        <w:t xml:space="preserve">: space </w:t>
-      </w:r>
-    </w:p>
-    <w:p>
-      <w:pPr>
-        <w:pStyle w:val="Titre5"/>
-        <w:rPr>
-          <w:lang w:val="en-US"/>
-        </w:rPr>
-      </w:pPr>
-      <w:r>
-        <w:rPr>
-          <w:lang w:val="en-US"/>
-        </w:rPr>
-        <w:t xml:space="preserve">User control </w:t>
-      </w:r>
-    </w:p>
-    <w:p>
-      <w:pPr>
         <w:pStyle w:val="Paragraphedeliste"/>
         <w:numPr>
           <w:ilvl w:val="0"/>
@@ -1229,7 +1445,172 @@
         <w:rPr>
           <w:lang w:val="en-US"/>
         </w:rPr>
-        <w:t xml:space="preserve">Needed ? </w:t>
+        <w:lastRenderedPageBreak/>
+        <w:t xml:space="preserve">Settings </w:t>
+      </w:r>
+    </w:p>
+    <w:p>
+      <w:pPr>
+        <w:pStyle w:val="Paragraphedeliste"/>
+        <w:numPr>
+          <w:ilvl w:val="1"/>
+          <w:numId w:val="18"/>
+        </w:numPr>
+        <w:rPr>
+          <w:lang w:val="en-US"/>
+        </w:rPr>
+      </w:pPr>
+      <w:r>
+        <w:rPr>
+          <w:lang w:val="en-US"/>
+        </w:rPr>
+        <w:t xml:space="preserve">Control to indicate destination data folder path </w:t>
+      </w:r>
+    </w:p>
+    <w:p>
+      <w:pPr>
+        <w:pStyle w:val="Titre3"/>
+        <w:rPr>
+          <w:lang w:val="en-US"/>
+        </w:rPr>
+      </w:pPr>
+      <w:r>
+        <w:rPr>
+          <w:lang w:val="en-US"/>
+        </w:rPr>
+        <w:t xml:space="preserve">Logic </w:t>
+      </w:r>
+    </w:p>
+    <w:p>
+      <w:pPr>
+        <w:pStyle w:val="Titre4"/>
+        <w:rPr>
+          <w:lang w:val="en-US"/>
+        </w:rPr>
+      </w:pPr>
+      <w:r>
+        <w:rPr>
+          <w:lang w:val="en-US"/>
+        </w:rPr>
+        <w:t xml:space="preserve">Must Have </w:t>
+      </w:r>
+    </w:p>
+    <w:p>
+      <w:pPr>
+        <w:pStyle w:val="Titre5"/>
+        <w:rPr>
+          <w:lang w:val="en-US"/>
+        </w:rPr>
+      </w:pPr>
+      <w:r>
+        <w:rPr>
+          <w:lang w:val="en-US"/>
+        </w:rPr>
+        <w:t xml:space="preserve">Model </w:t>
+      </w:r>
+    </w:p>
+    <w:p>
+      <w:pPr>
+        <w:pStyle w:val="Titre6"/>
+        <w:rPr>
+          <w:lang w:val="en-US"/>
+        </w:rPr>
+      </w:pPr>
+      <w:r>
+        <w:rPr>
+          <w:lang w:val="en-US"/>
+        </w:rPr>
+        <w:t xml:space="preserve">Validation </w:t>
+      </w:r>
+    </w:p>
+    <w:p>
+      <w:pPr>
+        <w:pStyle w:val="Paragraphedeliste"/>
+        <w:numPr>
+          <w:ilvl w:val="0"/>
+          <w:numId w:val="12"/>
+        </w:numPr>
+        <w:rPr>
+          <w:lang w:val="en-US"/>
+        </w:rPr>
+      </w:pPr>
+      <w:proofErr w:type="spellStart"/>
+      <w:r>
+        <w:rPr>
+          <w:lang w:val="en-US"/>
+        </w:rPr>
+        <w:t>IDataErrorInfo</w:t>
+      </w:r>
+      <w:proofErr w:type="spellEnd"/>
+    </w:p>
+    <w:p>
+      <w:pPr>
+        <w:pStyle w:val="Paragraphedeliste"/>
+        <w:numPr>
+          <w:ilvl w:val="0"/>
+          <w:numId w:val="12"/>
+        </w:numPr>
+        <w:rPr>
+          <w:lang w:val="en-US"/>
+        </w:rPr>
+      </w:pPr>
+      <w:r>
+        <w:rPr>
+          <w:lang w:val="en-US"/>
+        </w:rPr>
+        <w:t xml:space="preserve">Used when entering condition of link </w:t>
+      </w:r>
+    </w:p>
+    <w:p>
+      <w:pPr>
+        <w:pStyle w:val="Paragraphedeliste"/>
+        <w:numPr>
+          <w:ilvl w:val="0"/>
+          <w:numId w:val="12"/>
+        </w:numPr>
+        <w:rPr>
+          <w:lang w:val="en-US"/>
+        </w:rPr>
+      </w:pPr>
+      <w:r>
+        <w:rPr>
+          <w:lang w:val="en-US"/>
+        </w:rPr>
+        <w:t xml:space="preserve">Use on game title </w:t>
+      </w:r>
+    </w:p>
+    <w:p>
+      <w:pPr>
+        <w:pStyle w:val="Titre6"/>
+        <w:rPr>
+          <w:lang w:val="en-US"/>
+        </w:rPr>
+      </w:pPr>
+      <w:proofErr w:type="spellStart"/>
+      <w:r>
+        <w:rPr>
+          <w:lang w:val="en-US"/>
+        </w:rPr>
+        <w:t>PropertyChanged</w:t>
+      </w:r>
+      <w:proofErr w:type="spellEnd"/>
+    </w:p>
+    <w:p>
+      <w:pPr>
+        <w:pStyle w:val="Paragraphedeliste"/>
+        <w:numPr>
+          <w:ilvl w:val="0"/>
+          <w:numId w:val="30"/>
+        </w:numPr>
+        <w:rPr>
+          <w:lang w:val="en-US"/>
+        </w:rPr>
+      </w:pPr>
+      <w:r>
+        <w:rPr>
+          <w:lang w:val="en-US"/>
+        </w:rPr>
+        <w:t xml:space="preserve">Implement it in each model class </w:t>
       </w:r>
     </w:p>
     <w:p>
@@ -1254,27 +1635,85 @@
           <w:numId w:val="13"/>
         </w:numPr>
         <w:rPr>
-          <w:lang w:val="en-US"/>
-        </w:rPr>
-      </w:pPr>
-      <w:r>
-        <w:rPr>
+          <w:color w:val="000000" w:themeColor="text1"/>
+          <w:lang w:val="en-US"/>
+        </w:rPr>
+      </w:pPr>
+      <w:r>
+        <w:rPr>
+          <w:color w:val="000000" w:themeColor="text1"/>
           <w:lang w:val="en-US"/>
         </w:rPr>
         <w:t xml:space="preserve">Use json serialization </w:t>
       </w:r>
-      <w:r>
-        <w:rPr>
-          <w:lang w:val="en-US"/>
-        </w:rPr>
-        <w:t xml:space="preserve">? </w:t>
-      </w:r>
-      <w:r>
-        <w:rPr>
+    </w:p>
+    <w:p>
+      <w:pPr>
+        <w:pStyle w:val="Paragraphedeliste"/>
+        <w:numPr>
+          <w:ilvl w:val="1"/>
+          <w:numId w:val="13"/>
+        </w:numPr>
+        <w:rPr>
+          <w:color w:val="000000" w:themeColor="text1"/>
+          <w:lang w:val="en-US"/>
+        </w:rPr>
+      </w:pPr>
+      <w:r>
+        <w:rPr>
+          <w:color w:val="000000" w:themeColor="text1"/>
+          <w:lang w:val="en-US"/>
+        </w:rPr>
+        <w:t xml:space="preserve">See weather app &amp; other </w:t>
+      </w:r>
+      <w:proofErr w:type="spellStart"/>
+      <w:r>
+        <w:rPr>
+          <w:color w:val="000000" w:themeColor="text1"/>
+          <w:lang w:val="en-US"/>
+        </w:rPr>
+        <w:t>tutos</w:t>
+      </w:r>
+      <w:proofErr w:type="spellEnd"/>
+      <w:r>
+        <w:rPr>
+          <w:color w:val="000000" w:themeColor="text1"/>
           <w:lang w:val="en-US"/>
         </w:rPr>
         <w:t xml:space="preserve"> </w:t>
       </w:r>
+    </w:p>
+    <w:p>
+      <w:pPr>
+        <w:pStyle w:val="Paragraphedeliste"/>
+        <w:numPr>
+          <w:ilvl w:val="1"/>
+          <w:numId w:val="13"/>
+        </w:numPr>
+        <w:rPr>
+          <w:color w:val="000000" w:themeColor="text1"/>
+          <w:lang w:val="en-US"/>
+        </w:rPr>
+      </w:pPr>
+      <w:r>
+        <w:rPr>
+          <w:color w:val="000000" w:themeColor="text1"/>
+          <w:lang w:val="en-US"/>
+        </w:rPr>
+        <w:t xml:space="preserve">Use </w:t>
+      </w:r>
+      <w:proofErr w:type="spellStart"/>
+      <w:r>
+        <w:rPr>
+          <w:rFonts w:ascii="Arial" w:hAnsi="Arial" w:cs="Arial"/>
+          <w:color w:val="242729"/>
+          <w:sz w:val="20"/>
+          <w:szCs w:val="20"/>
+          <w:shd w:val="clear" w:color="auto" w:fill="FFFFFF"/>
+        </w:rPr>
+        <w:t>Newtonsoft</w:t>
+      </w:r>
+      <w:proofErr w:type="spellEnd"/>
     </w:p>
     <w:p>
       <w:pPr>
@@ -1291,22 +1730,7 @@
         <w:rPr>
           <w:lang w:val="en-US"/>
         </w:rPr>
-        <w:lastRenderedPageBreak/>
-        <w:t xml:space="preserve">Editor look for data folder, </w:t>
-      </w:r>
-      <w:proofErr w:type="spellStart"/>
-      <w:r>
-        <w:rPr>
-          <w:lang w:val="en-US"/>
-        </w:rPr>
-        <w:t>ect</w:t>
-      </w:r>
-      <w:proofErr w:type="spellEnd"/>
-      <w:r>
-        <w:rPr>
-          <w:lang w:val="en-US"/>
-        </w:rPr>
-        <w:t xml:space="preserve"> </w:t>
+        <w:t xml:space="preserve">Data folder destination is entered in settings </w:t>
       </w:r>
     </w:p>
     <w:p>
@@ -1324,21 +1748,21 @@
         <w:rPr>
           <w:lang w:val="en-US"/>
         </w:rPr>
-        <w:t xml:space="preserve">Create it if not exist </w:t>
-      </w:r>
-    </w:p>
-    <w:p>
-      <w:pPr>
-        <w:pStyle w:val="Titre5"/>
-        <w:rPr>
-          <w:lang w:val="en-US"/>
-        </w:rPr>
-      </w:pPr>
-      <w:r>
-        <w:rPr>
-          <w:lang w:val="en-US"/>
-        </w:rPr>
-        <w:t xml:space="preserve">Open file </w:t>
+        <w:t>Default destination =&gt; ../</w:t>
+      </w:r>
+      <w:proofErr w:type="spellStart"/>
+      <w:r>
+        <w:rPr>
+          <w:lang w:val="en-US"/>
+        </w:rPr>
+        <w:t>ShatteredTextualEngine</w:t>
+      </w:r>
+      <w:proofErr w:type="spellEnd"/>
+      <w:r>
+        <w:rPr>
+          <w:lang w:val="en-US"/>
+        </w:rPr>
+        <w:t>/data</w:t>
       </w:r>
     </w:p>
     <w:p>
@@ -1356,22 +1780,26 @@
         <w:rPr>
           <w:lang w:val="en-US"/>
         </w:rPr>
-        <w:t xml:space="preserve">See </w:t>
-      </w:r>
-      <w:proofErr w:type="spellStart"/>
-      <w:r>
-        <w:rPr>
-          <w:lang w:val="en-US"/>
-        </w:rPr>
-        <w:t>openfile</w:t>
-      </w:r>
-      <w:proofErr w:type="spellEnd"/>
-      <w:r>
-        <w:rPr>
-          <w:lang w:val="en-US"/>
-        </w:rPr>
-        <w:t xml:space="preserve"> dialog </w:t>
-      </w:r>
+        <w:t xml:space="preserve">Re-load data when path changed </w:t>
+      </w:r>
+    </w:p>
+    <w:p>
+      <w:pPr>
+        <w:pStyle w:val="Paragraphedeliste"/>
+        <w:ind w:left="360"/>
+        <w:rPr>
+          <w:lang w:val="en-US"/>
+        </w:rPr>
+      </w:pPr>
+    </w:p>
+    <w:p>
+      <w:pPr>
+        <w:pStyle w:val="Paragraphedeliste"/>
+        <w:ind w:left="360"/>
+        <w:rPr>
+          <w:lang w:val="en-US"/>
+        </w:rPr>
+      </w:pPr>
     </w:p>
     <w:p>
       <w:pPr>
@@ -1425,98 +1853,158 @@
     </w:p>
     <w:p>
       <w:pPr>
+        <w:pStyle w:val="Paragraphedeliste"/>
+        <w:numPr>
+          <w:ilvl w:val="0"/>
+          <w:numId w:val="11"/>
+        </w:numPr>
+        <w:rPr>
+          <w:lang w:val="en-US"/>
+        </w:rPr>
+      </w:pPr>
+      <w:r>
+        <w:rPr>
+          <w:lang w:val="en-US"/>
+        </w:rPr>
+        <w:t xml:space="preserve">Path property </w:t>
+      </w:r>
+    </w:p>
+    <w:p>
+      <w:pPr>
+        <w:pStyle w:val="Paragraphedeliste"/>
+        <w:numPr>
+          <w:ilvl w:val="1"/>
+          <w:numId w:val="11"/>
+        </w:numPr>
+        <w:rPr>
+          <w:lang w:val="en-US"/>
+        </w:rPr>
+      </w:pPr>
+      <w:r>
+        <w:rPr>
+          <w:lang w:val="en-US"/>
+        </w:rPr>
+        <w:t>Return “no directory selected … “ if path =</w:t>
+      </w:r>
+      <w:r>
+        <w:rPr>
+          <w:lang w:val="en-US"/>
+        </w:rPr>
+        <w:t>=</w:t>
+      </w:r>
+      <w:r>
+        <w:rPr>
+          <w:lang w:val="en-US"/>
+        </w:rPr>
+        <w:t xml:space="preserve"> null </w:t>
+      </w:r>
+      <w:r>
+        <w:rPr>
+          <w:lang w:val="en-US"/>
+        </w:rPr>
+        <w:t xml:space="preserve">in get </w:t>
+      </w:r>
+    </w:p>
+    <w:p>
+      <w:pPr>
+        <w:pStyle w:val="Titre6"/>
+        <w:rPr>
+          <w:lang w:val="en-US"/>
+        </w:rPr>
+      </w:pPr>
+      <w:r>
+        <w:rPr>
+          <w:lang w:val="en-US"/>
+        </w:rPr>
+        <w:t>PB</w:t>
+      </w:r>
+    </w:p>
+    <w:p>
+      <w:pPr>
+        <w:pStyle w:val="Paragraphedeliste"/>
+        <w:numPr>
+          <w:ilvl w:val="0"/>
+          <w:numId w:val="32"/>
+        </w:numPr>
+        <w:rPr>
+          <w:lang w:val="en-US"/>
+        </w:rPr>
+      </w:pPr>
+      <w:r>
+        <w:rPr>
+          <w:lang w:val="en-US"/>
+        </w:rPr>
+        <w:t xml:space="preserve">Where and how to store user settings ? </w:t>
+      </w:r>
+    </w:p>
+    <w:p>
+      <w:pPr>
+        <w:pStyle w:val="Paragraphedeliste"/>
+        <w:numPr>
+          <w:ilvl w:val="0"/>
+          <w:numId w:val="28"/>
+        </w:numPr>
+        <w:rPr>
+          <w:lang w:val="en-US"/>
+        </w:rPr>
+      </w:pPr>
+      <w:r>
+        <w:rPr>
+          <w:lang w:val="en-US"/>
+        </w:rPr>
+        <w:t xml:space="preserve">How to handle new window creation ? </w:t>
+      </w:r>
+    </w:p>
+    <w:p>
+      <w:pPr>
+        <w:pStyle w:val="Paragraphedeliste"/>
+        <w:numPr>
+          <w:ilvl w:val="1"/>
+          <w:numId w:val="28"/>
+        </w:numPr>
+        <w:rPr>
+          <w:lang w:val="en-US"/>
+        </w:rPr>
+      </w:pPr>
+      <w:r>
+        <w:rPr>
+          <w:lang w:val="en-US"/>
+        </w:rPr>
+        <w:t xml:space="preserve">Use User control ? </w:t>
+      </w:r>
+    </w:p>
+    <w:p>
+      <w:pPr>
+        <w:rPr>
+          <w:lang w:val="en-US"/>
+        </w:rPr>
+      </w:pPr>
+    </w:p>
+    <w:p>
+      <w:pPr>
         <w:pStyle w:val="Titre5"/>
         <w:rPr>
           <w:lang w:val="en-US"/>
         </w:rPr>
       </w:pPr>
-      <w:r>
-        <w:rPr>
-          <w:lang w:val="en-US"/>
-        </w:rPr>
-        <w:t xml:space="preserve">Validation </w:t>
-      </w:r>
-    </w:p>
-    <w:p>
-      <w:pPr>
-        <w:pStyle w:val="Paragraphedeliste"/>
-        <w:numPr>
-          <w:ilvl w:val="0"/>
-          <w:numId w:val="12"/>
-        </w:numPr>
-        <w:rPr>
-          <w:lang w:val="en-US"/>
-        </w:rPr>
-      </w:pPr>
       <w:proofErr w:type="spellStart"/>
       <w:r>
         <w:rPr>
           <w:lang w:val="en-US"/>
         </w:rPr>
-        <w:t>IDataErrorInfo</w:t>
+        <w:t>ProgressionEvent</w:t>
       </w:r>
       <w:proofErr w:type="spellEnd"/>
-    </w:p>
-    <w:p>
-      <w:pPr>
-        <w:pStyle w:val="Paragraphedeliste"/>
-        <w:numPr>
-          <w:ilvl w:val="0"/>
-          <w:numId w:val="12"/>
-        </w:numPr>
-        <w:rPr>
-          <w:lang w:val="en-US"/>
-        </w:rPr>
-      </w:pPr>
-      <w:r>
-        <w:rPr>
-          <w:lang w:val="en-US"/>
-        </w:rPr>
-        <w:t xml:space="preserve">Used when entering condition of link </w:t>
-      </w:r>
-    </w:p>
-    <w:p>
-      <w:pPr>
-        <w:pStyle w:val="Paragraphedeliste"/>
-        <w:numPr>
-          <w:ilvl w:val="0"/>
-          <w:numId w:val="12"/>
-        </w:numPr>
-        <w:rPr>
-          <w:lang w:val="en-US"/>
-        </w:rPr>
-      </w:pPr>
-      <w:r>
-        <w:rPr>
-          <w:lang w:val="en-US"/>
-        </w:rPr>
-        <w:t xml:space="preserve">Use on game title </w:t>
-      </w:r>
-    </w:p>
-    <w:p>
-      <w:pPr>
-        <w:rPr>
-          <w:lang w:val="en-US"/>
-        </w:rPr>
-      </w:pPr>
-    </w:p>
-    <w:p>
-      <w:pPr>
-        <w:pStyle w:val="Titre5"/>
-        <w:rPr>
-          <w:lang w:val="en-US"/>
-        </w:rPr>
-      </w:pPr>
-      <w:r>
-        <w:rPr>
-          <w:lang w:val="en-US"/>
-        </w:rPr>
-        <w:t>Keyboard Shortcut</w:t>
-      </w:r>
-    </w:p>
-    <w:p>
-      <w:pPr>
-        <w:pStyle w:val="Titre8"/>
+      <w:r>
+        <w:rPr>
+          <w:lang w:val="en-US"/>
+        </w:rPr>
+        <w:t xml:space="preserve"> List </w:t>
+      </w:r>
+    </w:p>
+    <w:p>
+      <w:pPr>
+        <w:pStyle w:val="Paragraphedeliste"/>
         <w:numPr>
           <w:ilvl w:val="0"/>
           <w:numId w:val="24"/>
@@ -1529,36 +2017,7 @@
         <w:rPr>
           <w:lang w:val="en-US"/>
         </w:rPr>
-        <w:t xml:space="preserve">How to implement in MVVM ? </w:t>
-      </w:r>
-    </w:p>
-    <w:p>
-      <w:pPr>
-        <w:rPr>
-          <w:lang w:val="en-US"/>
-        </w:rPr>
-      </w:pPr>
-    </w:p>
-    <w:p>
-      <w:pPr>
-        <w:pStyle w:val="Titre5"/>
-        <w:rPr>
-          <w:lang w:val="en-US"/>
-        </w:rPr>
-      </w:pPr>
-      <w:proofErr w:type="spellStart"/>
-      <w:r>
-        <w:rPr>
-          <w:lang w:val="en-US"/>
-        </w:rPr>
-        <w:t>ProgressionEvent</w:t>
-      </w:r>
-      <w:proofErr w:type="spellEnd"/>
-      <w:r>
-        <w:rPr>
-          <w:lang w:val="en-US"/>
-        </w:rPr>
-        <w:t xml:space="preserve"> List </w:t>
+        <w:t xml:space="preserve">Add delete, add &amp; edit button </w:t>
       </w:r>
     </w:p>
     <w:p>
@@ -1576,12 +2035,254 @@
         <w:rPr>
           <w:lang w:val="en-US"/>
         </w:rPr>
-        <w:t xml:space="preserve">Add delete, add &amp; edit button </w:t>
-      </w:r>
-    </w:p>
-    <w:p>
-      <w:pPr>
-        <w:pStyle w:val="Paragraphedeliste"/>
+        <w:t xml:space="preserve">Grey them if no event selected </w:t>
+      </w:r>
+    </w:p>
+    <w:p>
+      <w:pPr>
+        <w:pStyle w:val="Paragraphedeliste"/>
+        <w:ind w:left="360"/>
+        <w:rPr>
+          <w:lang w:val="en-US"/>
+        </w:rPr>
+      </w:pPr>
+    </w:p>
+    <w:p>
+      <w:pPr>
+        <w:pStyle w:val="Titre5"/>
+        <w:rPr>
+          <w:lang w:val="en-US"/>
+        </w:rPr>
+      </w:pPr>
+      <w:proofErr w:type="spellStart"/>
+      <w:r>
+        <w:rPr>
+          <w:lang w:val="en-US"/>
+        </w:rPr>
+        <w:t>Treeview</w:t>
+      </w:r>
+      <w:proofErr w:type="spellEnd"/>
+      <w:r>
+        <w:rPr>
+          <w:lang w:val="en-US"/>
+        </w:rPr>
+        <w:t xml:space="preserve"> </w:t>
+      </w:r>
+    </w:p>
+    <w:p>
+      <w:pPr>
+        <w:pStyle w:val="Paragraphedeliste"/>
+        <w:numPr>
+          <w:ilvl w:val="0"/>
+          <w:numId w:val="26"/>
+        </w:numPr>
+        <w:rPr>
+          <w:lang w:val="en-US"/>
+        </w:rPr>
+      </w:pPr>
+      <w:r>
+        <w:rPr>
+          <w:lang w:val="en-US"/>
+        </w:rPr>
+        <w:t xml:space="preserve">How to sort ? </w:t>
+      </w:r>
+    </w:p>
+    <w:p>
+      <w:pPr>
+        <w:pStyle w:val="Paragraphedeliste"/>
+        <w:numPr>
+          <w:ilvl w:val="0"/>
+          <w:numId w:val="26"/>
+        </w:numPr>
+        <w:rPr>
+          <w:lang w:val="en-US"/>
+        </w:rPr>
+      </w:pPr>
+      <w:r>
+        <w:rPr>
+          <w:lang w:val="en-US"/>
+        </w:rPr>
+        <w:t xml:space="preserve">How to implement in </w:t>
+      </w:r>
+      <w:proofErr w:type="spellStart"/>
+      <w:r>
+        <w:rPr>
+          <w:lang w:val="en-US"/>
+        </w:rPr>
+        <w:t>MvvM</w:t>
+      </w:r>
+      <w:proofErr w:type="spellEnd"/>
+      <w:r>
+        <w:rPr>
+          <w:lang w:val="en-US"/>
+        </w:rPr>
+        <w:t xml:space="preserve"> ? </w:t>
+      </w:r>
+    </w:p>
+    <w:p>
+      <w:pPr>
+        <w:pStyle w:val="Titre5"/>
+        <w:rPr>
+          <w:lang w:val="en-US"/>
+        </w:rPr>
+      </w:pPr>
+      <w:r>
+        <w:rPr>
+          <w:lang w:val="en-US"/>
+        </w:rPr>
+        <w:t xml:space="preserve">Condition </w:t>
+      </w:r>
+      <w:proofErr w:type="spellStart"/>
+      <w:r>
+        <w:rPr>
+          <w:lang w:val="en-US"/>
+        </w:rPr>
+        <w:t>ComboBox</w:t>
+      </w:r>
+      <w:proofErr w:type="spellEnd"/>
+      <w:r>
+        <w:rPr>
+          <w:lang w:val="en-US"/>
+        </w:rPr>
+        <w:t xml:space="preserve"> </w:t>
+      </w:r>
+    </w:p>
+    <w:p>
+      <w:pPr>
+        <w:pStyle w:val="Titre6"/>
+        <w:rPr>
+          <w:lang w:val="en-US"/>
+        </w:rPr>
+      </w:pPr>
+      <w:r>
+        <w:rPr>
+          <w:lang w:val="en-US"/>
+        </w:rPr>
+        <w:t>PB</w:t>
+      </w:r>
+    </w:p>
+    <w:p>
+      <w:pPr>
+        <w:pStyle w:val="Paragraphedeliste"/>
+        <w:numPr>
+          <w:ilvl w:val="0"/>
+          <w:numId w:val="29"/>
+        </w:numPr>
+        <w:rPr>
+          <w:lang w:val="en-US"/>
+        </w:rPr>
+      </w:pPr>
+      <w:r>
+        <w:rPr>
+          <w:lang w:val="en-US"/>
+        </w:rPr>
+        <w:t xml:space="preserve">How to fill combo box </w:t>
+      </w:r>
+      <w:r>
+        <w:rPr>
+          <w:lang w:val="en-US"/>
+        </w:rPr>
+        <w:t xml:space="preserve">? </w:t>
+      </w:r>
+    </w:p>
+    <w:p>
+      <w:pPr>
+        <w:pStyle w:val="Paragraphedeliste"/>
+        <w:ind w:left="360"/>
+        <w:rPr>
+          <w:lang w:val="en-US"/>
+        </w:rPr>
+      </w:pPr>
+    </w:p>
+    <w:p>
+      <w:pPr>
+        <w:pStyle w:val="Titre5"/>
+        <w:rPr>
+          <w:lang w:val="en-US"/>
+        </w:rPr>
+      </w:pPr>
+      <w:r>
+        <w:rPr>
+          <w:lang w:val="en-US"/>
+        </w:rPr>
+        <w:lastRenderedPageBreak/>
+        <w:t xml:space="preserve">Commands </w:t>
+      </w:r>
+    </w:p>
+    <w:p>
+      <w:pPr>
+        <w:pStyle w:val="Titre6"/>
+        <w:rPr>
+          <w:lang w:val="en-US"/>
+        </w:rPr>
+      </w:pPr>
+      <w:proofErr w:type="spellStart"/>
+      <w:r>
+        <w:rPr>
+          <w:lang w:val="en-US"/>
+        </w:rPr>
+        <w:t>OnDestinationChanged</w:t>
+      </w:r>
+      <w:proofErr w:type="spellEnd"/>
+      <w:r>
+        <w:rPr>
+          <w:lang w:val="en-US"/>
+        </w:rPr>
+        <w:t xml:space="preserve"> </w:t>
+      </w:r>
+    </w:p>
+    <w:p>
+      <w:pPr>
+        <w:rPr>
+          <w:lang w:val="en-US"/>
+        </w:rPr>
+      </w:pPr>
+    </w:p>
+    <w:p>
+      <w:pPr>
+        <w:pStyle w:val="Titre4"/>
+        <w:rPr>
+          <w:lang w:val="en-US"/>
+        </w:rPr>
+      </w:pPr>
+      <w:r>
+        <w:rPr>
+          <w:lang w:val="en-US"/>
+        </w:rPr>
+        <w:t xml:space="preserve">Should Have </w:t>
+      </w:r>
+    </w:p>
+    <w:p>
+      <w:pPr>
+        <w:pStyle w:val="Titre5"/>
+        <w:rPr>
+          <w:lang w:val="en-US"/>
+        </w:rPr>
+      </w:pPr>
+      <w:r>
+        <w:rPr>
+          <w:lang w:val="en-US"/>
+        </w:rPr>
+        <w:t>Keyboard Shortcut</w:t>
+      </w:r>
+    </w:p>
+    <w:p>
+      <w:pPr>
+        <w:pStyle w:val="Titre6"/>
+        <w:rPr>
+          <w:lang w:val="en-US"/>
+        </w:rPr>
+      </w:pPr>
+      <w:r>
+        <w:rPr>
+          <w:lang w:val="en-US"/>
+        </w:rPr>
+        <w:t>PB</w:t>
+      </w:r>
+    </w:p>
+    <w:p>
+      <w:pPr>
+        <w:pStyle w:val="Titre8"/>
         <w:numPr>
           <w:ilvl w:val="0"/>
           <w:numId w:val="24"/>
@@ -1594,7 +2295,303 @@
         <w:rPr>
           <w:lang w:val="en-US"/>
         </w:rPr>
-        <w:t xml:space="preserve">Grey them if no event selected </w:t>
+        <w:t xml:space="preserve">How to implement in MVVM ? </w:t>
+      </w:r>
+    </w:p>
+    <w:p>
+      <w:pPr>
+        <w:rPr>
+          <w:lang w:val="en-US"/>
+        </w:rPr>
+      </w:pPr>
+    </w:p>
+    <w:p>
+      <w:pPr>
+        <w:pStyle w:val="Titre4"/>
+        <w:rPr>
+          <w:lang w:val="en-US"/>
+        </w:rPr>
+      </w:pPr>
+      <w:r>
+        <w:rPr>
+          <w:lang w:val="en-US"/>
+        </w:rPr>
+        <w:t xml:space="preserve">Could Have </w:t>
+      </w:r>
+    </w:p>
+    <w:p>
+      <w:pPr>
+        <w:pStyle w:val="Titre5"/>
+        <w:rPr>
+          <w:lang w:val="en-US"/>
+        </w:rPr>
+      </w:pPr>
+      <w:r>
+        <w:rPr>
+          <w:lang w:val="en-US"/>
+        </w:rPr>
+        <w:t xml:space="preserve">User control </w:t>
+      </w:r>
+    </w:p>
+    <w:p>
+      <w:pPr>
+        <w:pStyle w:val="Titre5"/>
+        <w:rPr>
+          <w:lang w:val="en-US"/>
+        </w:rPr>
+      </w:pPr>
+      <w:r>
+        <w:rPr>
+          <w:lang w:val="en-US"/>
+        </w:rPr>
+        <w:t xml:space="preserve">View Model Locator </w:t>
+      </w:r>
+    </w:p>
+    <w:p>
+      <w:pPr>
+        <w:pStyle w:val="Titre5"/>
+        <w:rPr>
+          <w:lang w:val="en-US"/>
+        </w:rPr>
+      </w:pPr>
+      <w:r>
+        <w:rPr>
+          <w:lang w:val="en-US"/>
+        </w:rPr>
+        <w:t xml:space="preserve">Custom file format </w:t>
+      </w:r>
+    </w:p>
+    <w:p>
+      <w:pPr>
+        <w:pStyle w:val="Paragraphedeliste"/>
+        <w:numPr>
+          <w:ilvl w:val="0"/>
+          <w:numId w:val="24"/>
+        </w:numPr>
+        <w:rPr>
+          <w:lang w:val="en-US"/>
+        </w:rPr>
+      </w:pPr>
+      <w:r>
+        <w:rPr>
+          <w:lang w:val="en-US"/>
+        </w:rPr>
+        <w:t xml:space="preserve">1 file per game </w:t>
+      </w:r>
+    </w:p>
+    <w:p>
+      <w:pPr>
+        <w:pStyle w:val="Paragraphedeliste"/>
+        <w:numPr>
+          <w:ilvl w:val="0"/>
+          <w:numId w:val="24"/>
+        </w:numPr>
+        <w:rPr>
+          <w:lang w:val="en-US"/>
+        </w:rPr>
+      </w:pPr>
+      <w:r>
+        <w:rPr>
+          <w:lang w:val="en-US"/>
+        </w:rPr>
+        <w:t xml:space="preserve">Still need to assign data folder </w:t>
+      </w:r>
+    </w:p>
+    <w:p>
+      <w:pPr>
+        <w:pStyle w:val="Paragraphedeliste"/>
+        <w:numPr>
+          <w:ilvl w:val="0"/>
+          <w:numId w:val="13"/>
+        </w:numPr>
+        <w:rPr>
+          <w:lang w:val="en-US"/>
+        </w:rPr>
+      </w:pPr>
+      <w:r>
+        <w:rPr>
+          <w:lang w:val="en-US"/>
+        </w:rPr>
+        <w:t xml:space="preserve">See </w:t>
+      </w:r>
+      <w:proofErr w:type="spellStart"/>
+      <w:r>
+        <w:rPr>
+          <w:lang w:val="en-US"/>
+        </w:rPr>
+        <w:t>openfile</w:t>
+      </w:r>
+      <w:proofErr w:type="spellEnd"/>
+      <w:r>
+        <w:rPr>
+          <w:lang w:val="en-US"/>
+        </w:rPr>
+        <w:t xml:space="preserve"> dialog </w:t>
+      </w:r>
+    </w:p>
+    <w:p>
+      <w:pPr>
+        <w:rPr>
+          <w:lang w:val="en-US"/>
+        </w:rPr>
+      </w:pPr>
+    </w:p>
+    <w:p>
+      <w:pPr>
+        <w:pStyle w:val="Titre4"/>
+        <w:rPr>
+          <w:lang w:val="en-US"/>
+        </w:rPr>
+      </w:pPr>
+      <w:r>
+        <w:rPr>
+          <w:lang w:val="en-US"/>
+        </w:rPr>
+        <w:t xml:space="preserve">Polish </w:t>
+      </w:r>
+    </w:p>
+    <w:p>
+      <w:pPr>
+        <w:pStyle w:val="Paragraphedeliste"/>
+        <w:numPr>
+          <w:ilvl w:val="0"/>
+          <w:numId w:val="29"/>
+        </w:numPr>
+        <w:rPr>
+          <w:lang w:val="en-US"/>
+        </w:rPr>
+      </w:pPr>
+      <w:r>
+        <w:rPr>
+          <w:lang w:val="en-US"/>
+        </w:rPr>
+        <w:t xml:space="preserve">Implement </w:t>
+      </w:r>
+      <w:proofErr w:type="spellStart"/>
+      <w:r>
+        <w:rPr>
+          <w:lang w:val="en-US"/>
+        </w:rPr>
+        <w:t>ViewModel</w:t>
+      </w:r>
+      <w:proofErr w:type="spellEnd"/>
+      <w:r>
+        <w:rPr>
+          <w:lang w:val="en-US"/>
+        </w:rPr>
+        <w:t xml:space="preserve"> First </w:t>
+      </w:r>
+    </w:p>
+    <w:p>
+      <w:pPr>
+        <w:pStyle w:val="Paragraphedeliste"/>
+        <w:numPr>
+          <w:ilvl w:val="0"/>
+          <w:numId w:val="25"/>
+        </w:numPr>
+        <w:rPr>
+          <w:lang w:val="en-US"/>
+        </w:rPr>
+      </w:pPr>
+      <w:r>
+        <w:rPr>
+          <w:lang w:val="en-US"/>
+        </w:rPr>
+        <w:t>Add</w:t>
+      </w:r>
+      <w:r>
+        <w:rPr>
+          <w:lang w:val="en-US"/>
+        </w:rPr>
+        <w:t xml:space="preserve"> || modify design to add</w:t>
+      </w:r>
+      <w:r>
+        <w:rPr>
+          <w:lang w:val="en-US"/>
+        </w:rPr>
+        <w:t xml:space="preserve"> unit test </w:t>
+      </w:r>
+    </w:p>
+    <w:p>
+      <w:pPr>
+        <w:pStyle w:val="Paragraphedeliste"/>
+        <w:numPr>
+          <w:ilvl w:val="0"/>
+          <w:numId w:val="25"/>
+        </w:numPr>
+        <w:rPr>
+          <w:lang w:val="en-US"/>
+        </w:rPr>
+      </w:pPr>
+      <w:r>
+        <w:rPr>
+          <w:lang w:val="en-US"/>
+        </w:rPr>
+        <w:t xml:space="preserve">Comment code </w:t>
+      </w:r>
+    </w:p>
+    <w:p>
+      <w:pPr>
+        <w:pStyle w:val="Paragraphedeliste"/>
+        <w:numPr>
+          <w:ilvl w:val="0"/>
+          <w:numId w:val="25"/>
+        </w:numPr>
+        <w:rPr>
+          <w:lang w:val="en-US"/>
+        </w:rPr>
+      </w:pPr>
+      <w:r>
+        <w:rPr>
+          <w:lang w:val="en-US"/>
+        </w:rPr>
+        <w:t xml:space="preserve">Define access keys </w:t>
+      </w:r>
+    </w:p>
+    <w:p>
+      <w:pPr>
+        <w:pStyle w:val="Paragraphedeliste"/>
+        <w:numPr>
+          <w:ilvl w:val="1"/>
+          <w:numId w:val="25"/>
+        </w:numPr>
+        <w:rPr>
+          <w:lang w:val="en-US"/>
+        </w:rPr>
+      </w:pPr>
+      <w:r>
+        <w:rPr>
+          <w:lang w:val="en-US"/>
+        </w:rPr>
+        <w:t xml:space="preserve">See </w:t>
+      </w:r>
+      <w:proofErr w:type="spellStart"/>
+      <w:r>
+        <w:rPr>
+          <w:lang w:val="en-US"/>
+        </w:rPr>
+        <w:t>wpf</w:t>
+      </w:r>
+      <w:proofErr w:type="spellEnd"/>
+      <w:r>
+        <w:rPr>
+          <w:lang w:val="en-US"/>
+        </w:rPr>
+        <w:t xml:space="preserve"> </w:t>
+      </w:r>
+      <w:proofErr w:type="spellStart"/>
+      <w:r>
+        <w:rPr>
+          <w:lang w:val="en-US"/>
+        </w:rPr>
+        <w:t>tuto</w:t>
+      </w:r>
+      <w:proofErr w:type="spellEnd"/>
+      <w:r>
+        <w:rPr>
+          <w:lang w:val="en-US"/>
+        </w:rPr>
+        <w:t xml:space="preserve"> </w:t>
       </w:r>
     </w:p>
     <w:p>
@@ -1805,6 +2802,78 @@
           <w:lang w:val="en-US"/>
         </w:rPr>
         <w:lastRenderedPageBreak/>
+        <w:t xml:space="preserve">Streaming </w:t>
+      </w:r>
+    </w:p>
+    <w:p>
+      <w:pPr>
+        <w:rPr>
+          <w:lang w:val="en-US"/>
+        </w:rPr>
+      </w:pPr>
+    </w:p>
+    <w:p>
+      <w:pPr>
+        <w:pStyle w:val="Paragraphedeliste"/>
+        <w:numPr>
+          <w:ilvl w:val="0"/>
+          <w:numId w:val="31"/>
+        </w:numPr>
+        <w:rPr>
+          <w:lang w:val="en-US"/>
+        </w:rPr>
+      </w:pPr>
+      <w:r>
+        <w:rPr>
+          <w:lang w:val="en-US"/>
+        </w:rPr>
+        <w:t xml:space="preserve">Make engine settings class with option for json streaming or custom streaming </w:t>
+      </w:r>
+    </w:p>
+    <w:p>
+      <w:pPr>
+        <w:pStyle w:val="Paragraphedeliste"/>
+        <w:numPr>
+          <w:ilvl w:val="0"/>
+          <w:numId w:val="31"/>
+        </w:numPr>
+        <w:rPr>
+          <w:lang w:val="en-US"/>
+        </w:rPr>
+      </w:pPr>
+      <w:r>
+        <w:rPr>
+          <w:lang w:val="en-US"/>
+        </w:rPr>
+        <w:t xml:space="preserve">Search for custom file format , how to make them, use them </w:t>
+      </w:r>
+      <w:proofErr w:type="spellStart"/>
+      <w:r>
+        <w:rPr>
+          <w:lang w:val="en-US"/>
+        </w:rPr>
+        <w:t>ect</w:t>
+      </w:r>
+      <w:proofErr w:type="spellEnd"/>
+      <w:r>
+        <w:rPr>
+          <w:lang w:val="en-US"/>
+        </w:rPr>
+        <w:t xml:space="preserve"> </w:t>
+      </w:r>
+    </w:p>
+    <w:p>
+      <w:pPr>
+        <w:pStyle w:val="Titre2"/>
+        <w:rPr>
+          <w:lang w:val="en-US"/>
+        </w:rPr>
+      </w:pPr>
+      <w:r>
+        <w:rPr>
+          <w:lang w:val="en-US"/>
+        </w:rPr>
+        <w:lastRenderedPageBreak/>
         <w:t xml:space="preserve">Other </w:t>
       </w:r>
     </w:p>
@@ -1932,6 +3001,18 @@
         </w:rPr>
         <w:t xml:space="preserve">1 file per game </w:t>
       </w:r>
+    </w:p>
+    <w:p>
+      <w:pPr>
+        <w:pStyle w:val="Paragraphedeliste"/>
+        <w:numPr>
+          <w:ilvl w:val="0"/>
+          <w:numId w:val="10"/>
+        </w:numPr>
+        <w:rPr>
+          <w:lang w:val="en-US"/>
+        </w:rPr>
+      </w:pPr>
     </w:p>
     <w:p>
       <w:pPr>
@@ -2582,6 +3663,345 @@
     </w:lvl>
   </w:abstractNum>
   <w:abstractNum w:abstractNumId="4" w15:restartNumberingAfterBreak="0">
+    <w:nsid w:val="1DE64A1D"/>
+    <w:multiLevelType w:val="multilevel"/>
+    <w:tmpl w:val="040C0021"/>
+    <w:lvl w:ilvl="0">
+      <w:start w:val="1"/>
+      <w:numFmt w:val="bullet"/>
+      <w:lvlText w:val=""/>
+      <w:lvlJc w:val="left"/>
+      <w:pPr>
+        <w:ind w:left="360" w:hanging="360"/>
+      </w:pPr>
+      <w:rPr>
+        <w:rFonts w:ascii="Wingdings" w:hAnsi="Wingdings" w:hint="default"/>
+      </w:rPr>
+    </w:lvl>
+    <w:lvl w:ilvl="1">
+      <w:start w:val="1"/>
+      <w:numFmt w:val="bullet"/>
+      <w:lvlText w:val=""/>
+      <w:lvlJc w:val="left"/>
+      <w:pPr>
+        <w:ind w:left="720" w:hanging="360"/>
+      </w:pPr>
+      <w:rPr>
+        <w:rFonts w:ascii="Wingdings" w:hAnsi="Wingdings" w:hint="default"/>
+      </w:rPr>
+    </w:lvl>
+    <w:lvl w:ilvl="2">
+      <w:start w:val="1"/>
+      <w:numFmt w:val="bullet"/>
+      <w:lvlText w:val=""/>
+      <w:lvlJc w:val="left"/>
+      <w:pPr>
+        <w:ind w:left="1080" w:hanging="360"/>
+      </w:pPr>
+      <w:rPr>
+        <w:rFonts w:ascii="Wingdings" w:hAnsi="Wingdings" w:hint="default"/>
+      </w:rPr>
+    </w:lvl>
+    <w:lvl w:ilvl="3">
+      <w:start w:val="1"/>
+      <w:numFmt w:val="bullet"/>
+      <w:lvlText w:val=""/>
+      <w:lvlJc w:val="left"/>
+      <w:pPr>
+        <w:ind w:left="1440" w:hanging="360"/>
+      </w:pPr>
+      <w:rPr>
+        <w:rFonts w:ascii="Symbol" w:hAnsi="Symbol" w:hint="default"/>
+      </w:rPr>
+    </w:lvl>
+    <w:lvl w:ilvl="4">
+      <w:start w:val="1"/>
+      <w:numFmt w:val="bullet"/>
+      <w:lvlText w:val=""/>
+      <w:lvlJc w:val="left"/>
+      <w:pPr>
+        <w:ind w:left="1800" w:hanging="360"/>
+      </w:pPr>
+      <w:rPr>
+        <w:rFonts w:ascii="Symbol" w:hAnsi="Symbol" w:hint="default"/>
+      </w:rPr>
+    </w:lvl>
+    <w:lvl w:ilvl="5">
+      <w:start w:val="1"/>
+      <w:numFmt w:val="bullet"/>
+      <w:lvlText w:val=""/>
+      <w:lvlJc w:val="left"/>
+      <w:pPr>
+        <w:ind w:left="2160" w:hanging="360"/>
+      </w:pPr>
+      <w:rPr>
+        <w:rFonts w:ascii="Wingdings" w:hAnsi="Wingdings" w:hint="default"/>
+      </w:rPr>
+    </w:lvl>
+    <w:lvl w:ilvl="6">
+      <w:start w:val="1"/>
+      <w:numFmt w:val="bullet"/>
+      <w:lvlText w:val=""/>
+      <w:lvlJc w:val="left"/>
+      <w:pPr>
+        <w:ind w:left="2520" w:hanging="360"/>
+      </w:pPr>
+      <w:rPr>
+        <w:rFonts w:ascii="Wingdings" w:hAnsi="Wingdings" w:hint="default"/>
+      </w:rPr>
+    </w:lvl>
+    <w:lvl w:ilvl="7">
+      <w:start w:val="1"/>
+      <w:numFmt w:val="bullet"/>
+      <w:lvlText w:val=""/>
+      <w:lvlJc w:val="left"/>
+      <w:pPr>
+        <w:ind w:left="2880" w:hanging="360"/>
+      </w:pPr>
+      <w:rPr>
+        <w:rFonts w:ascii="Symbol" w:hAnsi="Symbol" w:hint="default"/>
+      </w:rPr>
+    </w:lvl>
+    <w:lvl w:ilvl="8">
+      <w:start w:val="1"/>
+      <w:numFmt w:val="bullet"/>
+      <w:lvlText w:val=""/>
+      <w:lvlJc w:val="left"/>
+      <w:pPr>
+        <w:ind w:left="3240" w:hanging="360"/>
+      </w:pPr>
+      <w:rPr>
+        <w:rFonts w:ascii="Symbol" w:hAnsi="Symbol" w:hint="default"/>
+      </w:rPr>
+    </w:lvl>
+  </w:abstractNum>
+  <w:abstractNum w:abstractNumId="5" w15:restartNumberingAfterBreak="0">
+    <w:nsid w:val="1E6D0459"/>
+    <w:multiLevelType w:val="multilevel"/>
+    <w:tmpl w:val="040C0021"/>
+    <w:lvl w:ilvl="0">
+      <w:start w:val="1"/>
+      <w:numFmt w:val="bullet"/>
+      <w:lvlText w:val=""/>
+      <w:lvlJc w:val="left"/>
+      <w:pPr>
+        <w:ind w:left="360" w:hanging="360"/>
+      </w:pPr>
+      <w:rPr>
+        <w:rFonts w:ascii="Wingdings" w:hAnsi="Wingdings" w:hint="default"/>
+      </w:rPr>
+    </w:lvl>
+    <w:lvl w:ilvl="1">
+      <w:start w:val="1"/>
+      <w:numFmt w:val="bullet"/>
+      <w:lvlText w:val=""/>
+      <w:lvlJc w:val="left"/>
+      <w:pPr>
+        <w:ind w:left="720" w:hanging="360"/>
+      </w:pPr>
+      <w:rPr>
+        <w:rFonts w:ascii="Wingdings" w:hAnsi="Wingdings" w:hint="default"/>
+      </w:rPr>
+    </w:lvl>
+    <w:lvl w:ilvl="2">
+      <w:start w:val="1"/>
+      <w:numFmt w:val="bullet"/>
+      <w:lvlText w:val=""/>
+      <w:lvlJc w:val="left"/>
+      <w:pPr>
+        <w:ind w:left="1080" w:hanging="360"/>
+      </w:pPr>
+      <w:rPr>
+        <w:rFonts w:ascii="Wingdings" w:hAnsi="Wingdings" w:hint="default"/>
+      </w:rPr>
+    </w:lvl>
+    <w:lvl w:ilvl="3">
+      <w:start w:val="1"/>
+      <w:numFmt w:val="bullet"/>
+      <w:lvlText w:val=""/>
+      <w:lvlJc w:val="left"/>
+      <w:pPr>
+        <w:ind w:left="1440" w:hanging="360"/>
+      </w:pPr>
+      <w:rPr>
+        <w:rFonts w:ascii="Symbol" w:hAnsi="Symbol" w:hint="default"/>
+      </w:rPr>
+    </w:lvl>
+    <w:lvl w:ilvl="4">
+      <w:start w:val="1"/>
+      <w:numFmt w:val="bullet"/>
+      <w:lvlText w:val=""/>
+      <w:lvlJc w:val="left"/>
+      <w:pPr>
+        <w:ind w:left="1800" w:hanging="360"/>
+      </w:pPr>
+      <w:rPr>
+        <w:rFonts w:ascii="Symbol" w:hAnsi="Symbol" w:hint="default"/>
+      </w:rPr>
+    </w:lvl>
+    <w:lvl w:ilvl="5">
+      <w:start w:val="1"/>
+      <w:numFmt w:val="bullet"/>
+      <w:lvlText w:val=""/>
+      <w:lvlJc w:val="left"/>
+      <w:pPr>
+        <w:ind w:left="2160" w:hanging="360"/>
+      </w:pPr>
+      <w:rPr>
+        <w:rFonts w:ascii="Wingdings" w:hAnsi="Wingdings" w:hint="default"/>
+      </w:rPr>
+    </w:lvl>
+    <w:lvl w:ilvl="6">
+      <w:start w:val="1"/>
+      <w:numFmt w:val="bullet"/>
+      <w:lvlText w:val=""/>
+      <w:lvlJc w:val="left"/>
+      <w:pPr>
+        <w:ind w:left="2520" w:hanging="360"/>
+      </w:pPr>
+      <w:rPr>
+        <w:rFonts w:ascii="Wingdings" w:hAnsi="Wingdings" w:hint="default"/>
+      </w:rPr>
+    </w:lvl>
+    <w:lvl w:ilvl="7">
+      <w:start w:val="1"/>
+      <w:numFmt w:val="bullet"/>
+      <w:lvlText w:val=""/>
+      <w:lvlJc w:val="left"/>
+      <w:pPr>
+        <w:ind w:left="2880" w:hanging="360"/>
+      </w:pPr>
+      <w:rPr>
+        <w:rFonts w:ascii="Symbol" w:hAnsi="Symbol" w:hint="default"/>
+      </w:rPr>
+    </w:lvl>
+    <w:lvl w:ilvl="8">
+      <w:start w:val="1"/>
+      <w:numFmt w:val="bullet"/>
+      <w:lvlText w:val=""/>
+      <w:lvlJc w:val="left"/>
+      <w:pPr>
+        <w:ind w:left="3240" w:hanging="360"/>
+      </w:pPr>
+      <w:rPr>
+        <w:rFonts w:ascii="Symbol" w:hAnsi="Symbol" w:hint="default"/>
+      </w:rPr>
+    </w:lvl>
+  </w:abstractNum>
+  <w:abstractNum w:abstractNumId="6" w15:restartNumberingAfterBreak="0">
+    <w:nsid w:val="1FA95BD3"/>
+    <w:multiLevelType w:val="multilevel"/>
+    <w:tmpl w:val="040C0021"/>
+    <w:lvl w:ilvl="0">
+      <w:start w:val="1"/>
+      <w:numFmt w:val="bullet"/>
+      <w:lvlText w:val=""/>
+      <w:lvlJc w:val="left"/>
+      <w:pPr>
+        <w:ind w:left="360" w:hanging="360"/>
+      </w:pPr>
+      <w:rPr>
+        <w:rFonts w:ascii="Wingdings" w:hAnsi="Wingdings" w:hint="default"/>
+      </w:rPr>
+    </w:lvl>
+    <w:lvl w:ilvl="1">
+      <w:start w:val="1"/>
+      <w:numFmt w:val="bullet"/>
+      <w:lvlText w:val=""/>
+      <w:lvlJc w:val="left"/>
+      <w:pPr>
+        <w:ind w:left="720" w:hanging="360"/>
+      </w:pPr>
+      <w:rPr>
+        <w:rFonts w:ascii="Wingdings" w:hAnsi="Wingdings" w:hint="default"/>
+      </w:rPr>
+    </w:lvl>
+    <w:lvl w:ilvl="2">
+      <w:start w:val="1"/>
+      <w:numFmt w:val="bullet"/>
+      <w:lvlText w:val=""/>
+      <w:lvlJc w:val="left"/>
+      <w:pPr>
+        <w:ind w:left="1080" w:hanging="360"/>
+      </w:pPr>
+      <w:rPr>
+        <w:rFonts w:ascii="Wingdings" w:hAnsi="Wingdings" w:hint="default"/>
+      </w:rPr>
+    </w:lvl>
+    <w:lvl w:ilvl="3">
+      <w:start w:val="1"/>
+      <w:numFmt w:val="bullet"/>
+      <w:lvlText w:val=""/>
+      <w:lvlJc w:val="left"/>
+      <w:pPr>
+        <w:ind w:left="1440" w:hanging="360"/>
+      </w:pPr>
+      <w:rPr>
+        <w:rFonts w:ascii="Symbol" w:hAnsi="Symbol" w:hint="default"/>
+      </w:rPr>
+    </w:lvl>
+    <w:lvl w:ilvl="4">
+      <w:start w:val="1"/>
+      <w:numFmt w:val="bullet"/>
+      <w:lvlText w:val=""/>
+      <w:lvlJc w:val="left"/>
+      <w:pPr>
+        <w:ind w:left="1800" w:hanging="360"/>
+      </w:pPr>
+      <w:rPr>
+        <w:rFonts w:ascii="Symbol" w:hAnsi="Symbol" w:hint="default"/>
+      </w:rPr>
+    </w:lvl>
+    <w:lvl w:ilvl="5">
+      <w:start w:val="1"/>
+      <w:numFmt w:val="bullet"/>
+      <w:lvlText w:val=""/>
+      <w:lvlJc w:val="left"/>
+      <w:pPr>
+        <w:ind w:left="2160" w:hanging="360"/>
+      </w:pPr>
+      <w:rPr>
+        <w:rFonts w:ascii="Wingdings" w:hAnsi="Wingdings" w:hint="default"/>
+      </w:rPr>
+    </w:lvl>
+    <w:lvl w:ilvl="6">
+      <w:start w:val="1"/>
+      <w:numFmt w:val="bullet"/>
+      <w:lvlText w:val=""/>
+      <w:lvlJc w:val="left"/>
+      <w:pPr>
+        <w:ind w:left="2520" w:hanging="360"/>
+      </w:pPr>
+      <w:rPr>
+        <w:rFonts w:ascii="Wingdings" w:hAnsi="Wingdings" w:hint="default"/>
+      </w:rPr>
+    </w:lvl>
+    <w:lvl w:ilvl="7">
+      <w:start w:val="1"/>
+      <w:numFmt w:val="bullet"/>
+      <w:lvlText w:val=""/>
+      <w:lvlJc w:val="left"/>
+      <w:pPr>
+        <w:ind w:left="2880" w:hanging="360"/>
+      </w:pPr>
+      <w:rPr>
+        <w:rFonts w:ascii="Symbol" w:hAnsi="Symbol" w:hint="default"/>
+      </w:rPr>
+    </w:lvl>
+    <w:lvl w:ilvl="8">
+      <w:start w:val="1"/>
+      <w:numFmt w:val="bullet"/>
+      <w:lvlText w:val=""/>
+      <w:lvlJc w:val="left"/>
+      <w:pPr>
+        <w:ind w:left="3240" w:hanging="360"/>
+      </w:pPr>
+      <w:rPr>
+        <w:rFonts w:ascii="Symbol" w:hAnsi="Symbol" w:hint="default"/>
+      </w:rPr>
+    </w:lvl>
+  </w:abstractNum>
+  <w:abstractNum w:abstractNumId="7" w15:restartNumberingAfterBreak="0">
     <w:nsid w:val="26C50567"/>
     <w:multiLevelType w:val="multilevel"/>
     <w:tmpl w:val="040C0021"/>
@@ -2694,7 +4114,7 @@
       </w:rPr>
     </w:lvl>
   </w:abstractNum>
-  <w:abstractNum w:abstractNumId="5" w15:restartNumberingAfterBreak="0">
+  <w:abstractNum w:abstractNumId="8" w15:restartNumberingAfterBreak="0">
     <w:nsid w:val="2A117F3F"/>
     <w:multiLevelType w:val="multilevel"/>
     <w:tmpl w:val="040C0021"/>
@@ -2807,7 +4227,7 @@
       </w:rPr>
     </w:lvl>
   </w:abstractNum>
-  <w:abstractNum w:abstractNumId="6" w15:restartNumberingAfterBreak="0">
+  <w:abstractNum w:abstractNumId="9" w15:restartNumberingAfterBreak="0">
     <w:nsid w:val="2F4772DE"/>
     <w:multiLevelType w:val="multilevel"/>
     <w:tmpl w:val="040C0021"/>
@@ -2920,7 +4340,7 @@
       </w:rPr>
     </w:lvl>
   </w:abstractNum>
-  <w:abstractNum w:abstractNumId="7" w15:restartNumberingAfterBreak="0">
+  <w:abstractNum w:abstractNumId="10" w15:restartNumberingAfterBreak="0">
     <w:nsid w:val="2FAB671A"/>
     <w:multiLevelType w:val="multilevel"/>
     <w:tmpl w:val="040C0021"/>
@@ -3033,7 +4453,7 @@
       </w:rPr>
     </w:lvl>
   </w:abstractNum>
-  <w:abstractNum w:abstractNumId="8" w15:restartNumberingAfterBreak="0">
+  <w:abstractNum w:abstractNumId="11" w15:restartNumberingAfterBreak="0">
     <w:nsid w:val="2FBF66EA"/>
     <w:multiLevelType w:val="hybridMultilevel"/>
     <w:tmpl w:val="DCB8FD4E"/>
@@ -3146,7 +4566,120 @@
       </w:rPr>
     </w:lvl>
   </w:abstractNum>
-  <w:abstractNum w:abstractNumId="9" w15:restartNumberingAfterBreak="0">
+  <w:abstractNum w:abstractNumId="12" w15:restartNumberingAfterBreak="0">
+    <w:nsid w:val="39523551"/>
+    <w:multiLevelType w:val="multilevel"/>
+    <w:tmpl w:val="040C0021"/>
+    <w:lvl w:ilvl="0">
+      <w:start w:val="1"/>
+      <w:numFmt w:val="bullet"/>
+      <w:lvlText w:val=""/>
+      <w:lvlJc w:val="left"/>
+      <w:pPr>
+        <w:ind w:left="360" w:hanging="360"/>
+      </w:pPr>
+      <w:rPr>
+        <w:rFonts w:ascii="Wingdings" w:hAnsi="Wingdings" w:hint="default"/>
+      </w:rPr>
+    </w:lvl>
+    <w:lvl w:ilvl="1">
+      <w:start w:val="1"/>
+      <w:numFmt w:val="bullet"/>
+      <w:lvlText w:val=""/>
+      <w:lvlJc w:val="left"/>
+      <w:pPr>
+        <w:ind w:left="720" w:hanging="360"/>
+      </w:pPr>
+      <w:rPr>
+        <w:rFonts w:ascii="Wingdings" w:hAnsi="Wingdings" w:hint="default"/>
+      </w:rPr>
+    </w:lvl>
+    <w:lvl w:ilvl="2">
+      <w:start w:val="1"/>
+      <w:numFmt w:val="bullet"/>
+      <w:lvlText w:val=""/>
+      <w:lvlJc w:val="left"/>
+      <w:pPr>
+        <w:ind w:left="1080" w:hanging="360"/>
+      </w:pPr>
+      <w:rPr>
+        <w:rFonts w:ascii="Wingdings" w:hAnsi="Wingdings" w:hint="default"/>
+      </w:rPr>
+    </w:lvl>
+    <w:lvl w:ilvl="3">
+      <w:start w:val="1"/>
+      <w:numFmt w:val="bullet"/>
+      <w:lvlText w:val=""/>
+      <w:lvlJc w:val="left"/>
+      <w:pPr>
+        <w:ind w:left="1440" w:hanging="360"/>
+      </w:pPr>
+      <w:rPr>
+        <w:rFonts w:ascii="Symbol" w:hAnsi="Symbol" w:hint="default"/>
+      </w:rPr>
+    </w:lvl>
+    <w:lvl w:ilvl="4">
+      <w:start w:val="1"/>
+      <w:numFmt w:val="bullet"/>
+      <w:lvlText w:val=""/>
+      <w:lvlJc w:val="left"/>
+      <w:pPr>
+        <w:ind w:left="1800" w:hanging="360"/>
+      </w:pPr>
+      <w:rPr>
+        <w:rFonts w:ascii="Symbol" w:hAnsi="Symbol" w:hint="default"/>
+      </w:rPr>
+    </w:lvl>
+    <w:lvl w:ilvl="5">
+      <w:start w:val="1"/>
+      <w:numFmt w:val="bullet"/>
+      <w:lvlText w:val=""/>
+      <w:lvlJc w:val="left"/>
+      <w:pPr>
+        <w:ind w:left="2160" w:hanging="360"/>
+      </w:pPr>
+      <w:rPr>
+        <w:rFonts w:ascii="Wingdings" w:hAnsi="Wingdings" w:hint="default"/>
+      </w:rPr>
+    </w:lvl>
+    <w:lvl w:ilvl="6">
+      <w:start w:val="1"/>
+      <w:numFmt w:val="bullet"/>
+      <w:lvlText w:val=""/>
+      <w:lvlJc w:val="left"/>
+      <w:pPr>
+        <w:ind w:left="2520" w:hanging="360"/>
+      </w:pPr>
+      <w:rPr>
+        <w:rFonts w:ascii="Wingdings" w:hAnsi="Wingdings" w:hint="default"/>
+      </w:rPr>
+    </w:lvl>
+    <w:lvl w:ilvl="7">
+      <w:start w:val="1"/>
+      <w:numFmt w:val="bullet"/>
+      <w:lvlText w:val=""/>
+      <w:lvlJc w:val="left"/>
+      <w:pPr>
+        <w:ind w:left="2880" w:hanging="360"/>
+      </w:pPr>
+      <w:rPr>
+        <w:rFonts w:ascii="Symbol" w:hAnsi="Symbol" w:hint="default"/>
+      </w:rPr>
+    </w:lvl>
+    <w:lvl w:ilvl="8">
+      <w:start w:val="1"/>
+      <w:numFmt w:val="bullet"/>
+      <w:lvlText w:val=""/>
+      <w:lvlJc w:val="left"/>
+      <w:pPr>
+        <w:ind w:left="3240" w:hanging="360"/>
+      </w:pPr>
+      <w:rPr>
+        <w:rFonts w:ascii="Symbol" w:hAnsi="Symbol" w:hint="default"/>
+      </w:rPr>
+    </w:lvl>
+  </w:abstractNum>
+  <w:abstractNum w:abstractNumId="13" w15:restartNumberingAfterBreak="0">
     <w:nsid w:val="39761226"/>
     <w:multiLevelType w:val="multilevel"/>
     <w:tmpl w:val="040C0021"/>
@@ -3259,7 +4792,7 @@
       </w:rPr>
     </w:lvl>
   </w:abstractNum>
-  <w:abstractNum w:abstractNumId="10" w15:restartNumberingAfterBreak="0">
+  <w:abstractNum w:abstractNumId="14" w15:restartNumberingAfterBreak="0">
     <w:nsid w:val="3AC27699"/>
     <w:multiLevelType w:val="multilevel"/>
     <w:tmpl w:val="040C0021"/>
@@ -3372,7 +4905,7 @@
       </w:rPr>
     </w:lvl>
   </w:abstractNum>
-  <w:abstractNum w:abstractNumId="11" w15:restartNumberingAfterBreak="0">
+  <w:abstractNum w:abstractNumId="15" w15:restartNumberingAfterBreak="0">
     <w:nsid w:val="3C751842"/>
     <w:multiLevelType w:val="multilevel"/>
     <w:tmpl w:val="040C0021"/>
@@ -3485,7 +5018,7 @@
       </w:rPr>
     </w:lvl>
   </w:abstractNum>
-  <w:abstractNum w:abstractNumId="12" w15:restartNumberingAfterBreak="0">
+  <w:abstractNum w:abstractNumId="16" w15:restartNumberingAfterBreak="0">
     <w:nsid w:val="42E22C12"/>
     <w:multiLevelType w:val="multilevel"/>
     <w:tmpl w:val="040C0021"/>
@@ -3598,7 +5131,120 @@
       </w:rPr>
     </w:lvl>
   </w:abstractNum>
-  <w:abstractNum w:abstractNumId="13" w15:restartNumberingAfterBreak="0">
+  <w:abstractNum w:abstractNumId="17" w15:restartNumberingAfterBreak="0">
+    <w:nsid w:val="47D74DC7"/>
+    <w:multiLevelType w:val="multilevel"/>
+    <w:tmpl w:val="040C0021"/>
+    <w:lvl w:ilvl="0">
+      <w:start w:val="1"/>
+      <w:numFmt w:val="bullet"/>
+      <w:lvlText w:val=""/>
+      <w:lvlJc w:val="left"/>
+      <w:pPr>
+        <w:ind w:left="360" w:hanging="360"/>
+      </w:pPr>
+      <w:rPr>
+        <w:rFonts w:ascii="Wingdings" w:hAnsi="Wingdings" w:hint="default"/>
+      </w:rPr>
+    </w:lvl>
+    <w:lvl w:ilvl="1">
+      <w:start w:val="1"/>
+      <w:numFmt w:val="bullet"/>
+      <w:lvlText w:val=""/>
+      <w:lvlJc w:val="left"/>
+      <w:pPr>
+        <w:ind w:left="720" w:hanging="360"/>
+      </w:pPr>
+      <w:rPr>
+        <w:rFonts w:ascii="Wingdings" w:hAnsi="Wingdings" w:hint="default"/>
+      </w:rPr>
+    </w:lvl>
+    <w:lvl w:ilvl="2">
+      <w:start w:val="1"/>
+      <w:numFmt w:val="bullet"/>
+      <w:lvlText w:val=""/>
+      <w:lvlJc w:val="left"/>
+      <w:pPr>
+        <w:ind w:left="1080" w:hanging="360"/>
+      </w:pPr>
+      <w:rPr>
+        <w:rFonts w:ascii="Wingdings" w:hAnsi="Wingdings" w:hint="default"/>
+      </w:rPr>
+    </w:lvl>
+    <w:lvl w:ilvl="3">
+      <w:start w:val="1"/>
+      <w:numFmt w:val="bullet"/>
+      <w:lvlText w:val=""/>
+      <w:lvlJc w:val="left"/>
+      <w:pPr>
+        <w:ind w:left="1440" w:hanging="360"/>
+      </w:pPr>
+      <w:rPr>
+        <w:rFonts w:ascii="Symbol" w:hAnsi="Symbol" w:hint="default"/>
+      </w:rPr>
+    </w:lvl>
+    <w:lvl w:ilvl="4">
+      <w:start w:val="1"/>
+      <w:numFmt w:val="bullet"/>
+      <w:lvlText w:val=""/>
+      <w:lvlJc w:val="left"/>
+      <w:pPr>
+        <w:ind w:left="1800" w:hanging="360"/>
+      </w:pPr>
+      <w:rPr>
+        <w:rFonts w:ascii="Symbol" w:hAnsi="Symbol" w:hint="default"/>
+      </w:rPr>
+    </w:lvl>
+    <w:lvl w:ilvl="5">
+      <w:start w:val="1"/>
+      <w:numFmt w:val="bullet"/>
+      <w:lvlText w:val=""/>
+      <w:lvlJc w:val="left"/>
+      <w:pPr>
+        <w:ind w:left="2160" w:hanging="360"/>
+      </w:pPr>
+      <w:rPr>
+        <w:rFonts w:ascii="Wingdings" w:hAnsi="Wingdings" w:hint="default"/>
+      </w:rPr>
+    </w:lvl>
+    <w:lvl w:ilvl="6">
+      <w:start w:val="1"/>
+      <w:numFmt w:val="bullet"/>
+      <w:lvlText w:val=""/>
+      <w:lvlJc w:val="left"/>
+      <w:pPr>
+        <w:ind w:left="2520" w:hanging="360"/>
+      </w:pPr>
+      <w:rPr>
+        <w:rFonts w:ascii="Wingdings" w:hAnsi="Wingdings" w:hint="default"/>
+      </w:rPr>
+    </w:lvl>
+    <w:lvl w:ilvl="7">
+      <w:start w:val="1"/>
+      <w:numFmt w:val="bullet"/>
+      <w:lvlText w:val=""/>
+      <w:lvlJc w:val="left"/>
+      <w:pPr>
+        <w:ind w:left="2880" w:hanging="360"/>
+      </w:pPr>
+      <w:rPr>
+        <w:rFonts w:ascii="Symbol" w:hAnsi="Symbol" w:hint="default"/>
+      </w:rPr>
+    </w:lvl>
+    <w:lvl w:ilvl="8">
+      <w:start w:val="1"/>
+      <w:numFmt w:val="bullet"/>
+      <w:lvlText w:val=""/>
+      <w:lvlJc w:val="left"/>
+      <w:pPr>
+        <w:ind w:left="3240" w:hanging="360"/>
+      </w:pPr>
+      <w:rPr>
+        <w:rFonts w:ascii="Symbol" w:hAnsi="Symbol" w:hint="default"/>
+      </w:rPr>
+    </w:lvl>
+  </w:abstractNum>
+  <w:abstractNum w:abstractNumId="18" w15:restartNumberingAfterBreak="0">
     <w:nsid w:val="4A8C1C48"/>
     <w:multiLevelType w:val="multilevel"/>
     <w:tmpl w:val="040C0021"/>
@@ -3711,7 +5357,346 @@
       </w:rPr>
     </w:lvl>
   </w:abstractNum>
-  <w:abstractNum w:abstractNumId="14" w15:restartNumberingAfterBreak="0">
+  <w:abstractNum w:abstractNumId="19" w15:restartNumberingAfterBreak="0">
+    <w:nsid w:val="4D904B58"/>
+    <w:multiLevelType w:val="multilevel"/>
+    <w:tmpl w:val="040C0021"/>
+    <w:lvl w:ilvl="0">
+      <w:start w:val="1"/>
+      <w:numFmt w:val="bullet"/>
+      <w:lvlText w:val=""/>
+      <w:lvlJc w:val="left"/>
+      <w:pPr>
+        <w:ind w:left="360" w:hanging="360"/>
+      </w:pPr>
+      <w:rPr>
+        <w:rFonts w:ascii="Wingdings" w:hAnsi="Wingdings" w:hint="default"/>
+      </w:rPr>
+    </w:lvl>
+    <w:lvl w:ilvl="1">
+      <w:start w:val="1"/>
+      <w:numFmt w:val="bullet"/>
+      <w:lvlText w:val=""/>
+      <w:lvlJc w:val="left"/>
+      <w:pPr>
+        <w:ind w:left="720" w:hanging="360"/>
+      </w:pPr>
+      <w:rPr>
+        <w:rFonts w:ascii="Wingdings" w:hAnsi="Wingdings" w:hint="default"/>
+      </w:rPr>
+    </w:lvl>
+    <w:lvl w:ilvl="2">
+      <w:start w:val="1"/>
+      <w:numFmt w:val="bullet"/>
+      <w:lvlText w:val=""/>
+      <w:lvlJc w:val="left"/>
+      <w:pPr>
+        <w:ind w:left="1080" w:hanging="360"/>
+      </w:pPr>
+      <w:rPr>
+        <w:rFonts w:ascii="Wingdings" w:hAnsi="Wingdings" w:hint="default"/>
+      </w:rPr>
+    </w:lvl>
+    <w:lvl w:ilvl="3">
+      <w:start w:val="1"/>
+      <w:numFmt w:val="bullet"/>
+      <w:lvlText w:val=""/>
+      <w:lvlJc w:val="left"/>
+      <w:pPr>
+        <w:ind w:left="1440" w:hanging="360"/>
+      </w:pPr>
+      <w:rPr>
+        <w:rFonts w:ascii="Symbol" w:hAnsi="Symbol" w:hint="default"/>
+      </w:rPr>
+    </w:lvl>
+    <w:lvl w:ilvl="4">
+      <w:start w:val="1"/>
+      <w:numFmt w:val="bullet"/>
+      <w:lvlText w:val=""/>
+      <w:lvlJc w:val="left"/>
+      <w:pPr>
+        <w:ind w:left="1800" w:hanging="360"/>
+      </w:pPr>
+      <w:rPr>
+        <w:rFonts w:ascii="Symbol" w:hAnsi="Symbol" w:hint="default"/>
+      </w:rPr>
+    </w:lvl>
+    <w:lvl w:ilvl="5">
+      <w:start w:val="1"/>
+      <w:numFmt w:val="bullet"/>
+      <w:lvlText w:val=""/>
+      <w:lvlJc w:val="left"/>
+      <w:pPr>
+        <w:ind w:left="2160" w:hanging="360"/>
+      </w:pPr>
+      <w:rPr>
+        <w:rFonts w:ascii="Wingdings" w:hAnsi="Wingdings" w:hint="default"/>
+      </w:rPr>
+    </w:lvl>
+    <w:lvl w:ilvl="6">
+      <w:start w:val="1"/>
+      <w:numFmt w:val="bullet"/>
+      <w:lvlText w:val=""/>
+      <w:lvlJc w:val="left"/>
+      <w:pPr>
+        <w:ind w:left="2520" w:hanging="360"/>
+      </w:pPr>
+      <w:rPr>
+        <w:rFonts w:ascii="Wingdings" w:hAnsi="Wingdings" w:hint="default"/>
+      </w:rPr>
+    </w:lvl>
+    <w:lvl w:ilvl="7">
+      <w:start w:val="1"/>
+      <w:numFmt w:val="bullet"/>
+      <w:lvlText w:val=""/>
+      <w:lvlJc w:val="left"/>
+      <w:pPr>
+        <w:ind w:left="2880" w:hanging="360"/>
+      </w:pPr>
+      <w:rPr>
+        <w:rFonts w:ascii="Symbol" w:hAnsi="Symbol" w:hint="default"/>
+      </w:rPr>
+    </w:lvl>
+    <w:lvl w:ilvl="8">
+      <w:start w:val="1"/>
+      <w:numFmt w:val="bullet"/>
+      <w:lvlText w:val=""/>
+      <w:lvlJc w:val="left"/>
+      <w:pPr>
+        <w:ind w:left="3240" w:hanging="360"/>
+      </w:pPr>
+      <w:rPr>
+        <w:rFonts w:ascii="Symbol" w:hAnsi="Symbol" w:hint="default"/>
+      </w:rPr>
+    </w:lvl>
+  </w:abstractNum>
+  <w:abstractNum w:abstractNumId="20" w15:restartNumberingAfterBreak="0">
+    <w:nsid w:val="4F9F4A94"/>
+    <w:multiLevelType w:val="multilevel"/>
+    <w:tmpl w:val="040C0021"/>
+    <w:lvl w:ilvl="0">
+      <w:start w:val="1"/>
+      <w:numFmt w:val="bullet"/>
+      <w:lvlText w:val=""/>
+      <w:lvlJc w:val="left"/>
+      <w:pPr>
+        <w:ind w:left="360" w:hanging="360"/>
+      </w:pPr>
+      <w:rPr>
+        <w:rFonts w:ascii="Wingdings" w:hAnsi="Wingdings" w:hint="default"/>
+      </w:rPr>
+    </w:lvl>
+    <w:lvl w:ilvl="1">
+      <w:start w:val="1"/>
+      <w:numFmt w:val="bullet"/>
+      <w:lvlText w:val=""/>
+      <w:lvlJc w:val="left"/>
+      <w:pPr>
+        <w:ind w:left="720" w:hanging="360"/>
+      </w:pPr>
+      <w:rPr>
+        <w:rFonts w:ascii="Wingdings" w:hAnsi="Wingdings" w:hint="default"/>
+      </w:rPr>
+    </w:lvl>
+    <w:lvl w:ilvl="2">
+      <w:start w:val="1"/>
+      <w:numFmt w:val="bullet"/>
+      <w:lvlText w:val=""/>
+      <w:lvlJc w:val="left"/>
+      <w:pPr>
+        <w:ind w:left="1080" w:hanging="360"/>
+      </w:pPr>
+      <w:rPr>
+        <w:rFonts w:ascii="Wingdings" w:hAnsi="Wingdings" w:hint="default"/>
+      </w:rPr>
+    </w:lvl>
+    <w:lvl w:ilvl="3">
+      <w:start w:val="1"/>
+      <w:numFmt w:val="bullet"/>
+      <w:lvlText w:val=""/>
+      <w:lvlJc w:val="left"/>
+      <w:pPr>
+        <w:ind w:left="1440" w:hanging="360"/>
+      </w:pPr>
+      <w:rPr>
+        <w:rFonts w:ascii="Symbol" w:hAnsi="Symbol" w:hint="default"/>
+      </w:rPr>
+    </w:lvl>
+    <w:lvl w:ilvl="4">
+      <w:start w:val="1"/>
+      <w:numFmt w:val="bullet"/>
+      <w:lvlText w:val=""/>
+      <w:lvlJc w:val="left"/>
+      <w:pPr>
+        <w:ind w:left="1800" w:hanging="360"/>
+      </w:pPr>
+      <w:rPr>
+        <w:rFonts w:ascii="Symbol" w:hAnsi="Symbol" w:hint="default"/>
+      </w:rPr>
+    </w:lvl>
+    <w:lvl w:ilvl="5">
+      <w:start w:val="1"/>
+      <w:numFmt w:val="bullet"/>
+      <w:lvlText w:val=""/>
+      <w:lvlJc w:val="left"/>
+      <w:pPr>
+        <w:ind w:left="2160" w:hanging="360"/>
+      </w:pPr>
+      <w:rPr>
+        <w:rFonts w:ascii="Wingdings" w:hAnsi="Wingdings" w:hint="default"/>
+      </w:rPr>
+    </w:lvl>
+    <w:lvl w:ilvl="6">
+      <w:start w:val="1"/>
+      <w:numFmt w:val="bullet"/>
+      <w:lvlText w:val=""/>
+      <w:lvlJc w:val="left"/>
+      <w:pPr>
+        <w:ind w:left="2520" w:hanging="360"/>
+      </w:pPr>
+      <w:rPr>
+        <w:rFonts w:ascii="Wingdings" w:hAnsi="Wingdings" w:hint="default"/>
+      </w:rPr>
+    </w:lvl>
+    <w:lvl w:ilvl="7">
+      <w:start w:val="1"/>
+      <w:numFmt w:val="bullet"/>
+      <w:lvlText w:val=""/>
+      <w:lvlJc w:val="left"/>
+      <w:pPr>
+        <w:ind w:left="2880" w:hanging="360"/>
+      </w:pPr>
+      <w:rPr>
+        <w:rFonts w:ascii="Symbol" w:hAnsi="Symbol" w:hint="default"/>
+      </w:rPr>
+    </w:lvl>
+    <w:lvl w:ilvl="8">
+      <w:start w:val="1"/>
+      <w:numFmt w:val="bullet"/>
+      <w:lvlText w:val=""/>
+      <w:lvlJc w:val="left"/>
+      <w:pPr>
+        <w:ind w:left="3240" w:hanging="360"/>
+      </w:pPr>
+      <w:rPr>
+        <w:rFonts w:ascii="Symbol" w:hAnsi="Symbol" w:hint="default"/>
+      </w:rPr>
+    </w:lvl>
+  </w:abstractNum>
+  <w:abstractNum w:abstractNumId="21" w15:restartNumberingAfterBreak="0">
+    <w:nsid w:val="541A2EB2"/>
+    <w:multiLevelType w:val="multilevel"/>
+    <w:tmpl w:val="040C0021"/>
+    <w:lvl w:ilvl="0">
+      <w:start w:val="1"/>
+      <w:numFmt w:val="bullet"/>
+      <w:lvlText w:val=""/>
+      <w:lvlJc w:val="left"/>
+      <w:pPr>
+        <w:ind w:left="360" w:hanging="360"/>
+      </w:pPr>
+      <w:rPr>
+        <w:rFonts w:ascii="Wingdings" w:hAnsi="Wingdings" w:hint="default"/>
+      </w:rPr>
+    </w:lvl>
+    <w:lvl w:ilvl="1">
+      <w:start w:val="1"/>
+      <w:numFmt w:val="bullet"/>
+      <w:lvlText w:val=""/>
+      <w:lvlJc w:val="left"/>
+      <w:pPr>
+        <w:ind w:left="720" w:hanging="360"/>
+      </w:pPr>
+      <w:rPr>
+        <w:rFonts w:ascii="Wingdings" w:hAnsi="Wingdings" w:hint="default"/>
+      </w:rPr>
+    </w:lvl>
+    <w:lvl w:ilvl="2">
+      <w:start w:val="1"/>
+      <w:numFmt w:val="bullet"/>
+      <w:lvlText w:val=""/>
+      <w:lvlJc w:val="left"/>
+      <w:pPr>
+        <w:ind w:left="1080" w:hanging="360"/>
+      </w:pPr>
+      <w:rPr>
+        <w:rFonts w:ascii="Wingdings" w:hAnsi="Wingdings" w:hint="default"/>
+      </w:rPr>
+    </w:lvl>
+    <w:lvl w:ilvl="3">
+      <w:start w:val="1"/>
+      <w:numFmt w:val="bullet"/>
+      <w:lvlText w:val=""/>
+      <w:lvlJc w:val="left"/>
+      <w:pPr>
+        <w:ind w:left="1440" w:hanging="360"/>
+      </w:pPr>
+      <w:rPr>
+        <w:rFonts w:ascii="Symbol" w:hAnsi="Symbol" w:hint="default"/>
+      </w:rPr>
+    </w:lvl>
+    <w:lvl w:ilvl="4">
+      <w:start w:val="1"/>
+      <w:numFmt w:val="bullet"/>
+      <w:lvlText w:val=""/>
+      <w:lvlJc w:val="left"/>
+      <w:pPr>
+        <w:ind w:left="1800" w:hanging="360"/>
+      </w:pPr>
+      <w:rPr>
+        <w:rFonts w:ascii="Symbol" w:hAnsi="Symbol" w:hint="default"/>
+      </w:rPr>
+    </w:lvl>
+    <w:lvl w:ilvl="5">
+      <w:start w:val="1"/>
+      <w:numFmt w:val="bullet"/>
+      <w:lvlText w:val=""/>
+      <w:lvlJc w:val="left"/>
+      <w:pPr>
+        <w:ind w:left="2160" w:hanging="360"/>
+      </w:pPr>
+      <w:rPr>
+        <w:rFonts w:ascii="Wingdings" w:hAnsi="Wingdings" w:hint="default"/>
+      </w:rPr>
+    </w:lvl>
+    <w:lvl w:ilvl="6">
+      <w:start w:val="1"/>
+      <w:numFmt w:val="bullet"/>
+      <w:lvlText w:val=""/>
+      <w:lvlJc w:val="left"/>
+      <w:pPr>
+        <w:ind w:left="2520" w:hanging="360"/>
+      </w:pPr>
+      <w:rPr>
+        <w:rFonts w:ascii="Wingdings" w:hAnsi="Wingdings" w:hint="default"/>
+      </w:rPr>
+    </w:lvl>
+    <w:lvl w:ilvl="7">
+      <w:start w:val="1"/>
+      <w:numFmt w:val="bullet"/>
+      <w:lvlText w:val=""/>
+      <w:lvlJc w:val="left"/>
+      <w:pPr>
+        <w:ind w:left="2880" w:hanging="360"/>
+      </w:pPr>
+      <w:rPr>
+        <w:rFonts w:ascii="Symbol" w:hAnsi="Symbol" w:hint="default"/>
+      </w:rPr>
+    </w:lvl>
+    <w:lvl w:ilvl="8">
+      <w:start w:val="1"/>
+      <w:numFmt w:val="bullet"/>
+      <w:lvlText w:val=""/>
+      <w:lvlJc w:val="left"/>
+      <w:pPr>
+        <w:ind w:left="3240" w:hanging="360"/>
+      </w:pPr>
+      <w:rPr>
+        <w:rFonts w:ascii="Symbol" w:hAnsi="Symbol" w:hint="default"/>
+      </w:rPr>
+    </w:lvl>
+  </w:abstractNum>
+  <w:abstractNum w:abstractNumId="22" w15:restartNumberingAfterBreak="0">
     <w:nsid w:val="68EF7140"/>
     <w:multiLevelType w:val="multilevel"/>
     <w:tmpl w:val="040C0021"/>
@@ -3824,7 +5809,7 @@
       </w:rPr>
     </w:lvl>
   </w:abstractNum>
-  <w:abstractNum w:abstractNumId="15" w15:restartNumberingAfterBreak="0">
+  <w:abstractNum w:abstractNumId="23" w15:restartNumberingAfterBreak="0">
     <w:nsid w:val="6AB448DB"/>
     <w:multiLevelType w:val="multilevel"/>
     <w:tmpl w:val="040C0021"/>
@@ -3937,7 +5922,7 @@
       </w:rPr>
     </w:lvl>
   </w:abstractNum>
-  <w:abstractNum w:abstractNumId="16" w15:restartNumberingAfterBreak="0">
+  <w:abstractNum w:abstractNumId="24" w15:restartNumberingAfterBreak="0">
     <w:nsid w:val="6B014B7B"/>
     <w:multiLevelType w:val="multilevel"/>
     <w:tmpl w:val="040C0021"/>
@@ -4050,7 +6035,7 @@
       </w:rPr>
     </w:lvl>
   </w:abstractNum>
-  <w:abstractNum w:abstractNumId="17" w15:restartNumberingAfterBreak="0">
+  <w:abstractNum w:abstractNumId="25" w15:restartNumberingAfterBreak="0">
     <w:nsid w:val="6B1E2099"/>
     <w:multiLevelType w:val="multilevel"/>
     <w:tmpl w:val="040C0021"/>
@@ -4163,7 +6148,7 @@
       </w:rPr>
     </w:lvl>
   </w:abstractNum>
-  <w:abstractNum w:abstractNumId="18" w15:restartNumberingAfterBreak="0">
+  <w:abstractNum w:abstractNumId="26" w15:restartNumberingAfterBreak="0">
     <w:nsid w:val="6F6C638D"/>
     <w:multiLevelType w:val="multilevel"/>
     <w:tmpl w:val="040C0021"/>
@@ -4276,7 +6261,120 @@
       </w:rPr>
     </w:lvl>
   </w:abstractNum>
-  <w:abstractNum w:abstractNumId="19" w15:restartNumberingAfterBreak="0">
+  <w:abstractNum w:abstractNumId="27" w15:restartNumberingAfterBreak="0">
+    <w:nsid w:val="7283598A"/>
+    <w:multiLevelType w:val="multilevel"/>
+    <w:tmpl w:val="040C0021"/>
+    <w:lvl w:ilvl="0">
+      <w:start w:val="1"/>
+      <w:numFmt w:val="bullet"/>
+      <w:lvlText w:val=""/>
+      <w:lvlJc w:val="left"/>
+      <w:pPr>
+        <w:ind w:left="360" w:hanging="360"/>
+      </w:pPr>
+      <w:rPr>
+        <w:rFonts w:ascii="Wingdings" w:hAnsi="Wingdings" w:hint="default"/>
+      </w:rPr>
+    </w:lvl>
+    <w:lvl w:ilvl="1">
+      <w:start w:val="1"/>
+      <w:numFmt w:val="bullet"/>
+      <w:lvlText w:val=""/>
+      <w:lvlJc w:val="left"/>
+      <w:pPr>
+        <w:ind w:left="720" w:hanging="360"/>
+      </w:pPr>
+      <w:rPr>
+        <w:rFonts w:ascii="Wingdings" w:hAnsi="Wingdings" w:hint="default"/>
+      </w:rPr>
+    </w:lvl>
+    <w:lvl w:ilvl="2">
+      <w:start w:val="1"/>
+      <w:numFmt w:val="bullet"/>
+      <w:lvlText w:val=""/>
+      <w:lvlJc w:val="left"/>
+      <w:pPr>
+        <w:ind w:left="1080" w:hanging="360"/>
+      </w:pPr>
+      <w:rPr>
+        <w:rFonts w:ascii="Wingdings" w:hAnsi="Wingdings" w:hint="default"/>
+      </w:rPr>
+    </w:lvl>
+    <w:lvl w:ilvl="3">
+      <w:start w:val="1"/>
+      <w:numFmt w:val="bullet"/>
+      <w:lvlText w:val=""/>
+      <w:lvlJc w:val="left"/>
+      <w:pPr>
+        <w:ind w:left="1440" w:hanging="360"/>
+      </w:pPr>
+      <w:rPr>
+        <w:rFonts w:ascii="Symbol" w:hAnsi="Symbol" w:hint="default"/>
+      </w:rPr>
+    </w:lvl>
+    <w:lvl w:ilvl="4">
+      <w:start w:val="1"/>
+      <w:numFmt w:val="bullet"/>
+      <w:lvlText w:val=""/>
+      <w:lvlJc w:val="left"/>
+      <w:pPr>
+        <w:ind w:left="1800" w:hanging="360"/>
+      </w:pPr>
+      <w:rPr>
+        <w:rFonts w:ascii="Symbol" w:hAnsi="Symbol" w:hint="default"/>
+      </w:rPr>
+    </w:lvl>
+    <w:lvl w:ilvl="5">
+      <w:start w:val="1"/>
+      <w:numFmt w:val="bullet"/>
+      <w:lvlText w:val=""/>
+      <w:lvlJc w:val="left"/>
+      <w:pPr>
+        <w:ind w:left="2160" w:hanging="360"/>
+      </w:pPr>
+      <w:rPr>
+        <w:rFonts w:ascii="Wingdings" w:hAnsi="Wingdings" w:hint="default"/>
+      </w:rPr>
+    </w:lvl>
+    <w:lvl w:ilvl="6">
+      <w:start w:val="1"/>
+      <w:numFmt w:val="bullet"/>
+      <w:lvlText w:val=""/>
+      <w:lvlJc w:val="left"/>
+      <w:pPr>
+        <w:ind w:left="2520" w:hanging="360"/>
+      </w:pPr>
+      <w:rPr>
+        <w:rFonts w:ascii="Wingdings" w:hAnsi="Wingdings" w:hint="default"/>
+      </w:rPr>
+    </w:lvl>
+    <w:lvl w:ilvl="7">
+      <w:start w:val="1"/>
+      <w:numFmt w:val="bullet"/>
+      <w:lvlText w:val=""/>
+      <w:lvlJc w:val="left"/>
+      <w:pPr>
+        <w:ind w:left="2880" w:hanging="360"/>
+      </w:pPr>
+      <w:rPr>
+        <w:rFonts w:ascii="Symbol" w:hAnsi="Symbol" w:hint="default"/>
+      </w:rPr>
+    </w:lvl>
+    <w:lvl w:ilvl="8">
+      <w:start w:val="1"/>
+      <w:numFmt w:val="bullet"/>
+      <w:lvlText w:val=""/>
+      <w:lvlJc w:val="left"/>
+      <w:pPr>
+        <w:ind w:left="3240" w:hanging="360"/>
+      </w:pPr>
+      <w:rPr>
+        <w:rFonts w:ascii="Symbol" w:hAnsi="Symbol" w:hint="default"/>
+      </w:rPr>
+    </w:lvl>
+  </w:abstractNum>
+  <w:abstractNum w:abstractNumId="28" w15:restartNumberingAfterBreak="0">
     <w:nsid w:val="75C0116A"/>
     <w:multiLevelType w:val="multilevel"/>
     <w:tmpl w:val="040C0021"/>
@@ -4389,7 +6487,7 @@
       </w:rPr>
     </w:lvl>
   </w:abstractNum>
-  <w:abstractNum w:abstractNumId="20" w15:restartNumberingAfterBreak="0">
+  <w:abstractNum w:abstractNumId="29" w15:restartNumberingAfterBreak="0">
     <w:nsid w:val="773A394D"/>
     <w:multiLevelType w:val="multilevel"/>
     <w:tmpl w:val="040C0021"/>
@@ -4502,7 +6600,120 @@
       </w:rPr>
     </w:lvl>
   </w:abstractNum>
-  <w:abstractNum w:abstractNumId="21" w15:restartNumberingAfterBreak="0">
+  <w:abstractNum w:abstractNumId="30" w15:restartNumberingAfterBreak="0">
+    <w:nsid w:val="78297D05"/>
+    <w:multiLevelType w:val="multilevel"/>
+    <w:tmpl w:val="040C0021"/>
+    <w:lvl w:ilvl="0">
+      <w:start w:val="1"/>
+      <w:numFmt w:val="bullet"/>
+      <w:lvlText w:val=""/>
+      <w:lvlJc w:val="left"/>
+      <w:pPr>
+        <w:ind w:left="360" w:hanging="360"/>
+      </w:pPr>
+      <w:rPr>
+        <w:rFonts w:ascii="Wingdings" w:hAnsi="Wingdings" w:hint="default"/>
+      </w:rPr>
+    </w:lvl>
+    <w:lvl w:ilvl="1">
+      <w:start w:val="1"/>
+      <w:numFmt w:val="bullet"/>
+      <w:lvlText w:val=""/>
+      <w:lvlJc w:val="left"/>
+      <w:pPr>
+        <w:ind w:left="720" w:hanging="360"/>
+      </w:pPr>
+      <w:rPr>
+        <w:rFonts w:ascii="Wingdings" w:hAnsi="Wingdings" w:hint="default"/>
+      </w:rPr>
+    </w:lvl>
+    <w:lvl w:ilvl="2">
+      <w:start w:val="1"/>
+      <w:numFmt w:val="bullet"/>
+      <w:lvlText w:val=""/>
+      <w:lvlJc w:val="left"/>
+      <w:pPr>
+        <w:ind w:left="1080" w:hanging="360"/>
+      </w:pPr>
+      <w:rPr>
+        <w:rFonts w:ascii="Wingdings" w:hAnsi="Wingdings" w:hint="default"/>
+      </w:rPr>
+    </w:lvl>
+    <w:lvl w:ilvl="3">
+      <w:start w:val="1"/>
+      <w:numFmt w:val="bullet"/>
+      <w:lvlText w:val=""/>
+      <w:lvlJc w:val="left"/>
+      <w:pPr>
+        <w:ind w:left="1440" w:hanging="360"/>
+      </w:pPr>
+      <w:rPr>
+        <w:rFonts w:ascii="Symbol" w:hAnsi="Symbol" w:hint="default"/>
+      </w:rPr>
+    </w:lvl>
+    <w:lvl w:ilvl="4">
+      <w:start w:val="1"/>
+      <w:numFmt w:val="bullet"/>
+      <w:lvlText w:val=""/>
+      <w:lvlJc w:val="left"/>
+      <w:pPr>
+        <w:ind w:left="1800" w:hanging="360"/>
+      </w:pPr>
+      <w:rPr>
+        <w:rFonts w:ascii="Symbol" w:hAnsi="Symbol" w:hint="default"/>
+      </w:rPr>
+    </w:lvl>
+    <w:lvl w:ilvl="5">
+      <w:start w:val="1"/>
+      <w:numFmt w:val="bullet"/>
+      <w:lvlText w:val=""/>
+      <w:lvlJc w:val="left"/>
+      <w:pPr>
+        <w:ind w:left="2160" w:hanging="360"/>
+      </w:pPr>
+      <w:rPr>
+        <w:rFonts w:ascii="Wingdings" w:hAnsi="Wingdings" w:hint="default"/>
+      </w:rPr>
+    </w:lvl>
+    <w:lvl w:ilvl="6">
+      <w:start w:val="1"/>
+      <w:numFmt w:val="bullet"/>
+      <w:lvlText w:val=""/>
+      <w:lvlJc w:val="left"/>
+      <w:pPr>
+        <w:ind w:left="2520" w:hanging="360"/>
+      </w:pPr>
+      <w:rPr>
+        <w:rFonts w:ascii="Wingdings" w:hAnsi="Wingdings" w:hint="default"/>
+      </w:rPr>
+    </w:lvl>
+    <w:lvl w:ilvl="7">
+      <w:start w:val="1"/>
+      <w:numFmt w:val="bullet"/>
+      <w:lvlText w:val=""/>
+      <w:lvlJc w:val="left"/>
+      <w:pPr>
+        <w:ind w:left="2880" w:hanging="360"/>
+      </w:pPr>
+      <w:rPr>
+        <w:rFonts w:ascii="Symbol" w:hAnsi="Symbol" w:hint="default"/>
+      </w:rPr>
+    </w:lvl>
+    <w:lvl w:ilvl="8">
+      <w:start w:val="1"/>
+      <w:numFmt w:val="bullet"/>
+      <w:lvlText w:val=""/>
+      <w:lvlJc w:val="left"/>
+      <w:pPr>
+        <w:ind w:left="3240" w:hanging="360"/>
+      </w:pPr>
+      <w:rPr>
+        <w:rFonts w:ascii="Symbol" w:hAnsi="Symbol" w:hint="default"/>
+      </w:rPr>
+    </w:lvl>
+  </w:abstractNum>
+  <w:abstractNum w:abstractNumId="31" w15:restartNumberingAfterBreak="0">
     <w:nsid w:val="78E3717F"/>
     <w:multiLevelType w:val="multilevel"/>
     <w:tmpl w:val="040C0021"/>
@@ -4615,7 +6826,7 @@
       </w:rPr>
     </w:lvl>
   </w:abstractNum>
-  <w:abstractNum w:abstractNumId="22" w15:restartNumberingAfterBreak="0">
+  <w:abstractNum w:abstractNumId="32" w15:restartNumberingAfterBreak="0">
     <w:nsid w:val="7B507EA4"/>
     <w:multiLevelType w:val="multilevel"/>
     <w:tmpl w:val="040C0021"/>
@@ -4728,7 +6939,7 @@
       </w:rPr>
     </w:lvl>
   </w:abstractNum>
-  <w:abstractNum w:abstractNumId="23" w15:restartNumberingAfterBreak="0">
+  <w:abstractNum w:abstractNumId="33" w15:restartNumberingAfterBreak="0">
     <w:nsid w:val="7C8F5A74"/>
     <w:multiLevelType w:val="multilevel"/>
     <w:tmpl w:val="040C0021"/>
@@ -4842,52 +7053,52 @@
     </w:lvl>
   </w:abstractNum>
   <w:num w:numId="1">
-    <w:abstractNumId w:val="8"/>
+    <w:abstractNumId w:val="11"/>
   </w:num>
   <w:num w:numId="2">
-    <w:abstractNumId w:val="14"/>
+    <w:abstractNumId w:val="22"/>
   </w:num>
   <w:num w:numId="3">
-    <w:abstractNumId w:val="15"/>
+    <w:abstractNumId w:val="23"/>
   </w:num>
   <w:num w:numId="4">
-    <w:abstractNumId w:val="6"/>
+    <w:abstractNumId w:val="9"/>
   </w:num>
   <w:num w:numId="5">
-    <w:abstractNumId w:val="16"/>
+    <w:abstractNumId w:val="24"/>
   </w:num>
   <w:num w:numId="6">
-    <w:abstractNumId w:val="10"/>
+    <w:abstractNumId w:val="14"/>
   </w:num>
   <w:num w:numId="7">
     <w:abstractNumId w:val="2"/>
   </w:num>
   <w:num w:numId="8">
-    <w:abstractNumId w:val="7"/>
+    <w:abstractNumId w:val="10"/>
   </w:num>
   <w:num w:numId="9">
+    <w:abstractNumId w:val="18"/>
+  </w:num>
+  <w:num w:numId="10">
+    <w:abstractNumId w:val="15"/>
+  </w:num>
+  <w:num w:numId="11">
+    <w:abstractNumId w:val="8"/>
+  </w:num>
+  <w:num w:numId="12">
+    <w:abstractNumId w:val="31"/>
+  </w:num>
+  <w:num w:numId="13">
+    <w:abstractNumId w:val="28"/>
+  </w:num>
+  <w:num w:numId="14">
+    <w:abstractNumId w:val="33"/>
+  </w:num>
+  <w:num w:numId="15">
     <w:abstractNumId w:val="13"/>
   </w:num>
-  <w:num w:numId="10">
-    <w:abstractNumId w:val="11"/>
-  </w:num>
-  <w:num w:numId="11">
-    <w:abstractNumId w:val="5"/>
-  </w:num>
-  <w:num w:numId="12">
-    <w:abstractNumId w:val="21"/>
-  </w:num>
-  <w:num w:numId="13">
-    <w:abstractNumId w:val="19"/>
-  </w:num>
-  <w:num w:numId="14">
-    <w:abstractNumId w:val="23"/>
-  </w:num>
-  <w:num w:numId="15">
-    <w:abstractNumId w:val="9"/>
-  </w:num>
   <w:num w:numId="16">
-    <w:abstractNumId w:val="12"/>
+    <w:abstractNumId w:val="16"/>
   </w:num>
   <w:num w:numId="17">
     <w:abstractNumId w:val="1"/>
@@ -4896,22 +7107,52 @@
     <w:abstractNumId w:val="0"/>
   </w:num>
   <w:num w:numId="19">
-    <w:abstractNumId w:val="22"/>
+    <w:abstractNumId w:val="32"/>
   </w:num>
   <w:num w:numId="20">
-    <w:abstractNumId w:val="18"/>
+    <w:abstractNumId w:val="26"/>
   </w:num>
   <w:num w:numId="21">
-    <w:abstractNumId w:val="17"/>
+    <w:abstractNumId w:val="25"/>
   </w:num>
   <w:num w:numId="22">
-    <w:abstractNumId w:val="20"/>
+    <w:abstractNumId w:val="29"/>
   </w:num>
   <w:num w:numId="23">
-    <w:abstractNumId w:val="4"/>
+    <w:abstractNumId w:val="7"/>
   </w:num>
   <w:num w:numId="24">
     <w:abstractNumId w:val="3"/>
+  </w:num>
+  <w:num w:numId="25">
+    <w:abstractNumId w:val="27"/>
+  </w:num>
+  <w:num w:numId="26">
+    <w:abstractNumId w:val="17"/>
+  </w:num>
+  <w:num w:numId="27">
+    <w:abstractNumId w:val="4"/>
+  </w:num>
+  <w:num w:numId="28">
+    <w:abstractNumId w:val="12"/>
+  </w:num>
+  <w:num w:numId="29">
+    <w:abstractNumId w:val="20"/>
+  </w:num>
+  <w:num w:numId="30">
+    <w:abstractNumId w:val="30"/>
+  </w:num>
+  <w:num w:numId="31">
+    <w:abstractNumId w:val="21"/>
+  </w:num>
+  <w:num w:numId="32">
+    <w:abstractNumId w:val="6"/>
+  </w:num>
+  <w:num w:numId="33">
+    <w:abstractNumId w:val="5"/>
+  </w:num>
+  <w:num w:numId="34">
+    <w:abstractNumId w:val="19"/>
   </w:num>
   <w:numIdMacAtCleanup w:val="2"/>
 </w:numbering>
@@ -6038,7 +8279,7 @@
 </file>
 
 <file path=customXml/itemProps1.xml><?xml version="1.0" encoding="utf-8"?>
-<ds:datastoreItem xmlns:ds="http://schemas.openxmlformats.org/officeDocument/2006/customXml" ds:itemID="{4A40CFCA-1335-4305-8241-9559D659985E}">
+<ds:datastoreItem xmlns:ds="http://schemas.openxmlformats.org/officeDocument/2006/customXml" ds:itemID="{7DF9F204-A05D-4776-8F4A-2F3DC74525C6}">
   <ds:schemaRefs>
     <ds:schemaRef ds:uri="http://schemas.openxmlformats.org/officeDocument/2006/bibliography"/>
   </ds:schemaRefs>

</xml_diff>

<commit_message>
Binding view to VM ongoing Stuck on Treeview binding for now
</commit_message>
<xml_diff>
--- a/ShatteredTextualEngine/other/ShatteredTextual.docx
+++ b/ShatteredTextualEngine/other/ShatteredTextual.docx
@@ -185,7 +185,21 @@
         <w:rPr>
           <w:lang w:val="en-US"/>
         </w:rPr>
-        <w:t>Speak about the reason of singleton usage ( small project )</w:t>
+        <w:t xml:space="preserve">Speak about the reason of singleton usage </w:t>
+      </w:r>
+      <w:proofErr w:type="gramStart"/>
+      <w:r>
+        <w:rPr>
+          <w:lang w:val="en-US"/>
+        </w:rPr>
+        <w:t>( small</w:t>
+      </w:r>
+      <w:proofErr w:type="gramEnd"/>
+      <w:r>
+        <w:rPr>
+          <w:lang w:val="en-US"/>
+        </w:rPr>
+        <w:t xml:space="preserve"> project )</w:t>
       </w:r>
     </w:p>
     <w:p>
@@ -276,8 +290,6 @@
         </w:rPr>
         <w:t xml:space="preserve">Logic </w:t>
       </w:r>
-      <w:bookmarkStart w:id="0" w:name="_GoBack"/>
-      <w:bookmarkEnd w:id="0"/>
     </w:p>
     <w:p>
       <w:pPr>
@@ -299,20 +311,6 @@
     </w:p>
     <w:p>
       <w:pPr>
-        <w:pStyle w:val="Titre6"/>
-        <w:rPr>
-          <w:lang w:val="en-US"/>
-        </w:rPr>
-      </w:pPr>
-      <w:r>
-        <w:rPr>
-          <w:lang w:val="en-US"/>
-        </w:rPr>
-        <w:t xml:space="preserve">Engine </w:t>
-      </w:r>
-    </w:p>
-    <w:p>
-      <w:pPr>
         <w:pStyle w:val="Paragraphedeliste"/>
         <w:numPr>
           <w:ilvl w:val="0"/>
@@ -326,21 +324,35 @@
         <w:rPr>
           <w:lang w:val="en-US"/>
         </w:rPr>
-        <w:t xml:space="preserve">Json </w:t>
-      </w:r>
-      <w:proofErr w:type="spellStart"/>
-      <w:r>
-        <w:rPr>
-          <w:lang w:val="en-US"/>
-        </w:rPr>
-        <w:t>inEngine</w:t>
-      </w:r>
-      <w:proofErr w:type="spellEnd"/>
-      <w:r>
-        <w:rPr>
-          <w:lang w:val="en-US"/>
-        </w:rPr>
-        <w:t xml:space="preserve"> </w:t>
+        <w:t>Transfer</w:t>
+      </w:r>
+      <w:r>
+        <w:rPr>
+          <w:lang w:val="en-US"/>
+        </w:rPr>
+        <w:t xml:space="preserve"> to .Net Cor</w:t>
+      </w:r>
+      <w:bookmarkStart w:id="0" w:name="_GoBack"/>
+      <w:bookmarkEnd w:id="0"/>
+      <w:r>
+        <w:rPr>
+          <w:lang w:val="en-US"/>
+        </w:rPr>
+        <w:t xml:space="preserve">e 3 </w:t>
+      </w:r>
+    </w:p>
+    <w:p>
+      <w:pPr>
+        <w:pStyle w:val="Titre6"/>
+        <w:rPr>
+          <w:lang w:val="en-US"/>
+        </w:rPr>
+      </w:pPr>
+      <w:r>
+        <w:rPr>
+          <w:lang w:val="en-US"/>
+        </w:rPr>
+        <w:t xml:space="preserve">Engine </w:t>
       </w:r>
     </w:p>
     <w:p>
@@ -358,6 +370,38 @@
         <w:rPr>
           <w:lang w:val="en-US"/>
         </w:rPr>
+        <w:t xml:space="preserve">Json </w:t>
+      </w:r>
+      <w:proofErr w:type="spellStart"/>
+      <w:r>
+        <w:rPr>
+          <w:lang w:val="en-US"/>
+        </w:rPr>
+        <w:t>inEngine</w:t>
+      </w:r>
+      <w:proofErr w:type="spellEnd"/>
+      <w:r>
+        <w:rPr>
+          <w:lang w:val="en-US"/>
+        </w:rPr>
+        <w:t xml:space="preserve"> </w:t>
+      </w:r>
+    </w:p>
+    <w:p>
+      <w:pPr>
+        <w:pStyle w:val="Paragraphedeliste"/>
+        <w:numPr>
+          <w:ilvl w:val="0"/>
+          <w:numId w:val="16"/>
+        </w:numPr>
+        <w:rPr>
+          <w:lang w:val="en-US"/>
+        </w:rPr>
+      </w:pPr>
+      <w:r>
+        <w:rPr>
+          <w:lang w:val="en-US"/>
+        </w:rPr>
         <w:t xml:space="preserve">Make inventory optional </w:t>
       </w:r>
     </w:p>
@@ -758,180 +802,6 @@
     </w:p>
     <w:p>
       <w:pPr>
-        <w:pStyle w:val="Paragraphedeliste"/>
-        <w:numPr>
-          <w:ilvl w:val="0"/>
-          <w:numId w:val="17"/>
-        </w:numPr>
-        <w:rPr>
-          <w:lang w:val="en-US"/>
-        </w:rPr>
-      </w:pPr>
-      <w:r>
-        <w:rPr>
-          <w:lang w:val="en-US"/>
-        </w:rPr>
-        <w:t xml:space="preserve">Game settings expander </w:t>
-      </w:r>
-    </w:p>
-    <w:p>
-      <w:pPr>
-        <w:pStyle w:val="Paragraphedeliste"/>
-        <w:numPr>
-          <w:ilvl w:val="0"/>
-          <w:numId w:val="17"/>
-        </w:numPr>
-        <w:rPr>
-          <w:lang w:val="en-US"/>
-        </w:rPr>
-      </w:pPr>
-      <w:proofErr w:type="spellStart"/>
-      <w:r>
-        <w:rPr>
-          <w:lang w:val="en-US"/>
-        </w:rPr>
-        <w:t>Viewmodel</w:t>
-      </w:r>
-      <w:proofErr w:type="spellEnd"/>
-      <w:r>
-        <w:rPr>
-          <w:lang w:val="en-US"/>
-        </w:rPr>
-        <w:t xml:space="preserve"> containing other view model </w:t>
-      </w:r>
-    </w:p>
-    <w:p>
-      <w:pPr>
-        <w:pStyle w:val="Paragraphedeliste"/>
-        <w:numPr>
-          <w:ilvl w:val="0"/>
-          <w:numId w:val="17"/>
-        </w:numPr>
-        <w:rPr>
-          <w:lang w:val="en-US"/>
-        </w:rPr>
-      </w:pPr>
-      <w:proofErr w:type="spellStart"/>
-      <w:r>
-        <w:rPr>
-          <w:lang w:val="en-US"/>
-        </w:rPr>
-        <w:t>GameVM</w:t>
-      </w:r>
-      <w:proofErr w:type="spellEnd"/>
-      <w:r>
-        <w:rPr>
-          <w:lang w:val="en-US"/>
-        </w:rPr>
-        <w:t xml:space="preserve"> </w:t>
-      </w:r>
-    </w:p>
-    <w:p>
-      <w:pPr>
-        <w:pStyle w:val="Paragraphedeliste"/>
-        <w:numPr>
-          <w:ilvl w:val="1"/>
-          <w:numId w:val="17"/>
-        </w:numPr>
-        <w:rPr>
-          <w:lang w:val="en-US"/>
-        </w:rPr>
-      </w:pPr>
-      <w:r>
-        <w:rPr>
-          <w:lang w:val="en-US"/>
-        </w:rPr>
-        <w:t xml:space="preserve">Contain </w:t>
-      </w:r>
-      <w:proofErr w:type="spellStart"/>
-      <w:r>
-        <w:rPr>
-          <w:lang w:val="en-US"/>
-        </w:rPr>
-        <w:t>LevelVM</w:t>
-      </w:r>
-      <w:proofErr w:type="spellEnd"/>
-    </w:p>
-    <w:p>
-      <w:pPr>
-        <w:pStyle w:val="Paragraphedeliste"/>
-        <w:numPr>
-          <w:ilvl w:val="0"/>
-          <w:numId w:val="17"/>
-        </w:numPr>
-        <w:rPr>
-          <w:lang w:val="en-US"/>
-        </w:rPr>
-      </w:pPr>
-      <w:proofErr w:type="spellStart"/>
-      <w:r>
-        <w:rPr>
-          <w:lang w:val="en-US"/>
-        </w:rPr>
-        <w:t>LevelVM</w:t>
-      </w:r>
-      <w:proofErr w:type="spellEnd"/>
-    </w:p>
-    <w:p>
-      <w:pPr>
-        <w:pStyle w:val="Paragraphedeliste"/>
-        <w:numPr>
-          <w:ilvl w:val="1"/>
-          <w:numId w:val="17"/>
-        </w:numPr>
-        <w:rPr>
-          <w:lang w:val="en-US"/>
-        </w:rPr>
-      </w:pPr>
-      <w:r>
-        <w:rPr>
-          <w:lang w:val="en-US"/>
-        </w:rPr>
-        <w:t xml:space="preserve">Contain </w:t>
-      </w:r>
-      <w:proofErr w:type="spellStart"/>
-      <w:r>
-        <w:rPr>
-          <w:lang w:val="en-US"/>
-        </w:rPr>
-        <w:t>choiceVM</w:t>
-      </w:r>
-      <w:proofErr w:type="spellEnd"/>
-      <w:r>
-        <w:rPr>
-          <w:lang w:val="en-US"/>
-        </w:rPr>
-        <w:t xml:space="preserve"> ? </w:t>
-      </w:r>
-    </w:p>
-    <w:p>
-      <w:pPr>
-        <w:pStyle w:val="Paragraphedeliste"/>
-        <w:numPr>
-          <w:ilvl w:val="0"/>
-          <w:numId w:val="17"/>
-        </w:numPr>
-        <w:rPr>
-          <w:lang w:val="en-US"/>
-        </w:rPr>
-      </w:pPr>
-      <w:proofErr w:type="spellStart"/>
-      <w:r>
-        <w:rPr>
-          <w:lang w:val="en-US"/>
-        </w:rPr>
-        <w:t>ChoiceVM</w:t>
-      </w:r>
-      <w:proofErr w:type="spellEnd"/>
-      <w:r>
-        <w:rPr>
-          <w:lang w:val="en-US"/>
-        </w:rPr>
-        <w:t xml:space="preserve"> ? </w:t>
-      </w:r>
-    </w:p>
-    <w:p>
-      <w:pPr>
         <w:pStyle w:val="Titre3"/>
         <w:rPr>
           <w:lang w:val="en-US"/>
@@ -941,7 +811,7 @@
         <w:rPr>
           <w:lang w:val="en-US"/>
         </w:rPr>
-        <w:t xml:space="preserve">Visual </w:t>
+        <w:t>UI</w:t>
       </w:r>
     </w:p>
     <w:p>
@@ -1190,6 +1060,24 @@
     </w:p>
     <w:p>
       <w:pPr>
+        <w:pStyle w:val="Paragraphedeliste"/>
+        <w:numPr>
+          <w:ilvl w:val="0"/>
+          <w:numId w:val="21"/>
+        </w:numPr>
+        <w:rPr>
+          <w:lang w:val="en-US"/>
+        </w:rPr>
+      </w:pPr>
+      <w:r>
+        <w:rPr>
+          <w:lang w:val="en-US"/>
+        </w:rPr>
+        <w:t xml:space="preserve">Highlight selected level &amp; selected choice </w:t>
+      </w:r>
+    </w:p>
+    <w:p>
+      <w:pPr>
         <w:pStyle w:val="Titre4"/>
         <w:rPr>
           <w:lang w:val="en-US"/>
@@ -1201,6 +1089,61 @@
         </w:rPr>
         <w:t xml:space="preserve">Layout </w:t>
       </w:r>
+    </w:p>
+    <w:p>
+      <w:pPr>
+        <w:pStyle w:val="Titre6"/>
+        <w:rPr>
+          <w:lang w:val="en-US"/>
+        </w:rPr>
+      </w:pPr>
+      <w:r>
+        <w:rPr>
+          <w:lang w:val="en-US"/>
+        </w:rPr>
+        <w:t xml:space="preserve">Unlocked Items &amp; unlocked events </w:t>
+      </w:r>
+    </w:p>
+    <w:p>
+      <w:pPr>
+        <w:pStyle w:val="Paragraphedeliste"/>
+        <w:numPr>
+          <w:ilvl w:val="0"/>
+          <w:numId w:val="35"/>
+        </w:numPr>
+        <w:rPr>
+          <w:lang w:val="en-US"/>
+        </w:rPr>
+      </w:pPr>
+      <w:r>
+        <w:rPr>
+          <w:lang w:val="en-US"/>
+        </w:rPr>
+        <w:t xml:space="preserve">Add </w:t>
+      </w:r>
+      <w:proofErr w:type="spellStart"/>
+      <w:r>
+        <w:rPr>
+          <w:lang w:val="en-US"/>
+        </w:rPr>
+        <w:t>Listbox</w:t>
+      </w:r>
+      <w:proofErr w:type="spellEnd"/>
+      <w:r>
+        <w:rPr>
+          <w:lang w:val="en-US"/>
+        </w:rPr>
+        <w:t xml:space="preserve"> with side button to add, remove or rename </w:t>
+      </w:r>
+    </w:p>
+    <w:p>
+      <w:pPr>
+        <w:pStyle w:val="Paragraphedeliste"/>
+        <w:ind w:left="360"/>
+        <w:rPr>
+          <w:lang w:val="en-US"/>
+        </w:rPr>
+      </w:pPr>
     </w:p>
     <w:p>
       <w:pPr>
@@ -1217,7 +1160,35 @@
         <w:rPr>
           <w:lang w:val="en-US"/>
         </w:rPr>
-        <w:t xml:space="preserve">Use combo box for condition : none , event or probability </w:t>
+        <w:t xml:space="preserve">Use combo box for </w:t>
+      </w:r>
+      <w:proofErr w:type="gramStart"/>
+      <w:r>
+        <w:rPr>
+          <w:lang w:val="en-US"/>
+        </w:rPr>
+        <w:t>condition :</w:t>
+      </w:r>
+      <w:proofErr w:type="gramEnd"/>
+      <w:r>
+        <w:rPr>
+          <w:lang w:val="en-US"/>
+        </w:rPr>
+        <w:t xml:space="preserve"> none , event or probability </w:t>
+      </w:r>
+    </w:p>
+    <w:p>
+      <w:pPr>
+        <w:pStyle w:val="Titre6"/>
+        <w:rPr>
+          <w:lang w:val="en-US"/>
+        </w:rPr>
+      </w:pPr>
+      <w:r>
+        <w:rPr>
+          <w:lang w:val="en-US"/>
+        </w:rPr>
+        <w:t xml:space="preserve">Level &amp; choice </w:t>
       </w:r>
     </w:p>
     <w:p>
@@ -1235,142 +1206,14 @@
         <w:rPr>
           <w:lang w:val="en-US"/>
         </w:rPr>
-        <w:t xml:space="preserve">Level &amp; choice </w:t>
-      </w:r>
-    </w:p>
-    <w:p>
-      <w:pPr>
-        <w:pStyle w:val="Paragraphedeliste"/>
-        <w:numPr>
-          <w:ilvl w:val="1"/>
-          <w:numId w:val="18"/>
-        </w:numPr>
-        <w:rPr>
-          <w:lang w:val="en-US"/>
-        </w:rPr>
-      </w:pPr>
+        <w:t xml:space="preserve">How to bind </w:t>
+      </w:r>
       <w:proofErr w:type="spellStart"/>
       <w:r>
         <w:rPr>
           <w:lang w:val="en-US"/>
         </w:rPr>
-        <w:t>Listbox</w:t>
-      </w:r>
-      <w:proofErr w:type="spellEnd"/>
-      <w:r>
-        <w:rPr>
-          <w:lang w:val="en-US"/>
-        </w:rPr>
-        <w:t xml:space="preserve"> ? </w:t>
-      </w:r>
-    </w:p>
-    <w:p>
-      <w:pPr>
-        <w:pStyle w:val="Paragraphedeliste"/>
-        <w:numPr>
-          <w:ilvl w:val="1"/>
-          <w:numId w:val="18"/>
-        </w:numPr>
-        <w:rPr>
-          <w:lang w:val="en-US"/>
-        </w:rPr>
-      </w:pPr>
-      <w:proofErr w:type="spellStart"/>
-      <w:r>
-        <w:rPr>
-          <w:lang w:val="en-US"/>
-        </w:rPr>
-        <w:t>Listview</w:t>
-      </w:r>
-      <w:proofErr w:type="spellEnd"/>
-      <w:r>
-        <w:rPr>
-          <w:lang w:val="en-US"/>
-        </w:rPr>
-        <w:t xml:space="preserve"> ? </w:t>
-      </w:r>
-    </w:p>
-    <w:p>
-      <w:pPr>
-        <w:pStyle w:val="Paragraphedeliste"/>
-        <w:numPr>
-          <w:ilvl w:val="1"/>
-          <w:numId w:val="18"/>
-        </w:numPr>
-        <w:rPr>
-          <w:lang w:val="en-US"/>
-        </w:rPr>
-      </w:pPr>
-      <w:proofErr w:type="spellStart"/>
-      <w:r>
-        <w:rPr>
-          <w:lang w:val="en-US"/>
-        </w:rPr>
-        <w:t>Treeview</w:t>
-      </w:r>
-      <w:proofErr w:type="spellEnd"/>
-      <w:r>
-        <w:rPr>
-          <w:lang w:val="en-US"/>
-        </w:rPr>
-        <w:t xml:space="preserve"> ? </w:t>
-      </w:r>
-    </w:p>
-    <w:p>
-      <w:pPr>
-        <w:pStyle w:val="Paragraphedeliste"/>
-        <w:numPr>
-          <w:ilvl w:val="2"/>
-          <w:numId w:val="18"/>
-        </w:numPr>
-        <w:rPr>
-          <w:lang w:val="en-US"/>
-        </w:rPr>
-      </w:pPr>
-      <w:r>
-        <w:rPr>
-          <w:lang w:val="en-US"/>
-        </w:rPr>
-        <w:t xml:space="preserve">See multiple </w:t>
-      </w:r>
-      <w:proofErr w:type="spellStart"/>
-      <w:r>
-        <w:rPr>
-          <w:lang w:val="en-US"/>
-        </w:rPr>
-        <w:t>datatemplate</w:t>
-      </w:r>
-      <w:proofErr w:type="spellEnd"/>
-      <w:r>
-        <w:rPr>
-          <w:lang w:val="en-US"/>
-        </w:rPr>
-        <w:t xml:space="preserve"> </w:t>
-      </w:r>
-    </w:p>
-    <w:p>
-      <w:pPr>
-        <w:pStyle w:val="Paragraphedeliste"/>
-        <w:numPr>
-          <w:ilvl w:val="2"/>
-          <w:numId w:val="18"/>
-        </w:numPr>
-        <w:rPr>
-          <w:lang w:val="en-US"/>
-        </w:rPr>
-      </w:pPr>
-      <w:r>
-        <w:rPr>
-          <w:lang w:val="en-US"/>
-        </w:rPr>
-        <w:t xml:space="preserve">See how to implement with </w:t>
-      </w:r>
-      <w:proofErr w:type="spellStart"/>
-      <w:r>
-        <w:rPr>
-          <w:lang w:val="en-US"/>
-        </w:rPr>
-        <w:t>mvvm</w:t>
+        <w:t>choiceindex</w:t>
       </w:r>
       <w:proofErr w:type="spellEnd"/>
       <w:r>
@@ -1402,7 +1245,7 @@
         <w:rPr>
           <w:lang w:val="en-US"/>
         </w:rPr>
-        <w:t>listviews</w:t>
+        <w:t>Treeview</w:t>
       </w:r>
       <w:proofErr w:type="spellEnd"/>
       <w:r>
@@ -1432,52 +1275,70 @@
     </w:p>
     <w:p>
       <w:pPr>
+        <w:pStyle w:val="Titre6"/>
+        <w:rPr>
+          <w:lang w:val="en-US"/>
+        </w:rPr>
+      </w:pPr>
+      <w:r>
+        <w:rPr>
+          <w:lang w:val="en-US"/>
+        </w:rPr>
+        <w:t xml:space="preserve">Link </w:t>
+      </w:r>
+    </w:p>
+    <w:p>
+      <w:pPr>
         <w:pStyle w:val="Paragraphedeliste"/>
         <w:numPr>
           <w:ilvl w:val="0"/>
-          <w:numId w:val="18"/>
+          <w:numId w:val="36"/>
         </w:numPr>
         <w:rPr>
           <w:lang w:val="en-US"/>
         </w:rPr>
       </w:pPr>
+      <w:proofErr w:type="spellStart"/>
+      <w:r>
+        <w:rPr>
+          <w:lang w:val="en-US"/>
+        </w:rPr>
+        <w:t>Listview</w:t>
+      </w:r>
+      <w:proofErr w:type="spellEnd"/>
+      <w:r>
+        <w:rPr>
+          <w:lang w:val="en-US"/>
+        </w:rPr>
+        <w:t xml:space="preserve"> or </w:t>
+      </w:r>
+      <w:proofErr w:type="spellStart"/>
+      <w:r>
+        <w:rPr>
+          <w:lang w:val="en-US"/>
+        </w:rPr>
+        <w:t>datagrid</w:t>
+      </w:r>
+      <w:proofErr w:type="spellEnd"/>
+      <w:r>
+        <w:rPr>
+          <w:lang w:val="en-US"/>
+        </w:rPr>
+        <w:t xml:space="preserve"> </w:t>
+      </w:r>
+    </w:p>
+    <w:p>
+      <w:pPr>
+        <w:pStyle w:val="Titre3"/>
+        <w:rPr>
+          <w:lang w:val="en-US"/>
+        </w:rPr>
+      </w:pPr>
       <w:r>
         <w:rPr>
           <w:lang w:val="en-US"/>
         </w:rPr>
         <w:lastRenderedPageBreak/>
-        <w:t xml:space="preserve">Settings </w:t>
-      </w:r>
-    </w:p>
-    <w:p>
-      <w:pPr>
-        <w:pStyle w:val="Paragraphedeliste"/>
-        <w:numPr>
-          <w:ilvl w:val="1"/>
-          <w:numId w:val="18"/>
-        </w:numPr>
-        <w:rPr>
-          <w:lang w:val="en-US"/>
-        </w:rPr>
-      </w:pPr>
-      <w:r>
-        <w:rPr>
-          <w:lang w:val="en-US"/>
-        </w:rPr>
-        <w:t xml:space="preserve">Control to indicate destination data folder path </w:t>
-      </w:r>
-    </w:p>
-    <w:p>
-      <w:pPr>
-        <w:pStyle w:val="Titre3"/>
-        <w:rPr>
-          <w:lang w:val="en-US"/>
-        </w:rPr>
-      </w:pPr>
-      <w:r>
-        <w:rPr>
-          <w:lang w:val="en-US"/>
-        </w:rPr>
         <w:t xml:space="preserve">Logic </w:t>
       </w:r>
     </w:p>
@@ -1624,6 +1485,158 @@
         <w:rPr>
           <w:lang w:val="en-US"/>
         </w:rPr>
+        <w:t xml:space="preserve">View Model </w:t>
+      </w:r>
+    </w:p>
+    <w:p>
+      <w:pPr>
+        <w:pStyle w:val="Paragraphedeliste"/>
+        <w:numPr>
+          <w:ilvl w:val="0"/>
+          <w:numId w:val="30"/>
+        </w:numPr>
+        <w:rPr>
+          <w:lang w:val="en-US"/>
+        </w:rPr>
+      </w:pPr>
+      <w:r>
+        <w:rPr>
+          <w:lang w:val="en-US"/>
+        </w:rPr>
+        <w:t>Create VM for level</w:t>
+      </w:r>
+    </w:p>
+    <w:p>
+      <w:pPr>
+        <w:pStyle w:val="Paragraphedeliste"/>
+        <w:numPr>
+          <w:ilvl w:val="1"/>
+          <w:numId w:val="30"/>
+        </w:numPr>
+        <w:rPr>
+          <w:lang w:val="en-US"/>
+        </w:rPr>
+      </w:pPr>
+      <w:r>
+        <w:rPr>
+          <w:lang w:val="en-US"/>
+        </w:rPr>
+        <w:t xml:space="preserve">Deal with Unlocked items &amp; </w:t>
+      </w:r>
+      <w:proofErr w:type="spellStart"/>
+      <w:r>
+        <w:rPr>
+          <w:lang w:val="en-US"/>
+        </w:rPr>
+        <w:t>progressionevent</w:t>
+      </w:r>
+      <w:proofErr w:type="spellEnd"/>
+      <w:r>
+        <w:rPr>
+          <w:lang w:val="en-US"/>
+        </w:rPr>
+        <w:t xml:space="preserve"> </w:t>
+      </w:r>
+    </w:p>
+    <w:p>
+      <w:pPr>
+        <w:pStyle w:val="Paragraphedeliste"/>
+        <w:numPr>
+          <w:ilvl w:val="0"/>
+          <w:numId w:val="30"/>
+        </w:numPr>
+        <w:rPr>
+          <w:lang w:val="en-US"/>
+        </w:rPr>
+      </w:pPr>
+      <w:r>
+        <w:rPr>
+          <w:lang w:val="en-US"/>
+        </w:rPr>
+        <w:t xml:space="preserve">Create VM for Choice </w:t>
+      </w:r>
+    </w:p>
+    <w:p>
+      <w:pPr>
+        <w:pStyle w:val="Paragraphedeliste"/>
+        <w:numPr>
+          <w:ilvl w:val="1"/>
+          <w:numId w:val="30"/>
+        </w:numPr>
+        <w:rPr>
+          <w:lang w:val="en-US"/>
+        </w:rPr>
+      </w:pPr>
+      <w:r>
+        <w:rPr>
+          <w:lang w:val="en-US"/>
+        </w:rPr>
+        <w:t xml:space="preserve">Deal with links </w:t>
+      </w:r>
+      <w:proofErr w:type="spellStart"/>
+      <w:r>
+        <w:rPr>
+          <w:lang w:val="en-US"/>
+        </w:rPr>
+        <w:t>ect</w:t>
+      </w:r>
+      <w:proofErr w:type="spellEnd"/>
+      <w:r>
+        <w:rPr>
+          <w:lang w:val="en-US"/>
+        </w:rPr>
+        <w:t xml:space="preserve"> </w:t>
+      </w:r>
+      <w:r>
+        <w:rPr>
+          <w:lang w:val="en-US"/>
+        </w:rPr>
+        <w:t xml:space="preserve"> </w:t>
+      </w:r>
+    </w:p>
+    <w:p>
+      <w:pPr>
+        <w:pStyle w:val="Paragraphedeliste"/>
+        <w:numPr>
+          <w:ilvl w:val="0"/>
+          <w:numId w:val="30"/>
+        </w:numPr>
+        <w:rPr>
+          <w:lang w:val="en-US"/>
+        </w:rPr>
+      </w:pPr>
+      <w:r>
+        <w:rPr>
+          <w:lang w:val="en-US"/>
+        </w:rPr>
+        <w:t xml:space="preserve">Contained by </w:t>
+      </w:r>
+      <w:proofErr w:type="spellStart"/>
+      <w:r>
+        <w:rPr>
+          <w:lang w:val="en-US"/>
+        </w:rPr>
+        <w:t>MainVM</w:t>
+      </w:r>
+      <w:proofErr w:type="spellEnd"/>
+      <w:r>
+        <w:rPr>
+          <w:lang w:val="en-US"/>
+        </w:rPr>
+        <w:t xml:space="preserve"> </w:t>
+      </w:r>
+    </w:p>
+    <w:p>
+      <w:pPr>
+        <w:pStyle w:val="Titre5"/>
+        <w:rPr>
+          <w:lang w:val="en-US"/>
+        </w:rPr>
+      </w:pPr>
+      <w:r>
+        <w:rPr>
+          <w:lang w:val="en-US"/>
+        </w:rPr>
         <w:t xml:space="preserve">Saving / Loading </w:t>
       </w:r>
     </w:p>
@@ -1748,7 +1761,21 @@
         <w:rPr>
           <w:lang w:val="en-US"/>
         </w:rPr>
-        <w:t>Default destination =&gt; ../</w:t>
+        <w:t>Default destination =&gt;</w:t>
+      </w:r>
+      <w:proofErr w:type="gramStart"/>
+      <w:r>
+        <w:rPr>
+          <w:lang w:val="en-US"/>
+        </w:rPr>
+        <w:t xml:space="preserve"> ..</w:t>
+      </w:r>
+      <w:proofErr w:type="gramEnd"/>
+      <w:r>
+        <w:rPr>
+          <w:lang w:val="en-US"/>
+        </w:rPr>
+        <w:t>/</w:t>
       </w:r>
       <w:proofErr w:type="spellStart"/>
       <w:r>
@@ -1884,7 +1911,21 @@
         <w:rPr>
           <w:lang w:val="en-US"/>
         </w:rPr>
-        <w:t>Return “no directory selected … “ if path =</w:t>
+        <w:t xml:space="preserve">Return “no directory selected … </w:t>
+      </w:r>
+      <w:proofErr w:type="gramStart"/>
+      <w:r>
+        <w:rPr>
+          <w:lang w:val="en-US"/>
+        </w:rPr>
+        <w:t>“ if</w:t>
+      </w:r>
+      <w:proofErr w:type="gramEnd"/>
+      <w:r>
+        <w:rPr>
+          <w:lang w:val="en-US"/>
+        </w:rPr>
+        <w:t xml:space="preserve"> path =</w:t>
       </w:r>
       <w:r>
         <w:rPr>
@@ -1934,7 +1975,21 @@
         <w:rPr>
           <w:lang w:val="en-US"/>
         </w:rPr>
-        <w:t xml:space="preserve">Where and how to store user settings ? </w:t>
+        <w:t xml:space="preserve">Where and how to store user </w:t>
+      </w:r>
+      <w:proofErr w:type="gramStart"/>
+      <w:r>
+        <w:rPr>
+          <w:lang w:val="en-US"/>
+        </w:rPr>
+        <w:t>settings ?</w:t>
+      </w:r>
+      <w:proofErr w:type="gramEnd"/>
+      <w:r>
+        <w:rPr>
+          <w:lang w:val="en-US"/>
+        </w:rPr>
+        <w:t xml:space="preserve"> </w:t>
       </w:r>
     </w:p>
     <w:p>
@@ -1952,7 +2007,21 @@
         <w:rPr>
           <w:lang w:val="en-US"/>
         </w:rPr>
-        <w:t xml:space="preserve">How to handle new window creation ? </w:t>
+        <w:t xml:space="preserve">How to handle new window </w:t>
+      </w:r>
+      <w:proofErr w:type="gramStart"/>
+      <w:r>
+        <w:rPr>
+          <w:lang w:val="en-US"/>
+        </w:rPr>
+        <w:t>creation ?</w:t>
+      </w:r>
+      <w:proofErr w:type="gramEnd"/>
+      <w:r>
+        <w:rPr>
+          <w:lang w:val="en-US"/>
+        </w:rPr>
+        <w:t xml:space="preserve"> </w:t>
       </w:r>
     </w:p>
     <w:p>
@@ -1970,7 +2039,21 @@
         <w:rPr>
           <w:lang w:val="en-US"/>
         </w:rPr>
-        <w:t xml:space="preserve">Use User control ? </w:t>
+        <w:t xml:space="preserve">Use User </w:t>
+      </w:r>
+      <w:proofErr w:type="gramStart"/>
+      <w:r>
+        <w:rPr>
+          <w:lang w:val="en-US"/>
+        </w:rPr>
+        <w:t>control ?</w:t>
+      </w:r>
+      <w:proofErr w:type="gramEnd"/>
+      <w:r>
+        <w:rPr>
+          <w:lang w:val="en-US"/>
+        </w:rPr>
+        <w:t xml:space="preserve"> </w:t>
       </w:r>
     </w:p>
     <w:p>
@@ -2084,7 +2167,21 @@
         <w:rPr>
           <w:lang w:val="en-US"/>
         </w:rPr>
-        <w:t xml:space="preserve">How to sort ? </w:t>
+        <w:t xml:space="preserve">How to </w:t>
+      </w:r>
+      <w:proofErr w:type="gramStart"/>
+      <w:r>
+        <w:rPr>
+          <w:lang w:val="en-US"/>
+        </w:rPr>
+        <w:t>sort ?</w:t>
+      </w:r>
+      <w:proofErr w:type="gramEnd"/>
+      <w:r>
+        <w:rPr>
+          <w:lang w:val="en-US"/>
+        </w:rPr>
+        <w:t xml:space="preserve"> </w:t>
       </w:r>
     </w:p>
     <w:p>
@@ -2105,6 +2202,7 @@
         <w:t xml:space="preserve">How to implement in </w:t>
       </w:r>
       <w:proofErr w:type="spellStart"/>
+      <w:proofErr w:type="gramStart"/>
       <w:r>
         <w:rPr>
           <w:lang w:val="en-US"/>
@@ -2116,7 +2214,14 @@
         <w:rPr>
           <w:lang w:val="en-US"/>
         </w:rPr>
-        <w:t xml:space="preserve"> ? </w:t>
+        <w:t xml:space="preserve"> ?</w:t>
+      </w:r>
+      <w:proofErr w:type="gramEnd"/>
+      <w:r>
+        <w:rPr>
+          <w:lang w:val="en-US"/>
+        </w:rPr>
+        <w:t xml:space="preserve"> </w:t>
       </w:r>
     </w:p>
     <w:p>
@@ -2130,6 +2235,7 @@
         <w:rPr>
           <w:lang w:val="en-US"/>
         </w:rPr>
+        <w:lastRenderedPageBreak/>
         <w:t xml:space="preserve">Condition </w:t>
       </w:r>
       <w:proofErr w:type="spellStart"/>
@@ -2176,13 +2282,27 @@
         <w:rPr>
           <w:lang w:val="en-US"/>
         </w:rPr>
-        <w:t xml:space="preserve">How to fill combo box </w:t>
-      </w:r>
-      <w:r>
-        <w:rPr>
-          <w:lang w:val="en-US"/>
-        </w:rPr>
-        <w:t xml:space="preserve">? </w:t>
+        <w:t xml:space="preserve">How to fill combo </w:t>
+      </w:r>
+      <w:proofErr w:type="gramStart"/>
+      <w:r>
+        <w:rPr>
+          <w:lang w:val="en-US"/>
+        </w:rPr>
+        <w:t xml:space="preserve">box </w:t>
+      </w:r>
+      <w:r>
+        <w:rPr>
+          <w:lang w:val="en-US"/>
+        </w:rPr>
+        <w:t>?</w:t>
+      </w:r>
+      <w:proofErr w:type="gramEnd"/>
+      <w:r>
+        <w:rPr>
+          <w:lang w:val="en-US"/>
+        </w:rPr>
+        <w:t xml:space="preserve"> </w:t>
       </w:r>
     </w:p>
     <w:p>
@@ -2205,7 +2325,6 @@
         <w:rPr>
           <w:lang w:val="en-US"/>
         </w:rPr>
-        <w:lastRenderedPageBreak/>
         <w:t xml:space="preserve">Commands </w:t>
       </w:r>
     </w:p>
@@ -2295,7 +2414,21 @@
         <w:rPr>
           <w:lang w:val="en-US"/>
         </w:rPr>
-        <w:t xml:space="preserve">How to implement in MVVM ? </w:t>
+        <w:t xml:space="preserve">How to implement in </w:t>
+      </w:r>
+      <w:proofErr w:type="gramStart"/>
+      <w:r>
+        <w:rPr>
+          <w:lang w:val="en-US"/>
+        </w:rPr>
+        <w:t>MVVM ?</w:t>
+      </w:r>
+      <w:proofErr w:type="gramEnd"/>
+      <w:r>
+        <w:rPr>
+          <w:lang w:val="en-US"/>
+        </w:rPr>
+        <w:t xml:space="preserve"> </w:t>
       </w:r>
     </w:p>
     <w:p>
@@ -2845,7 +2978,21 @@
         <w:rPr>
           <w:lang w:val="en-US"/>
         </w:rPr>
-        <w:t xml:space="preserve">Search for custom file format , how to make them, use them </w:t>
+        <w:t xml:space="preserve">Search for custom file </w:t>
+      </w:r>
+      <w:proofErr w:type="gramStart"/>
+      <w:r>
+        <w:rPr>
+          <w:lang w:val="en-US"/>
+        </w:rPr>
+        <w:t>format ,</w:t>
+      </w:r>
+      <w:proofErr w:type="gramEnd"/>
+      <w:r>
+        <w:rPr>
+          <w:lang w:val="en-US"/>
+        </w:rPr>
+        <w:t xml:space="preserve"> how to make them, use them </w:t>
       </w:r>
       <w:proofErr w:type="spellStart"/>
       <w:r>
@@ -3162,12 +3309,21 @@
         </w:rPr>
         <w:t xml:space="preserve"> </w:t>
       </w:r>
+      <w:proofErr w:type="gramStart"/>
       <w:r>
         <w:rPr>
           <w:color w:val="7030A0"/>
           <w:lang w:val="en-US"/>
         </w:rPr>
-        <w:t xml:space="preserve">To Develop       </w:t>
+        <w:t>To</w:t>
+      </w:r>
+      <w:proofErr w:type="gramEnd"/>
+      <w:r>
+        <w:rPr>
+          <w:color w:val="7030A0"/>
+          <w:lang w:val="en-US"/>
+        </w:rPr>
+        <w:t xml:space="preserve"> Develop       </w:t>
       </w:r>
       <w:r>
         <w:rPr>
@@ -3550,6 +3706,119 @@
     </w:lvl>
   </w:abstractNum>
   <w:abstractNum w:abstractNumId="3" w15:restartNumberingAfterBreak="0">
+    <w:nsid w:val="1BEF46D6"/>
+    <w:multiLevelType w:val="multilevel"/>
+    <w:tmpl w:val="040C0021"/>
+    <w:lvl w:ilvl="0">
+      <w:start w:val="1"/>
+      <w:numFmt w:val="bullet"/>
+      <w:lvlText w:val=""/>
+      <w:lvlJc w:val="left"/>
+      <w:pPr>
+        <w:ind w:left="360" w:hanging="360"/>
+      </w:pPr>
+      <w:rPr>
+        <w:rFonts w:ascii="Wingdings" w:hAnsi="Wingdings" w:hint="default"/>
+      </w:rPr>
+    </w:lvl>
+    <w:lvl w:ilvl="1">
+      <w:start w:val="1"/>
+      <w:numFmt w:val="bullet"/>
+      <w:lvlText w:val=""/>
+      <w:lvlJc w:val="left"/>
+      <w:pPr>
+        <w:ind w:left="720" w:hanging="360"/>
+      </w:pPr>
+      <w:rPr>
+        <w:rFonts w:ascii="Wingdings" w:hAnsi="Wingdings" w:hint="default"/>
+      </w:rPr>
+    </w:lvl>
+    <w:lvl w:ilvl="2">
+      <w:start w:val="1"/>
+      <w:numFmt w:val="bullet"/>
+      <w:lvlText w:val=""/>
+      <w:lvlJc w:val="left"/>
+      <w:pPr>
+        <w:ind w:left="1080" w:hanging="360"/>
+      </w:pPr>
+      <w:rPr>
+        <w:rFonts w:ascii="Wingdings" w:hAnsi="Wingdings" w:hint="default"/>
+      </w:rPr>
+    </w:lvl>
+    <w:lvl w:ilvl="3">
+      <w:start w:val="1"/>
+      <w:numFmt w:val="bullet"/>
+      <w:lvlText w:val=""/>
+      <w:lvlJc w:val="left"/>
+      <w:pPr>
+        <w:ind w:left="1440" w:hanging="360"/>
+      </w:pPr>
+      <w:rPr>
+        <w:rFonts w:ascii="Symbol" w:hAnsi="Symbol" w:hint="default"/>
+      </w:rPr>
+    </w:lvl>
+    <w:lvl w:ilvl="4">
+      <w:start w:val="1"/>
+      <w:numFmt w:val="bullet"/>
+      <w:lvlText w:val=""/>
+      <w:lvlJc w:val="left"/>
+      <w:pPr>
+        <w:ind w:left="1800" w:hanging="360"/>
+      </w:pPr>
+      <w:rPr>
+        <w:rFonts w:ascii="Symbol" w:hAnsi="Symbol" w:hint="default"/>
+      </w:rPr>
+    </w:lvl>
+    <w:lvl w:ilvl="5">
+      <w:start w:val="1"/>
+      <w:numFmt w:val="bullet"/>
+      <w:lvlText w:val=""/>
+      <w:lvlJc w:val="left"/>
+      <w:pPr>
+        <w:ind w:left="2160" w:hanging="360"/>
+      </w:pPr>
+      <w:rPr>
+        <w:rFonts w:ascii="Wingdings" w:hAnsi="Wingdings" w:hint="default"/>
+      </w:rPr>
+    </w:lvl>
+    <w:lvl w:ilvl="6">
+      <w:start w:val="1"/>
+      <w:numFmt w:val="bullet"/>
+      <w:lvlText w:val=""/>
+      <w:lvlJc w:val="left"/>
+      <w:pPr>
+        <w:ind w:left="2520" w:hanging="360"/>
+      </w:pPr>
+      <w:rPr>
+        <w:rFonts w:ascii="Wingdings" w:hAnsi="Wingdings" w:hint="default"/>
+      </w:rPr>
+    </w:lvl>
+    <w:lvl w:ilvl="7">
+      <w:start w:val="1"/>
+      <w:numFmt w:val="bullet"/>
+      <w:lvlText w:val=""/>
+      <w:lvlJc w:val="left"/>
+      <w:pPr>
+        <w:ind w:left="2880" w:hanging="360"/>
+      </w:pPr>
+      <w:rPr>
+        <w:rFonts w:ascii="Symbol" w:hAnsi="Symbol" w:hint="default"/>
+      </w:rPr>
+    </w:lvl>
+    <w:lvl w:ilvl="8">
+      <w:start w:val="1"/>
+      <w:numFmt w:val="bullet"/>
+      <w:lvlText w:val=""/>
+      <w:lvlJc w:val="left"/>
+      <w:pPr>
+        <w:ind w:left="3240" w:hanging="360"/>
+      </w:pPr>
+      <w:rPr>
+        <w:rFonts w:ascii="Symbol" w:hAnsi="Symbol" w:hint="default"/>
+      </w:rPr>
+    </w:lvl>
+  </w:abstractNum>
+  <w:abstractNum w:abstractNumId="4" w15:restartNumberingAfterBreak="0">
     <w:nsid w:val="1D5C060E"/>
     <w:multiLevelType w:val="multilevel"/>
     <w:tmpl w:val="040C0021"/>
@@ -3662,7 +3931,7 @@
       </w:rPr>
     </w:lvl>
   </w:abstractNum>
-  <w:abstractNum w:abstractNumId="4" w15:restartNumberingAfterBreak="0">
+  <w:abstractNum w:abstractNumId="5" w15:restartNumberingAfterBreak="0">
     <w:nsid w:val="1DE64A1D"/>
     <w:multiLevelType w:val="multilevel"/>
     <w:tmpl w:val="040C0021"/>
@@ -3775,7 +4044,7 @@
       </w:rPr>
     </w:lvl>
   </w:abstractNum>
-  <w:abstractNum w:abstractNumId="5" w15:restartNumberingAfterBreak="0">
+  <w:abstractNum w:abstractNumId="6" w15:restartNumberingAfterBreak="0">
     <w:nsid w:val="1E6D0459"/>
     <w:multiLevelType w:val="multilevel"/>
     <w:tmpl w:val="040C0021"/>
@@ -3888,7 +4157,7 @@
       </w:rPr>
     </w:lvl>
   </w:abstractNum>
-  <w:abstractNum w:abstractNumId="6" w15:restartNumberingAfterBreak="0">
+  <w:abstractNum w:abstractNumId="7" w15:restartNumberingAfterBreak="0">
     <w:nsid w:val="1FA95BD3"/>
     <w:multiLevelType w:val="multilevel"/>
     <w:tmpl w:val="040C0021"/>
@@ -4001,7 +4270,7 @@
       </w:rPr>
     </w:lvl>
   </w:abstractNum>
-  <w:abstractNum w:abstractNumId="7" w15:restartNumberingAfterBreak="0">
+  <w:abstractNum w:abstractNumId="8" w15:restartNumberingAfterBreak="0">
     <w:nsid w:val="26C50567"/>
     <w:multiLevelType w:val="multilevel"/>
     <w:tmpl w:val="040C0021"/>
@@ -4114,7 +4383,7 @@
       </w:rPr>
     </w:lvl>
   </w:abstractNum>
-  <w:abstractNum w:abstractNumId="8" w15:restartNumberingAfterBreak="0">
+  <w:abstractNum w:abstractNumId="9" w15:restartNumberingAfterBreak="0">
     <w:nsid w:val="2A117F3F"/>
     <w:multiLevelType w:val="multilevel"/>
     <w:tmpl w:val="040C0021"/>
@@ -4227,7 +4496,7 @@
       </w:rPr>
     </w:lvl>
   </w:abstractNum>
-  <w:abstractNum w:abstractNumId="9" w15:restartNumberingAfterBreak="0">
+  <w:abstractNum w:abstractNumId="10" w15:restartNumberingAfterBreak="0">
     <w:nsid w:val="2F4772DE"/>
     <w:multiLevelType w:val="multilevel"/>
     <w:tmpl w:val="040C0021"/>
@@ -4340,7 +4609,7 @@
       </w:rPr>
     </w:lvl>
   </w:abstractNum>
-  <w:abstractNum w:abstractNumId="10" w15:restartNumberingAfterBreak="0">
+  <w:abstractNum w:abstractNumId="11" w15:restartNumberingAfterBreak="0">
     <w:nsid w:val="2FAB671A"/>
     <w:multiLevelType w:val="multilevel"/>
     <w:tmpl w:val="040C0021"/>
@@ -4453,7 +4722,7 @@
       </w:rPr>
     </w:lvl>
   </w:abstractNum>
-  <w:abstractNum w:abstractNumId="11" w15:restartNumberingAfterBreak="0">
+  <w:abstractNum w:abstractNumId="12" w15:restartNumberingAfterBreak="0">
     <w:nsid w:val="2FBF66EA"/>
     <w:multiLevelType w:val="hybridMultilevel"/>
     <w:tmpl w:val="DCB8FD4E"/>
@@ -4566,7 +4835,7 @@
       </w:rPr>
     </w:lvl>
   </w:abstractNum>
-  <w:abstractNum w:abstractNumId="12" w15:restartNumberingAfterBreak="0">
+  <w:abstractNum w:abstractNumId="13" w15:restartNumberingAfterBreak="0">
     <w:nsid w:val="39523551"/>
     <w:multiLevelType w:val="multilevel"/>
     <w:tmpl w:val="040C0021"/>
@@ -4679,7 +4948,7 @@
       </w:rPr>
     </w:lvl>
   </w:abstractNum>
-  <w:abstractNum w:abstractNumId="13" w15:restartNumberingAfterBreak="0">
+  <w:abstractNum w:abstractNumId="14" w15:restartNumberingAfterBreak="0">
     <w:nsid w:val="39761226"/>
     <w:multiLevelType w:val="multilevel"/>
     <w:tmpl w:val="040C0021"/>
@@ -4792,7 +5061,7 @@
       </w:rPr>
     </w:lvl>
   </w:abstractNum>
-  <w:abstractNum w:abstractNumId="14" w15:restartNumberingAfterBreak="0">
+  <w:abstractNum w:abstractNumId="15" w15:restartNumberingAfterBreak="0">
     <w:nsid w:val="3AC27699"/>
     <w:multiLevelType w:val="multilevel"/>
     <w:tmpl w:val="040C0021"/>
@@ -4905,7 +5174,120 @@
       </w:rPr>
     </w:lvl>
   </w:abstractNum>
-  <w:abstractNum w:abstractNumId="15" w15:restartNumberingAfterBreak="0">
+  <w:abstractNum w:abstractNumId="16" w15:restartNumberingAfterBreak="0">
+    <w:nsid w:val="3C1C2D20"/>
+    <w:multiLevelType w:val="multilevel"/>
+    <w:tmpl w:val="040C0021"/>
+    <w:lvl w:ilvl="0">
+      <w:start w:val="1"/>
+      <w:numFmt w:val="bullet"/>
+      <w:lvlText w:val=""/>
+      <w:lvlJc w:val="left"/>
+      <w:pPr>
+        <w:ind w:left="360" w:hanging="360"/>
+      </w:pPr>
+      <w:rPr>
+        <w:rFonts w:ascii="Wingdings" w:hAnsi="Wingdings" w:hint="default"/>
+      </w:rPr>
+    </w:lvl>
+    <w:lvl w:ilvl="1">
+      <w:start w:val="1"/>
+      <w:numFmt w:val="bullet"/>
+      <w:lvlText w:val=""/>
+      <w:lvlJc w:val="left"/>
+      <w:pPr>
+        <w:ind w:left="720" w:hanging="360"/>
+      </w:pPr>
+      <w:rPr>
+        <w:rFonts w:ascii="Wingdings" w:hAnsi="Wingdings" w:hint="default"/>
+      </w:rPr>
+    </w:lvl>
+    <w:lvl w:ilvl="2">
+      <w:start w:val="1"/>
+      <w:numFmt w:val="bullet"/>
+      <w:lvlText w:val=""/>
+      <w:lvlJc w:val="left"/>
+      <w:pPr>
+        <w:ind w:left="1080" w:hanging="360"/>
+      </w:pPr>
+      <w:rPr>
+        <w:rFonts w:ascii="Wingdings" w:hAnsi="Wingdings" w:hint="default"/>
+      </w:rPr>
+    </w:lvl>
+    <w:lvl w:ilvl="3">
+      <w:start w:val="1"/>
+      <w:numFmt w:val="bullet"/>
+      <w:lvlText w:val=""/>
+      <w:lvlJc w:val="left"/>
+      <w:pPr>
+        <w:ind w:left="1440" w:hanging="360"/>
+      </w:pPr>
+      <w:rPr>
+        <w:rFonts w:ascii="Symbol" w:hAnsi="Symbol" w:hint="default"/>
+      </w:rPr>
+    </w:lvl>
+    <w:lvl w:ilvl="4">
+      <w:start w:val="1"/>
+      <w:numFmt w:val="bullet"/>
+      <w:lvlText w:val=""/>
+      <w:lvlJc w:val="left"/>
+      <w:pPr>
+        <w:ind w:left="1800" w:hanging="360"/>
+      </w:pPr>
+      <w:rPr>
+        <w:rFonts w:ascii="Symbol" w:hAnsi="Symbol" w:hint="default"/>
+      </w:rPr>
+    </w:lvl>
+    <w:lvl w:ilvl="5">
+      <w:start w:val="1"/>
+      <w:numFmt w:val="bullet"/>
+      <w:lvlText w:val=""/>
+      <w:lvlJc w:val="left"/>
+      <w:pPr>
+        <w:ind w:left="2160" w:hanging="360"/>
+      </w:pPr>
+      <w:rPr>
+        <w:rFonts w:ascii="Wingdings" w:hAnsi="Wingdings" w:hint="default"/>
+      </w:rPr>
+    </w:lvl>
+    <w:lvl w:ilvl="6">
+      <w:start w:val="1"/>
+      <w:numFmt w:val="bullet"/>
+      <w:lvlText w:val=""/>
+      <w:lvlJc w:val="left"/>
+      <w:pPr>
+        <w:ind w:left="2520" w:hanging="360"/>
+      </w:pPr>
+      <w:rPr>
+        <w:rFonts w:ascii="Wingdings" w:hAnsi="Wingdings" w:hint="default"/>
+      </w:rPr>
+    </w:lvl>
+    <w:lvl w:ilvl="7">
+      <w:start w:val="1"/>
+      <w:numFmt w:val="bullet"/>
+      <w:lvlText w:val=""/>
+      <w:lvlJc w:val="left"/>
+      <w:pPr>
+        <w:ind w:left="2880" w:hanging="360"/>
+      </w:pPr>
+      <w:rPr>
+        <w:rFonts w:ascii="Symbol" w:hAnsi="Symbol" w:hint="default"/>
+      </w:rPr>
+    </w:lvl>
+    <w:lvl w:ilvl="8">
+      <w:start w:val="1"/>
+      <w:numFmt w:val="bullet"/>
+      <w:lvlText w:val=""/>
+      <w:lvlJc w:val="left"/>
+      <w:pPr>
+        <w:ind w:left="3240" w:hanging="360"/>
+      </w:pPr>
+      <w:rPr>
+        <w:rFonts w:ascii="Symbol" w:hAnsi="Symbol" w:hint="default"/>
+      </w:rPr>
+    </w:lvl>
+  </w:abstractNum>
+  <w:abstractNum w:abstractNumId="17" w15:restartNumberingAfterBreak="0">
     <w:nsid w:val="3C751842"/>
     <w:multiLevelType w:val="multilevel"/>
     <w:tmpl w:val="040C0021"/>
@@ -5018,7 +5400,7 @@
       </w:rPr>
     </w:lvl>
   </w:abstractNum>
-  <w:abstractNum w:abstractNumId="16" w15:restartNumberingAfterBreak="0">
+  <w:abstractNum w:abstractNumId="18" w15:restartNumberingAfterBreak="0">
     <w:nsid w:val="42E22C12"/>
     <w:multiLevelType w:val="multilevel"/>
     <w:tmpl w:val="040C0021"/>
@@ -5131,7 +5513,7 @@
       </w:rPr>
     </w:lvl>
   </w:abstractNum>
-  <w:abstractNum w:abstractNumId="17" w15:restartNumberingAfterBreak="0">
+  <w:abstractNum w:abstractNumId="19" w15:restartNumberingAfterBreak="0">
     <w:nsid w:val="47D74DC7"/>
     <w:multiLevelType w:val="multilevel"/>
     <w:tmpl w:val="040C0021"/>
@@ -5244,7 +5626,7 @@
       </w:rPr>
     </w:lvl>
   </w:abstractNum>
-  <w:abstractNum w:abstractNumId="18" w15:restartNumberingAfterBreak="0">
+  <w:abstractNum w:abstractNumId="20" w15:restartNumberingAfterBreak="0">
     <w:nsid w:val="4A8C1C48"/>
     <w:multiLevelType w:val="multilevel"/>
     <w:tmpl w:val="040C0021"/>
@@ -5357,7 +5739,7 @@
       </w:rPr>
     </w:lvl>
   </w:abstractNum>
-  <w:abstractNum w:abstractNumId="19" w15:restartNumberingAfterBreak="0">
+  <w:abstractNum w:abstractNumId="21" w15:restartNumberingAfterBreak="0">
     <w:nsid w:val="4D904B58"/>
     <w:multiLevelType w:val="multilevel"/>
     <w:tmpl w:val="040C0021"/>
@@ -5470,7 +5852,7 @@
       </w:rPr>
     </w:lvl>
   </w:abstractNum>
-  <w:abstractNum w:abstractNumId="20" w15:restartNumberingAfterBreak="0">
+  <w:abstractNum w:abstractNumId="22" w15:restartNumberingAfterBreak="0">
     <w:nsid w:val="4F9F4A94"/>
     <w:multiLevelType w:val="multilevel"/>
     <w:tmpl w:val="040C0021"/>
@@ -5583,7 +5965,7 @@
       </w:rPr>
     </w:lvl>
   </w:abstractNum>
-  <w:abstractNum w:abstractNumId="21" w15:restartNumberingAfterBreak="0">
+  <w:abstractNum w:abstractNumId="23" w15:restartNumberingAfterBreak="0">
     <w:nsid w:val="541A2EB2"/>
     <w:multiLevelType w:val="multilevel"/>
     <w:tmpl w:val="040C0021"/>
@@ -5696,7 +6078,7 @@
       </w:rPr>
     </w:lvl>
   </w:abstractNum>
-  <w:abstractNum w:abstractNumId="22" w15:restartNumberingAfterBreak="0">
+  <w:abstractNum w:abstractNumId="24" w15:restartNumberingAfterBreak="0">
     <w:nsid w:val="68EF7140"/>
     <w:multiLevelType w:val="multilevel"/>
     <w:tmpl w:val="040C0021"/>
@@ -5809,7 +6191,7 @@
       </w:rPr>
     </w:lvl>
   </w:abstractNum>
-  <w:abstractNum w:abstractNumId="23" w15:restartNumberingAfterBreak="0">
+  <w:abstractNum w:abstractNumId="25" w15:restartNumberingAfterBreak="0">
     <w:nsid w:val="6AB448DB"/>
     <w:multiLevelType w:val="multilevel"/>
     <w:tmpl w:val="040C0021"/>
@@ -5922,7 +6304,7 @@
       </w:rPr>
     </w:lvl>
   </w:abstractNum>
-  <w:abstractNum w:abstractNumId="24" w15:restartNumberingAfterBreak="0">
+  <w:abstractNum w:abstractNumId="26" w15:restartNumberingAfterBreak="0">
     <w:nsid w:val="6B014B7B"/>
     <w:multiLevelType w:val="multilevel"/>
     <w:tmpl w:val="040C0021"/>
@@ -6035,7 +6417,7 @@
       </w:rPr>
     </w:lvl>
   </w:abstractNum>
-  <w:abstractNum w:abstractNumId="25" w15:restartNumberingAfterBreak="0">
+  <w:abstractNum w:abstractNumId="27" w15:restartNumberingAfterBreak="0">
     <w:nsid w:val="6B1E2099"/>
     <w:multiLevelType w:val="multilevel"/>
     <w:tmpl w:val="040C0021"/>
@@ -6148,7 +6530,7 @@
       </w:rPr>
     </w:lvl>
   </w:abstractNum>
-  <w:abstractNum w:abstractNumId="26" w15:restartNumberingAfterBreak="0">
+  <w:abstractNum w:abstractNumId="28" w15:restartNumberingAfterBreak="0">
     <w:nsid w:val="6F6C638D"/>
     <w:multiLevelType w:val="multilevel"/>
     <w:tmpl w:val="040C0021"/>
@@ -6261,7 +6643,7 @@
       </w:rPr>
     </w:lvl>
   </w:abstractNum>
-  <w:abstractNum w:abstractNumId="27" w15:restartNumberingAfterBreak="0">
+  <w:abstractNum w:abstractNumId="29" w15:restartNumberingAfterBreak="0">
     <w:nsid w:val="7283598A"/>
     <w:multiLevelType w:val="multilevel"/>
     <w:tmpl w:val="040C0021"/>
@@ -6374,7 +6756,7 @@
       </w:rPr>
     </w:lvl>
   </w:abstractNum>
-  <w:abstractNum w:abstractNumId="28" w15:restartNumberingAfterBreak="0">
+  <w:abstractNum w:abstractNumId="30" w15:restartNumberingAfterBreak="0">
     <w:nsid w:val="75C0116A"/>
     <w:multiLevelType w:val="multilevel"/>
     <w:tmpl w:val="040C0021"/>
@@ -6487,7 +6869,7 @@
       </w:rPr>
     </w:lvl>
   </w:abstractNum>
-  <w:abstractNum w:abstractNumId="29" w15:restartNumberingAfterBreak="0">
+  <w:abstractNum w:abstractNumId="31" w15:restartNumberingAfterBreak="0">
     <w:nsid w:val="773A394D"/>
     <w:multiLevelType w:val="multilevel"/>
     <w:tmpl w:val="040C0021"/>
@@ -6600,7 +6982,7 @@
       </w:rPr>
     </w:lvl>
   </w:abstractNum>
-  <w:abstractNum w:abstractNumId="30" w15:restartNumberingAfterBreak="0">
+  <w:abstractNum w:abstractNumId="32" w15:restartNumberingAfterBreak="0">
     <w:nsid w:val="78297D05"/>
     <w:multiLevelType w:val="multilevel"/>
     <w:tmpl w:val="040C0021"/>
@@ -6713,7 +7095,7 @@
       </w:rPr>
     </w:lvl>
   </w:abstractNum>
-  <w:abstractNum w:abstractNumId="31" w15:restartNumberingAfterBreak="0">
+  <w:abstractNum w:abstractNumId="33" w15:restartNumberingAfterBreak="0">
     <w:nsid w:val="78E3717F"/>
     <w:multiLevelType w:val="multilevel"/>
     <w:tmpl w:val="040C0021"/>
@@ -6826,7 +7208,7 @@
       </w:rPr>
     </w:lvl>
   </w:abstractNum>
-  <w:abstractNum w:abstractNumId="32" w15:restartNumberingAfterBreak="0">
+  <w:abstractNum w:abstractNumId="34" w15:restartNumberingAfterBreak="0">
     <w:nsid w:val="7B507EA4"/>
     <w:multiLevelType w:val="multilevel"/>
     <w:tmpl w:val="040C0021"/>
@@ -6939,7 +7321,7 @@
       </w:rPr>
     </w:lvl>
   </w:abstractNum>
-  <w:abstractNum w:abstractNumId="33" w15:restartNumberingAfterBreak="0">
+  <w:abstractNum w:abstractNumId="35" w15:restartNumberingAfterBreak="0">
     <w:nsid w:val="7C8F5A74"/>
     <w:multiLevelType w:val="multilevel"/>
     <w:tmpl w:val="040C0021"/>
@@ -7053,52 +7435,52 @@
     </w:lvl>
   </w:abstractNum>
   <w:num w:numId="1">
-    <w:abstractNumId w:val="11"/>
+    <w:abstractNumId w:val="12"/>
   </w:num>
   <w:num w:numId="2">
-    <w:abstractNumId w:val="22"/>
+    <w:abstractNumId w:val="24"/>
   </w:num>
   <w:num w:numId="3">
-    <w:abstractNumId w:val="23"/>
+    <w:abstractNumId w:val="25"/>
   </w:num>
   <w:num w:numId="4">
-    <w:abstractNumId w:val="9"/>
+    <w:abstractNumId w:val="10"/>
   </w:num>
   <w:num w:numId="5">
-    <w:abstractNumId w:val="24"/>
+    <w:abstractNumId w:val="26"/>
   </w:num>
   <w:num w:numId="6">
-    <w:abstractNumId w:val="14"/>
+    <w:abstractNumId w:val="15"/>
   </w:num>
   <w:num w:numId="7">
     <w:abstractNumId w:val="2"/>
   </w:num>
   <w:num w:numId="8">
-    <w:abstractNumId w:val="10"/>
+    <w:abstractNumId w:val="11"/>
   </w:num>
   <w:num w:numId="9">
-    <w:abstractNumId w:val="18"/>
+    <w:abstractNumId w:val="20"/>
   </w:num>
   <w:num w:numId="10">
-    <w:abstractNumId w:val="15"/>
+    <w:abstractNumId w:val="17"/>
   </w:num>
   <w:num w:numId="11">
-    <w:abstractNumId w:val="8"/>
+    <w:abstractNumId w:val="9"/>
   </w:num>
   <w:num w:numId="12">
-    <w:abstractNumId w:val="31"/>
+    <w:abstractNumId w:val="33"/>
   </w:num>
   <w:num w:numId="13">
-    <w:abstractNumId w:val="28"/>
+    <w:abstractNumId w:val="30"/>
   </w:num>
   <w:num w:numId="14">
-    <w:abstractNumId w:val="33"/>
+    <w:abstractNumId w:val="35"/>
   </w:num>
   <w:num w:numId="15">
-    <w:abstractNumId w:val="13"/>
+    <w:abstractNumId w:val="14"/>
   </w:num>
   <w:num w:numId="16">
-    <w:abstractNumId w:val="16"/>
+    <w:abstractNumId w:val="18"/>
   </w:num>
   <w:num w:numId="17">
     <w:abstractNumId w:val="1"/>
@@ -7107,52 +7489,58 @@
     <w:abstractNumId w:val="0"/>
   </w:num>
   <w:num w:numId="19">
+    <w:abstractNumId w:val="34"/>
+  </w:num>
+  <w:num w:numId="20">
+    <w:abstractNumId w:val="28"/>
+  </w:num>
+  <w:num w:numId="21">
+    <w:abstractNumId w:val="27"/>
+  </w:num>
+  <w:num w:numId="22">
+    <w:abstractNumId w:val="31"/>
+  </w:num>
+  <w:num w:numId="23">
+    <w:abstractNumId w:val="8"/>
+  </w:num>
+  <w:num w:numId="24">
+    <w:abstractNumId w:val="4"/>
+  </w:num>
+  <w:num w:numId="25">
+    <w:abstractNumId w:val="29"/>
+  </w:num>
+  <w:num w:numId="26">
+    <w:abstractNumId w:val="19"/>
+  </w:num>
+  <w:num w:numId="27">
+    <w:abstractNumId w:val="5"/>
+  </w:num>
+  <w:num w:numId="28">
+    <w:abstractNumId w:val="13"/>
+  </w:num>
+  <w:num w:numId="29">
+    <w:abstractNumId w:val="22"/>
+  </w:num>
+  <w:num w:numId="30">
     <w:abstractNumId w:val="32"/>
   </w:num>
-  <w:num w:numId="20">
-    <w:abstractNumId w:val="26"/>
+  <w:num w:numId="31">
+    <w:abstractNumId w:val="23"/>
   </w:num>
-  <w:num w:numId="21">
-    <w:abstractNumId w:val="25"/>
-  </w:num>
-  <w:num w:numId="22">
-    <w:abstractNumId w:val="29"/>
-  </w:num>
-  <w:num w:numId="23">
+  <w:num w:numId="32">
     <w:abstractNumId w:val="7"/>
   </w:num>
-  <w:num w:numId="24">
-    <w:abstractNumId w:val="3"/>
+  <w:num w:numId="33">
+    <w:abstractNumId w:val="6"/>
   </w:num>
-  <w:num w:numId="25">
-    <w:abstractNumId w:val="27"/>
-  </w:num>
-  <w:num w:numId="26">
-    <w:abstractNumId w:val="17"/>
-  </w:num>
-  <w:num w:numId="27">
-    <w:abstractNumId w:val="4"/>
-  </w:num>
-  <w:num w:numId="28">
-    <w:abstractNumId w:val="12"/>
-  </w:num>
-  <w:num w:numId="29">
-    <w:abstractNumId w:val="20"/>
-  </w:num>
-  <w:num w:numId="30">
-    <w:abstractNumId w:val="30"/>
-  </w:num>
-  <w:num w:numId="31">
+  <w:num w:numId="34">
     <w:abstractNumId w:val="21"/>
   </w:num>
-  <w:num w:numId="32">
-    <w:abstractNumId w:val="6"/>
+  <w:num w:numId="35">
+    <w:abstractNumId w:val="16"/>
   </w:num>
-  <w:num w:numId="33">
-    <w:abstractNumId w:val="5"/>
-  </w:num>
-  <w:num w:numId="34">
-    <w:abstractNumId w:val="19"/>
+  <w:num w:numId="36">
+    <w:abstractNumId w:val="3"/>
   </w:num>
   <w:numIdMacAtCleanup w:val="2"/>
 </w:numbering>
@@ -8279,7 +8667,7 @@
 </file>
 
 <file path=customXml/itemProps1.xml><?xml version="1.0" encoding="utf-8"?>
-<ds:datastoreItem xmlns:ds="http://schemas.openxmlformats.org/officeDocument/2006/customXml" ds:itemID="{7DF9F204-A05D-4776-8F4A-2F3DC74525C6}">
+<ds:datastoreItem xmlns:ds="http://schemas.openxmlformats.org/officeDocument/2006/customXml" ds:itemID="{FD5EDE8B-0A0A-4AD8-BB06-1C4CF2AC9CE7}">
   <ds:schemaRefs>
     <ds:schemaRef ds:uri="http://schemas.openxmlformats.org/officeDocument/2006/bibliography"/>
   </ds:schemaRefs>

</xml_diff>

<commit_message>
Expander layout ongoing Still stuck on Treeview binding
</commit_message>
<xml_diff>
--- a/ShatteredTextualEngine/other/ShatteredTextual.docx
+++ b/ShatteredTextualEngine/other/ShatteredTextual.docx
@@ -185,21 +185,7 @@
         <w:rPr>
           <w:lang w:val="en-US"/>
         </w:rPr>
-        <w:t xml:space="preserve">Speak about the reason of singleton usage </w:t>
-      </w:r>
-      <w:proofErr w:type="gramStart"/>
-      <w:r>
-        <w:rPr>
-          <w:lang w:val="en-US"/>
-        </w:rPr>
-        <w:t>( small</w:t>
-      </w:r>
-      <w:proofErr w:type="gramEnd"/>
-      <w:r>
-        <w:rPr>
-          <w:lang w:val="en-US"/>
-        </w:rPr>
-        <w:t xml:space="preserve"> project )</w:t>
+        <w:t>Speak about the reason of singleton usage ( small project )</w:t>
       </w:r>
     </w:p>
     <w:p>
@@ -330,15 +316,7 @@
         <w:rPr>
           <w:lang w:val="en-US"/>
         </w:rPr>
-        <w:t xml:space="preserve"> to .Net Cor</w:t>
-      </w:r>
-      <w:bookmarkStart w:id="0" w:name="_GoBack"/>
-      <w:bookmarkEnd w:id="0"/>
-      <w:r>
-        <w:rPr>
-          <w:lang w:val="en-US"/>
-        </w:rPr>
-        <w:t xml:space="preserve">e 3 </w:t>
+        <w:t xml:space="preserve"> to .Net Core 3 </w:t>
       </w:r>
     </w:p>
     <w:p>
@@ -782,23 +760,79 @@
     </w:p>
     <w:p>
       <w:pPr>
+        <w:rPr>
+          <w:lang w:val="en-US"/>
+        </w:rPr>
+      </w:pPr>
+    </w:p>
+    <w:p>
+      <w:pPr>
         <w:pStyle w:val="Titre3"/>
         <w:rPr>
-          <w:lang w:val="en-US"/>
-        </w:rPr>
-      </w:pPr>
-      <w:r>
-        <w:rPr>
-          <w:lang w:val="en-US"/>
-        </w:rPr>
-        <w:t>Ongoing</w:t>
-      </w:r>
-      <w:r>
-        <w:rPr>
-          <w:lang w:val="en-US"/>
-        </w:rPr>
-        <w:t xml:space="preserve"> PB</w:t>
-      </w:r>
+          <w:color w:val="FF0000"/>
+          <w:lang w:val="en-US"/>
+        </w:rPr>
+      </w:pPr>
+      <w:r>
+        <w:rPr>
+          <w:color w:val="FF0000"/>
+          <w:lang w:val="en-US"/>
+        </w:rPr>
+        <w:t xml:space="preserve">Ongoing </w:t>
+      </w:r>
+    </w:p>
+    <w:p>
+      <w:pPr>
+        <w:pStyle w:val="Paragraphedeliste"/>
+        <w:numPr>
+          <w:ilvl w:val="0"/>
+          <w:numId w:val="17"/>
+        </w:numPr>
+        <w:rPr>
+          <w:lang w:val="en-US"/>
+        </w:rPr>
+      </w:pPr>
+      <w:proofErr w:type="spellStart"/>
+      <w:r>
+        <w:rPr>
+          <w:lang w:val="en-US"/>
+        </w:rPr>
+        <w:t>Treeview</w:t>
+      </w:r>
+      <w:proofErr w:type="spellEnd"/>
+      <w:r>
+        <w:rPr>
+          <w:lang w:val="en-US"/>
+        </w:rPr>
+        <w:t xml:space="preserve"> </w:t>
+      </w:r>
+    </w:p>
+    <w:p>
+      <w:pPr>
+        <w:pStyle w:val="Paragraphedeliste"/>
+        <w:numPr>
+          <w:ilvl w:val="0"/>
+          <w:numId w:val="17"/>
+        </w:numPr>
+        <w:rPr>
+          <w:lang w:val="en-US"/>
+        </w:rPr>
+      </w:pPr>
+      <w:r>
+        <w:rPr>
+          <w:lang w:val="en-US"/>
+        </w:rPr>
+        <w:t xml:space="preserve">Expander layout </w:t>
+      </w:r>
+      <w:bookmarkStart w:id="0" w:name="_GoBack"/>
+      <w:bookmarkEnd w:id="0"/>
+    </w:p>
+    <w:p>
+      <w:pPr>
+        <w:rPr>
+          <w:lang w:val="en-US"/>
+        </w:rPr>
+      </w:pPr>
     </w:p>
     <w:p>
       <w:pPr>
@@ -1101,49 +1135,8 @@
         <w:rPr>
           <w:lang w:val="en-US"/>
         </w:rPr>
-        <w:t xml:space="preserve">Unlocked Items &amp; unlocked events </w:t>
-      </w:r>
-    </w:p>
-    <w:p>
-      <w:pPr>
-        <w:pStyle w:val="Paragraphedeliste"/>
-        <w:numPr>
-          <w:ilvl w:val="0"/>
-          <w:numId w:val="35"/>
-        </w:numPr>
-        <w:rPr>
-          <w:lang w:val="en-US"/>
-        </w:rPr>
-      </w:pPr>
-      <w:r>
-        <w:rPr>
-          <w:lang w:val="en-US"/>
-        </w:rPr>
-        <w:t xml:space="preserve">Add </w:t>
-      </w:r>
-      <w:proofErr w:type="spellStart"/>
-      <w:r>
-        <w:rPr>
-          <w:lang w:val="en-US"/>
-        </w:rPr>
-        <w:t>Listbox</w:t>
-      </w:r>
-      <w:proofErr w:type="spellEnd"/>
-      <w:r>
-        <w:rPr>
-          <w:lang w:val="en-US"/>
-        </w:rPr>
-        <w:t xml:space="preserve"> with side button to add, remove or rename </w:t>
-      </w:r>
-    </w:p>
-    <w:p>
-      <w:pPr>
-        <w:pStyle w:val="Paragraphedeliste"/>
-        <w:ind w:left="360"/>
-        <w:rPr>
-          <w:lang w:val="en-US"/>
-        </w:rPr>
-      </w:pPr>
+        <w:t xml:space="preserve">Level &amp; choice </w:t>
+      </w:r>
     </w:p>
     <w:p>
       <w:pPr>
@@ -1160,35 +1153,21 @@
         <w:rPr>
           <w:lang w:val="en-US"/>
         </w:rPr>
-        <w:t xml:space="preserve">Use combo box for </w:t>
-      </w:r>
-      <w:proofErr w:type="gramStart"/>
-      <w:r>
-        <w:rPr>
-          <w:lang w:val="en-US"/>
-        </w:rPr>
-        <w:t>condition :</w:t>
-      </w:r>
-      <w:proofErr w:type="gramEnd"/>
-      <w:r>
-        <w:rPr>
-          <w:lang w:val="en-US"/>
-        </w:rPr>
-        <w:t xml:space="preserve"> none , event or probability </w:t>
-      </w:r>
-    </w:p>
-    <w:p>
-      <w:pPr>
-        <w:pStyle w:val="Titre6"/>
-        <w:rPr>
-          <w:lang w:val="en-US"/>
-        </w:rPr>
-      </w:pPr>
-      <w:r>
-        <w:rPr>
-          <w:lang w:val="en-US"/>
-        </w:rPr>
-        <w:t xml:space="preserve">Level &amp; choice </w:t>
+        <w:t xml:space="preserve">How to bind </w:t>
+      </w:r>
+      <w:proofErr w:type="spellStart"/>
+      <w:r>
+        <w:rPr>
+          <w:lang w:val="en-US"/>
+        </w:rPr>
+        <w:t>choiceindex</w:t>
+      </w:r>
+      <w:proofErr w:type="spellEnd"/>
+      <w:r>
+        <w:rPr>
+          <w:lang w:val="en-US"/>
+        </w:rPr>
+        <w:t xml:space="preserve"> </w:t>
       </w:r>
     </w:p>
     <w:p>
@@ -1206,14 +1185,14 @@
         <w:rPr>
           <w:lang w:val="en-US"/>
         </w:rPr>
-        <w:t xml:space="preserve">How to bind </w:t>
+        <w:t xml:space="preserve">Add option to sort </w:t>
       </w:r>
       <w:proofErr w:type="spellStart"/>
       <w:r>
         <w:rPr>
           <w:lang w:val="en-US"/>
         </w:rPr>
-        <w:t>choiceindex</w:t>
+        <w:t>Treeview</w:t>
       </w:r>
       <w:proofErr w:type="spellEnd"/>
       <w:r>
@@ -1238,38 +1217,6 @@
         <w:rPr>
           <w:lang w:val="en-US"/>
         </w:rPr>
-        <w:t xml:space="preserve">Add option to sort </w:t>
-      </w:r>
-      <w:proofErr w:type="spellStart"/>
-      <w:r>
-        <w:rPr>
-          <w:lang w:val="en-US"/>
-        </w:rPr>
-        <w:t>Treeview</w:t>
-      </w:r>
-      <w:proofErr w:type="spellEnd"/>
-      <w:r>
-        <w:rPr>
-          <w:lang w:val="en-US"/>
-        </w:rPr>
-        <w:t xml:space="preserve"> </w:t>
-      </w:r>
-    </w:p>
-    <w:p>
-      <w:pPr>
-        <w:pStyle w:val="Paragraphedeliste"/>
-        <w:numPr>
-          <w:ilvl w:val="0"/>
-          <w:numId w:val="18"/>
-        </w:numPr>
-        <w:rPr>
-          <w:lang w:val="en-US"/>
-        </w:rPr>
-      </w:pPr>
-      <w:r>
-        <w:rPr>
-          <w:lang w:val="en-US"/>
-        </w:rPr>
         <w:t xml:space="preserve">Add filtering option </w:t>
       </w:r>
     </w:p>
@@ -1761,21 +1708,7 @@
         <w:rPr>
           <w:lang w:val="en-US"/>
         </w:rPr>
-        <w:t>Default destination =&gt;</w:t>
-      </w:r>
-      <w:proofErr w:type="gramStart"/>
-      <w:r>
-        <w:rPr>
-          <w:lang w:val="en-US"/>
-        </w:rPr>
-        <w:t xml:space="preserve"> ..</w:t>
-      </w:r>
-      <w:proofErr w:type="gramEnd"/>
-      <w:r>
-        <w:rPr>
-          <w:lang w:val="en-US"/>
-        </w:rPr>
-        <w:t>/</w:t>
+        <w:t>Default destination =&gt; ../</w:t>
       </w:r>
       <w:proofErr w:type="spellStart"/>
       <w:r>
@@ -1911,21 +1844,7 @@
         <w:rPr>
           <w:lang w:val="en-US"/>
         </w:rPr>
-        <w:t xml:space="preserve">Return “no directory selected … </w:t>
-      </w:r>
-      <w:proofErr w:type="gramStart"/>
-      <w:r>
-        <w:rPr>
-          <w:lang w:val="en-US"/>
-        </w:rPr>
-        <w:t>“ if</w:t>
-      </w:r>
-      <w:proofErr w:type="gramEnd"/>
-      <w:r>
-        <w:rPr>
-          <w:lang w:val="en-US"/>
-        </w:rPr>
-        <w:t xml:space="preserve"> path =</w:t>
+        <w:t>Return “no directory selected … “ if path =</w:t>
       </w:r>
       <w:r>
         <w:rPr>
@@ -1975,21 +1894,7 @@
         <w:rPr>
           <w:lang w:val="en-US"/>
         </w:rPr>
-        <w:t xml:space="preserve">Where and how to store user </w:t>
-      </w:r>
-      <w:proofErr w:type="gramStart"/>
-      <w:r>
-        <w:rPr>
-          <w:lang w:val="en-US"/>
-        </w:rPr>
-        <w:t>settings ?</w:t>
-      </w:r>
-      <w:proofErr w:type="gramEnd"/>
-      <w:r>
-        <w:rPr>
-          <w:lang w:val="en-US"/>
-        </w:rPr>
-        <w:t xml:space="preserve"> </w:t>
+        <w:t xml:space="preserve">Where and how to store user settings ? </w:t>
       </w:r>
     </w:p>
     <w:p>
@@ -2007,21 +1912,7 @@
         <w:rPr>
           <w:lang w:val="en-US"/>
         </w:rPr>
-        <w:t xml:space="preserve">How to handle new window </w:t>
-      </w:r>
-      <w:proofErr w:type="gramStart"/>
-      <w:r>
-        <w:rPr>
-          <w:lang w:val="en-US"/>
-        </w:rPr>
-        <w:t>creation ?</w:t>
-      </w:r>
-      <w:proofErr w:type="gramEnd"/>
-      <w:r>
-        <w:rPr>
-          <w:lang w:val="en-US"/>
-        </w:rPr>
-        <w:t xml:space="preserve"> </w:t>
+        <w:t xml:space="preserve">How to handle new window creation ? </w:t>
       </w:r>
     </w:p>
     <w:p>
@@ -2039,21 +1930,7 @@
         <w:rPr>
           <w:lang w:val="en-US"/>
         </w:rPr>
-        <w:t xml:space="preserve">Use User </w:t>
-      </w:r>
-      <w:proofErr w:type="gramStart"/>
-      <w:r>
-        <w:rPr>
-          <w:lang w:val="en-US"/>
-        </w:rPr>
-        <w:t>control ?</w:t>
-      </w:r>
-      <w:proofErr w:type="gramEnd"/>
-      <w:r>
-        <w:rPr>
-          <w:lang w:val="en-US"/>
-        </w:rPr>
-        <w:t xml:space="preserve"> </w:t>
+        <w:t xml:space="preserve">Use User control ? </w:t>
       </w:r>
     </w:p>
     <w:p>
@@ -2167,21 +2044,7 @@
         <w:rPr>
           <w:lang w:val="en-US"/>
         </w:rPr>
-        <w:t xml:space="preserve">How to </w:t>
-      </w:r>
-      <w:proofErr w:type="gramStart"/>
-      <w:r>
-        <w:rPr>
-          <w:lang w:val="en-US"/>
-        </w:rPr>
-        <w:t>sort ?</w:t>
-      </w:r>
-      <w:proofErr w:type="gramEnd"/>
-      <w:r>
-        <w:rPr>
-          <w:lang w:val="en-US"/>
-        </w:rPr>
-        <w:t xml:space="preserve"> </w:t>
+        <w:t xml:space="preserve">How to sort ? </w:t>
       </w:r>
     </w:p>
     <w:p>
@@ -2202,7 +2065,6 @@
         <w:t xml:space="preserve">How to implement in </w:t>
       </w:r>
       <w:proofErr w:type="spellStart"/>
-      <w:proofErr w:type="gramStart"/>
       <w:r>
         <w:rPr>
           <w:lang w:val="en-US"/>
@@ -2214,9 +2076,43 @@
         <w:rPr>
           <w:lang w:val="en-US"/>
         </w:rPr>
-        <w:t xml:space="preserve"> ?</w:t>
-      </w:r>
-      <w:proofErr w:type="gramEnd"/>
+        <w:t xml:space="preserve"> ? </w:t>
+      </w:r>
+    </w:p>
+    <w:p>
+      <w:pPr>
+        <w:pStyle w:val="Titre6"/>
+        <w:rPr>
+          <w:lang w:val="en-US"/>
+        </w:rPr>
+      </w:pPr>
+      <w:proofErr w:type="spellStart"/>
+      <w:r>
+        <w:rPr>
+          <w:lang w:val="en-US"/>
+        </w:rPr>
+        <w:lastRenderedPageBreak/>
+        <w:t>Select</w:t>
+      </w:r>
+      <w:r>
+        <w:rPr>
+          <w:lang w:val="en-US"/>
+        </w:rPr>
+        <w:t>ed</w:t>
+      </w:r>
+      <w:r>
+        <w:rPr>
+          <w:lang w:val="en-US"/>
+        </w:rPr>
+        <w:t>I</w:t>
+      </w:r>
+      <w:r>
+        <w:rPr>
+          <w:lang w:val="en-US"/>
+        </w:rPr>
+        <w:t>tem</w:t>
+      </w:r>
+      <w:proofErr w:type="spellEnd"/>
       <w:r>
         <w:rPr>
           <w:lang w:val="en-US"/>
@@ -2226,6 +2122,115 @@
     </w:p>
     <w:p>
       <w:pPr>
+        <w:pStyle w:val="Paragraphedeliste"/>
+        <w:numPr>
+          <w:ilvl w:val="0"/>
+          <w:numId w:val="37"/>
+        </w:numPr>
+        <w:rPr>
+          <w:lang w:val="en-US"/>
+        </w:rPr>
+      </w:pPr>
+      <w:r>
+        <w:rPr>
+          <w:lang w:val="en-US"/>
+        </w:rPr>
+        <w:t xml:space="preserve">Try to make command work </w:t>
+      </w:r>
+    </w:p>
+    <w:p>
+      <w:pPr>
+        <w:pStyle w:val="Paragraphedeliste"/>
+        <w:numPr>
+          <w:ilvl w:val="0"/>
+          <w:numId w:val="37"/>
+        </w:numPr>
+        <w:rPr>
+          <w:lang w:val="en-US"/>
+        </w:rPr>
+      </w:pPr>
+      <w:r>
+        <w:rPr>
+          <w:lang w:val="en-US"/>
+        </w:rPr>
+        <w:t xml:space="preserve">Other solution =&gt; behavior + attached property </w:t>
+      </w:r>
+    </w:p>
+    <w:p>
+      <w:pPr>
+        <w:pStyle w:val="Paragraphedeliste"/>
+        <w:numPr>
+          <w:ilvl w:val="1"/>
+          <w:numId w:val="37"/>
+        </w:numPr>
+        <w:rPr>
+          <w:lang w:val="en-US"/>
+        </w:rPr>
+      </w:pPr>
+      <w:r>
+        <w:rPr>
+          <w:lang w:val="en-US"/>
+        </w:rPr>
+        <w:t xml:space="preserve">How to deal with different type in </w:t>
+      </w:r>
+      <w:proofErr w:type="spellStart"/>
+      <w:r>
+        <w:rPr>
+          <w:lang w:val="en-US"/>
+        </w:rPr>
+        <w:t>treeview</w:t>
+      </w:r>
+      <w:proofErr w:type="spellEnd"/>
+      <w:r>
+        <w:rPr>
+          <w:lang w:val="en-US"/>
+        </w:rPr>
+        <w:t xml:space="preserve"> ? </w:t>
+      </w:r>
+    </w:p>
+    <w:p>
+      <w:pPr>
+        <w:pStyle w:val="Titre6"/>
+        <w:rPr>
+          <w:lang w:val="en-US"/>
+        </w:rPr>
+      </w:pPr>
+      <w:r>
+        <w:rPr>
+          <w:lang w:val="en-US"/>
+        </w:rPr>
+        <w:t xml:space="preserve">Choice Display </w:t>
+      </w:r>
+    </w:p>
+    <w:p>
+      <w:pPr>
+        <w:rPr>
+          <w:lang w:val="en-US"/>
+        </w:rPr>
+      </w:pPr>
+      <w:r>
+        <w:rPr>
+          <w:lang w:val="en-US"/>
+        </w:rPr>
+        <w:t xml:space="preserve">See index </w:t>
+      </w:r>
+    </w:p>
+    <w:p>
+      <w:pPr>
+        <w:pStyle w:val="Titre4"/>
+        <w:rPr>
+          <w:lang w:val="en-US"/>
+        </w:rPr>
+      </w:pPr>
+      <w:r>
+        <w:rPr>
+          <w:lang w:val="en-US"/>
+        </w:rPr>
+        <w:t xml:space="preserve">Should Have </w:t>
+      </w:r>
+    </w:p>
+    <w:p>
+      <w:pPr>
         <w:pStyle w:val="Titre5"/>
         <w:rPr>
           <w:lang w:val="en-US"/>
@@ -2235,36 +2240,191 @@
         <w:rPr>
           <w:lang w:val="en-US"/>
         </w:rPr>
-        <w:lastRenderedPageBreak/>
-        <w:t xml:space="preserve">Condition </w:t>
+        <w:t>Keyboard Shortcut</w:t>
+      </w:r>
+    </w:p>
+    <w:p>
+      <w:pPr>
+        <w:pStyle w:val="Titre6"/>
+        <w:rPr>
+          <w:lang w:val="en-US"/>
+        </w:rPr>
+      </w:pPr>
+      <w:r>
+        <w:rPr>
+          <w:lang w:val="en-US"/>
+        </w:rPr>
+        <w:t>PB</w:t>
+      </w:r>
+    </w:p>
+    <w:p>
+      <w:pPr>
+        <w:pStyle w:val="Titre8"/>
+        <w:numPr>
+          <w:ilvl w:val="0"/>
+          <w:numId w:val="24"/>
+        </w:numPr>
+        <w:rPr>
+          <w:lang w:val="en-US"/>
+        </w:rPr>
+      </w:pPr>
+      <w:r>
+        <w:rPr>
+          <w:lang w:val="en-US"/>
+        </w:rPr>
+        <w:t xml:space="preserve">How to implement in MVVM ? </w:t>
+      </w:r>
+    </w:p>
+    <w:p>
+      <w:pPr>
+        <w:rPr>
+          <w:lang w:val="en-US"/>
+        </w:rPr>
+      </w:pPr>
+    </w:p>
+    <w:p>
+      <w:pPr>
+        <w:pStyle w:val="Titre4"/>
+        <w:rPr>
+          <w:lang w:val="en-US"/>
+        </w:rPr>
+      </w:pPr>
+      <w:r>
+        <w:rPr>
+          <w:lang w:val="en-US"/>
+        </w:rPr>
+        <w:t xml:space="preserve">Could Have </w:t>
+      </w:r>
+    </w:p>
+    <w:p>
+      <w:pPr>
+        <w:pStyle w:val="Titre5"/>
+        <w:rPr>
+          <w:lang w:val="en-US"/>
+        </w:rPr>
+      </w:pPr>
+      <w:r>
+        <w:rPr>
+          <w:lang w:val="en-US"/>
+        </w:rPr>
+        <w:t xml:space="preserve">User control </w:t>
+      </w:r>
+    </w:p>
+    <w:p>
+      <w:pPr>
+        <w:pStyle w:val="Titre5"/>
+        <w:rPr>
+          <w:lang w:val="en-US"/>
+        </w:rPr>
+      </w:pPr>
+      <w:r>
+        <w:rPr>
+          <w:lang w:val="en-US"/>
+        </w:rPr>
+        <w:t xml:space="preserve">View Model Locator </w:t>
+      </w:r>
+    </w:p>
+    <w:p>
+      <w:pPr>
+        <w:pStyle w:val="Titre5"/>
+        <w:rPr>
+          <w:lang w:val="en-US"/>
+        </w:rPr>
+      </w:pPr>
+      <w:r>
+        <w:rPr>
+          <w:lang w:val="en-US"/>
+        </w:rPr>
+        <w:t xml:space="preserve">Custom file format </w:t>
+      </w:r>
+    </w:p>
+    <w:p>
+      <w:pPr>
+        <w:pStyle w:val="Paragraphedeliste"/>
+        <w:numPr>
+          <w:ilvl w:val="0"/>
+          <w:numId w:val="24"/>
+        </w:numPr>
+        <w:rPr>
+          <w:lang w:val="en-US"/>
+        </w:rPr>
+      </w:pPr>
+      <w:r>
+        <w:rPr>
+          <w:lang w:val="en-US"/>
+        </w:rPr>
+        <w:t xml:space="preserve">1 file per game </w:t>
+      </w:r>
+    </w:p>
+    <w:p>
+      <w:pPr>
+        <w:pStyle w:val="Paragraphedeliste"/>
+        <w:numPr>
+          <w:ilvl w:val="0"/>
+          <w:numId w:val="24"/>
+        </w:numPr>
+        <w:rPr>
+          <w:lang w:val="en-US"/>
+        </w:rPr>
+      </w:pPr>
+      <w:r>
+        <w:rPr>
+          <w:lang w:val="en-US"/>
+        </w:rPr>
+        <w:t xml:space="preserve">Still need to assign data folder </w:t>
+      </w:r>
+    </w:p>
+    <w:p>
+      <w:pPr>
+        <w:pStyle w:val="Paragraphedeliste"/>
+        <w:numPr>
+          <w:ilvl w:val="0"/>
+          <w:numId w:val="13"/>
+        </w:numPr>
+        <w:rPr>
+          <w:lang w:val="en-US"/>
+        </w:rPr>
+      </w:pPr>
+      <w:r>
+        <w:rPr>
+          <w:lang w:val="en-US"/>
+        </w:rPr>
+        <w:t xml:space="preserve">See </w:t>
       </w:r>
       <w:proofErr w:type="spellStart"/>
       <w:r>
         <w:rPr>
           <w:lang w:val="en-US"/>
         </w:rPr>
-        <w:t>ComboBox</w:t>
+        <w:t>openfile</w:t>
       </w:r>
       <w:proofErr w:type="spellEnd"/>
       <w:r>
         <w:rPr>
           <w:lang w:val="en-US"/>
         </w:rPr>
-        <w:t xml:space="preserve"> </w:t>
-      </w:r>
-    </w:p>
-    <w:p>
-      <w:pPr>
-        <w:pStyle w:val="Titre6"/>
-        <w:rPr>
-          <w:lang w:val="en-US"/>
-        </w:rPr>
-      </w:pPr>
-      <w:r>
-        <w:rPr>
-          <w:lang w:val="en-US"/>
-        </w:rPr>
-        <w:t>PB</w:t>
+        <w:t xml:space="preserve"> dialog </w:t>
+      </w:r>
+    </w:p>
+    <w:p>
+      <w:pPr>
+        <w:rPr>
+          <w:lang w:val="en-US"/>
+        </w:rPr>
+      </w:pPr>
+    </w:p>
+    <w:p>
+      <w:pPr>
+        <w:pStyle w:val="Titre4"/>
+        <w:rPr>
+          <w:lang w:val="en-US"/>
+        </w:rPr>
+      </w:pPr>
+      <w:r>
+        <w:rPr>
+          <w:lang w:val="en-US"/>
+        </w:rPr>
+        <w:t xml:space="preserve">Polish </w:t>
       </w:r>
     </w:p>
     <w:p>
@@ -2282,322 +2442,6 @@
         <w:rPr>
           <w:lang w:val="en-US"/>
         </w:rPr>
-        <w:t xml:space="preserve">How to fill combo </w:t>
-      </w:r>
-      <w:proofErr w:type="gramStart"/>
-      <w:r>
-        <w:rPr>
-          <w:lang w:val="en-US"/>
-        </w:rPr>
-        <w:t xml:space="preserve">box </w:t>
-      </w:r>
-      <w:r>
-        <w:rPr>
-          <w:lang w:val="en-US"/>
-        </w:rPr>
-        <w:t>?</w:t>
-      </w:r>
-      <w:proofErr w:type="gramEnd"/>
-      <w:r>
-        <w:rPr>
-          <w:lang w:val="en-US"/>
-        </w:rPr>
-        <w:t xml:space="preserve"> </w:t>
-      </w:r>
-    </w:p>
-    <w:p>
-      <w:pPr>
-        <w:pStyle w:val="Paragraphedeliste"/>
-        <w:ind w:left="360"/>
-        <w:rPr>
-          <w:lang w:val="en-US"/>
-        </w:rPr>
-      </w:pPr>
-    </w:p>
-    <w:p>
-      <w:pPr>
-        <w:pStyle w:val="Titre5"/>
-        <w:rPr>
-          <w:lang w:val="en-US"/>
-        </w:rPr>
-      </w:pPr>
-      <w:r>
-        <w:rPr>
-          <w:lang w:val="en-US"/>
-        </w:rPr>
-        <w:t xml:space="preserve">Commands </w:t>
-      </w:r>
-    </w:p>
-    <w:p>
-      <w:pPr>
-        <w:pStyle w:val="Titre6"/>
-        <w:rPr>
-          <w:lang w:val="en-US"/>
-        </w:rPr>
-      </w:pPr>
-      <w:proofErr w:type="spellStart"/>
-      <w:r>
-        <w:rPr>
-          <w:lang w:val="en-US"/>
-        </w:rPr>
-        <w:t>OnDestinationChanged</w:t>
-      </w:r>
-      <w:proofErr w:type="spellEnd"/>
-      <w:r>
-        <w:rPr>
-          <w:lang w:val="en-US"/>
-        </w:rPr>
-        <w:t xml:space="preserve"> </w:t>
-      </w:r>
-    </w:p>
-    <w:p>
-      <w:pPr>
-        <w:rPr>
-          <w:lang w:val="en-US"/>
-        </w:rPr>
-      </w:pPr>
-    </w:p>
-    <w:p>
-      <w:pPr>
-        <w:pStyle w:val="Titre4"/>
-        <w:rPr>
-          <w:lang w:val="en-US"/>
-        </w:rPr>
-      </w:pPr>
-      <w:r>
-        <w:rPr>
-          <w:lang w:val="en-US"/>
-        </w:rPr>
-        <w:t xml:space="preserve">Should Have </w:t>
-      </w:r>
-    </w:p>
-    <w:p>
-      <w:pPr>
-        <w:pStyle w:val="Titre5"/>
-        <w:rPr>
-          <w:lang w:val="en-US"/>
-        </w:rPr>
-      </w:pPr>
-      <w:r>
-        <w:rPr>
-          <w:lang w:val="en-US"/>
-        </w:rPr>
-        <w:t>Keyboard Shortcut</w:t>
-      </w:r>
-    </w:p>
-    <w:p>
-      <w:pPr>
-        <w:pStyle w:val="Titre6"/>
-        <w:rPr>
-          <w:lang w:val="en-US"/>
-        </w:rPr>
-      </w:pPr>
-      <w:r>
-        <w:rPr>
-          <w:lang w:val="en-US"/>
-        </w:rPr>
-        <w:t>PB</w:t>
-      </w:r>
-    </w:p>
-    <w:p>
-      <w:pPr>
-        <w:pStyle w:val="Titre8"/>
-        <w:numPr>
-          <w:ilvl w:val="0"/>
-          <w:numId w:val="24"/>
-        </w:numPr>
-        <w:rPr>
-          <w:lang w:val="en-US"/>
-        </w:rPr>
-      </w:pPr>
-      <w:r>
-        <w:rPr>
-          <w:lang w:val="en-US"/>
-        </w:rPr>
-        <w:t xml:space="preserve">How to implement in </w:t>
-      </w:r>
-      <w:proofErr w:type="gramStart"/>
-      <w:r>
-        <w:rPr>
-          <w:lang w:val="en-US"/>
-        </w:rPr>
-        <w:t>MVVM ?</w:t>
-      </w:r>
-      <w:proofErr w:type="gramEnd"/>
-      <w:r>
-        <w:rPr>
-          <w:lang w:val="en-US"/>
-        </w:rPr>
-        <w:t xml:space="preserve"> </w:t>
-      </w:r>
-    </w:p>
-    <w:p>
-      <w:pPr>
-        <w:rPr>
-          <w:lang w:val="en-US"/>
-        </w:rPr>
-      </w:pPr>
-    </w:p>
-    <w:p>
-      <w:pPr>
-        <w:pStyle w:val="Titre4"/>
-        <w:rPr>
-          <w:lang w:val="en-US"/>
-        </w:rPr>
-      </w:pPr>
-      <w:r>
-        <w:rPr>
-          <w:lang w:val="en-US"/>
-        </w:rPr>
-        <w:t xml:space="preserve">Could Have </w:t>
-      </w:r>
-    </w:p>
-    <w:p>
-      <w:pPr>
-        <w:pStyle w:val="Titre5"/>
-        <w:rPr>
-          <w:lang w:val="en-US"/>
-        </w:rPr>
-      </w:pPr>
-      <w:r>
-        <w:rPr>
-          <w:lang w:val="en-US"/>
-        </w:rPr>
-        <w:t xml:space="preserve">User control </w:t>
-      </w:r>
-    </w:p>
-    <w:p>
-      <w:pPr>
-        <w:pStyle w:val="Titre5"/>
-        <w:rPr>
-          <w:lang w:val="en-US"/>
-        </w:rPr>
-      </w:pPr>
-      <w:r>
-        <w:rPr>
-          <w:lang w:val="en-US"/>
-        </w:rPr>
-        <w:t xml:space="preserve">View Model Locator </w:t>
-      </w:r>
-    </w:p>
-    <w:p>
-      <w:pPr>
-        <w:pStyle w:val="Titre5"/>
-        <w:rPr>
-          <w:lang w:val="en-US"/>
-        </w:rPr>
-      </w:pPr>
-      <w:r>
-        <w:rPr>
-          <w:lang w:val="en-US"/>
-        </w:rPr>
-        <w:t xml:space="preserve">Custom file format </w:t>
-      </w:r>
-    </w:p>
-    <w:p>
-      <w:pPr>
-        <w:pStyle w:val="Paragraphedeliste"/>
-        <w:numPr>
-          <w:ilvl w:val="0"/>
-          <w:numId w:val="24"/>
-        </w:numPr>
-        <w:rPr>
-          <w:lang w:val="en-US"/>
-        </w:rPr>
-      </w:pPr>
-      <w:r>
-        <w:rPr>
-          <w:lang w:val="en-US"/>
-        </w:rPr>
-        <w:t xml:space="preserve">1 file per game </w:t>
-      </w:r>
-    </w:p>
-    <w:p>
-      <w:pPr>
-        <w:pStyle w:val="Paragraphedeliste"/>
-        <w:numPr>
-          <w:ilvl w:val="0"/>
-          <w:numId w:val="24"/>
-        </w:numPr>
-        <w:rPr>
-          <w:lang w:val="en-US"/>
-        </w:rPr>
-      </w:pPr>
-      <w:r>
-        <w:rPr>
-          <w:lang w:val="en-US"/>
-        </w:rPr>
-        <w:t xml:space="preserve">Still need to assign data folder </w:t>
-      </w:r>
-    </w:p>
-    <w:p>
-      <w:pPr>
-        <w:pStyle w:val="Paragraphedeliste"/>
-        <w:numPr>
-          <w:ilvl w:val="0"/>
-          <w:numId w:val="13"/>
-        </w:numPr>
-        <w:rPr>
-          <w:lang w:val="en-US"/>
-        </w:rPr>
-      </w:pPr>
-      <w:r>
-        <w:rPr>
-          <w:lang w:val="en-US"/>
-        </w:rPr>
-        <w:t xml:space="preserve">See </w:t>
-      </w:r>
-      <w:proofErr w:type="spellStart"/>
-      <w:r>
-        <w:rPr>
-          <w:lang w:val="en-US"/>
-        </w:rPr>
-        <w:t>openfile</w:t>
-      </w:r>
-      <w:proofErr w:type="spellEnd"/>
-      <w:r>
-        <w:rPr>
-          <w:lang w:val="en-US"/>
-        </w:rPr>
-        <w:t xml:space="preserve"> dialog </w:t>
-      </w:r>
-    </w:p>
-    <w:p>
-      <w:pPr>
-        <w:rPr>
-          <w:lang w:val="en-US"/>
-        </w:rPr>
-      </w:pPr>
-    </w:p>
-    <w:p>
-      <w:pPr>
-        <w:pStyle w:val="Titre4"/>
-        <w:rPr>
-          <w:lang w:val="en-US"/>
-        </w:rPr>
-      </w:pPr>
-      <w:r>
-        <w:rPr>
-          <w:lang w:val="en-US"/>
-        </w:rPr>
-        <w:t xml:space="preserve">Polish </w:t>
-      </w:r>
-    </w:p>
-    <w:p>
-      <w:pPr>
-        <w:pStyle w:val="Paragraphedeliste"/>
-        <w:numPr>
-          <w:ilvl w:val="0"/>
-          <w:numId w:val="29"/>
-        </w:numPr>
-        <w:rPr>
-          <w:lang w:val="en-US"/>
-        </w:rPr>
-      </w:pPr>
-      <w:r>
-        <w:rPr>
-          <w:lang w:val="en-US"/>
-        </w:rPr>
         <w:t xml:space="preserve">Implement </w:t>
       </w:r>
       <w:proofErr w:type="spellStart"/>
@@ -2978,21 +2822,7 @@
         <w:rPr>
           <w:lang w:val="en-US"/>
         </w:rPr>
-        <w:t xml:space="preserve">Search for custom file </w:t>
-      </w:r>
-      <w:proofErr w:type="gramStart"/>
-      <w:r>
-        <w:rPr>
-          <w:lang w:val="en-US"/>
-        </w:rPr>
-        <w:t>format ,</w:t>
-      </w:r>
-      <w:proofErr w:type="gramEnd"/>
-      <w:r>
-        <w:rPr>
-          <w:lang w:val="en-US"/>
-        </w:rPr>
-        <w:t xml:space="preserve"> how to make them, use them </w:t>
+        <w:t xml:space="preserve">Search for custom file format , how to make them, use them </w:t>
       </w:r>
       <w:proofErr w:type="spellStart"/>
       <w:r>
@@ -3309,21 +3139,12 @@
         </w:rPr>
         <w:t xml:space="preserve"> </w:t>
       </w:r>
-      <w:proofErr w:type="gramStart"/>
       <w:r>
         <w:rPr>
           <w:color w:val="7030A0"/>
           <w:lang w:val="en-US"/>
         </w:rPr>
-        <w:t>To</w:t>
-      </w:r>
-      <w:proofErr w:type="gramEnd"/>
-      <w:r>
-        <w:rPr>
-          <w:color w:val="7030A0"/>
-          <w:lang w:val="en-US"/>
-        </w:rPr>
-        <w:t xml:space="preserve"> Develop       </w:t>
+        <w:t xml:space="preserve">To Develop       </w:t>
       </w:r>
       <w:r>
         <w:rPr>
@@ -6531,6 +6352,119 @@
     </w:lvl>
   </w:abstractNum>
   <w:abstractNum w:abstractNumId="28" w15:restartNumberingAfterBreak="0">
+    <w:nsid w:val="6D9C46DC"/>
+    <w:multiLevelType w:val="multilevel"/>
+    <w:tmpl w:val="040C0021"/>
+    <w:lvl w:ilvl="0">
+      <w:start w:val="1"/>
+      <w:numFmt w:val="bullet"/>
+      <w:lvlText w:val=""/>
+      <w:lvlJc w:val="left"/>
+      <w:pPr>
+        <w:ind w:left="360" w:hanging="360"/>
+      </w:pPr>
+      <w:rPr>
+        <w:rFonts w:ascii="Wingdings" w:hAnsi="Wingdings" w:hint="default"/>
+      </w:rPr>
+    </w:lvl>
+    <w:lvl w:ilvl="1">
+      <w:start w:val="1"/>
+      <w:numFmt w:val="bullet"/>
+      <w:lvlText w:val=""/>
+      <w:lvlJc w:val="left"/>
+      <w:pPr>
+        <w:ind w:left="720" w:hanging="360"/>
+      </w:pPr>
+      <w:rPr>
+        <w:rFonts w:ascii="Wingdings" w:hAnsi="Wingdings" w:hint="default"/>
+      </w:rPr>
+    </w:lvl>
+    <w:lvl w:ilvl="2">
+      <w:start w:val="1"/>
+      <w:numFmt w:val="bullet"/>
+      <w:lvlText w:val=""/>
+      <w:lvlJc w:val="left"/>
+      <w:pPr>
+        <w:ind w:left="1080" w:hanging="360"/>
+      </w:pPr>
+      <w:rPr>
+        <w:rFonts w:ascii="Wingdings" w:hAnsi="Wingdings" w:hint="default"/>
+      </w:rPr>
+    </w:lvl>
+    <w:lvl w:ilvl="3">
+      <w:start w:val="1"/>
+      <w:numFmt w:val="bullet"/>
+      <w:lvlText w:val=""/>
+      <w:lvlJc w:val="left"/>
+      <w:pPr>
+        <w:ind w:left="1440" w:hanging="360"/>
+      </w:pPr>
+      <w:rPr>
+        <w:rFonts w:ascii="Symbol" w:hAnsi="Symbol" w:hint="default"/>
+      </w:rPr>
+    </w:lvl>
+    <w:lvl w:ilvl="4">
+      <w:start w:val="1"/>
+      <w:numFmt w:val="bullet"/>
+      <w:lvlText w:val=""/>
+      <w:lvlJc w:val="left"/>
+      <w:pPr>
+        <w:ind w:left="1800" w:hanging="360"/>
+      </w:pPr>
+      <w:rPr>
+        <w:rFonts w:ascii="Symbol" w:hAnsi="Symbol" w:hint="default"/>
+      </w:rPr>
+    </w:lvl>
+    <w:lvl w:ilvl="5">
+      <w:start w:val="1"/>
+      <w:numFmt w:val="bullet"/>
+      <w:lvlText w:val=""/>
+      <w:lvlJc w:val="left"/>
+      <w:pPr>
+        <w:ind w:left="2160" w:hanging="360"/>
+      </w:pPr>
+      <w:rPr>
+        <w:rFonts w:ascii="Wingdings" w:hAnsi="Wingdings" w:hint="default"/>
+      </w:rPr>
+    </w:lvl>
+    <w:lvl w:ilvl="6">
+      <w:start w:val="1"/>
+      <w:numFmt w:val="bullet"/>
+      <w:lvlText w:val=""/>
+      <w:lvlJc w:val="left"/>
+      <w:pPr>
+        <w:ind w:left="2520" w:hanging="360"/>
+      </w:pPr>
+      <w:rPr>
+        <w:rFonts w:ascii="Wingdings" w:hAnsi="Wingdings" w:hint="default"/>
+      </w:rPr>
+    </w:lvl>
+    <w:lvl w:ilvl="7">
+      <w:start w:val="1"/>
+      <w:numFmt w:val="bullet"/>
+      <w:lvlText w:val=""/>
+      <w:lvlJc w:val="left"/>
+      <w:pPr>
+        <w:ind w:left="2880" w:hanging="360"/>
+      </w:pPr>
+      <w:rPr>
+        <w:rFonts w:ascii="Symbol" w:hAnsi="Symbol" w:hint="default"/>
+      </w:rPr>
+    </w:lvl>
+    <w:lvl w:ilvl="8">
+      <w:start w:val="1"/>
+      <w:numFmt w:val="bullet"/>
+      <w:lvlText w:val=""/>
+      <w:lvlJc w:val="left"/>
+      <w:pPr>
+        <w:ind w:left="3240" w:hanging="360"/>
+      </w:pPr>
+      <w:rPr>
+        <w:rFonts w:ascii="Symbol" w:hAnsi="Symbol" w:hint="default"/>
+      </w:rPr>
+    </w:lvl>
+  </w:abstractNum>
+  <w:abstractNum w:abstractNumId="29" w15:restartNumberingAfterBreak="0">
     <w:nsid w:val="6F6C638D"/>
     <w:multiLevelType w:val="multilevel"/>
     <w:tmpl w:val="040C0021"/>
@@ -6643,7 +6577,7 @@
       </w:rPr>
     </w:lvl>
   </w:abstractNum>
-  <w:abstractNum w:abstractNumId="29" w15:restartNumberingAfterBreak="0">
+  <w:abstractNum w:abstractNumId="30" w15:restartNumberingAfterBreak="0">
     <w:nsid w:val="7283598A"/>
     <w:multiLevelType w:val="multilevel"/>
     <w:tmpl w:val="040C0021"/>
@@ -6756,7 +6690,7 @@
       </w:rPr>
     </w:lvl>
   </w:abstractNum>
-  <w:abstractNum w:abstractNumId="30" w15:restartNumberingAfterBreak="0">
+  <w:abstractNum w:abstractNumId="31" w15:restartNumberingAfterBreak="0">
     <w:nsid w:val="75C0116A"/>
     <w:multiLevelType w:val="multilevel"/>
     <w:tmpl w:val="040C0021"/>
@@ -6869,7 +6803,7 @@
       </w:rPr>
     </w:lvl>
   </w:abstractNum>
-  <w:abstractNum w:abstractNumId="31" w15:restartNumberingAfterBreak="0">
+  <w:abstractNum w:abstractNumId="32" w15:restartNumberingAfterBreak="0">
     <w:nsid w:val="773A394D"/>
     <w:multiLevelType w:val="multilevel"/>
     <w:tmpl w:val="040C0021"/>
@@ -6982,7 +6916,7 @@
       </w:rPr>
     </w:lvl>
   </w:abstractNum>
-  <w:abstractNum w:abstractNumId="32" w15:restartNumberingAfterBreak="0">
+  <w:abstractNum w:abstractNumId="33" w15:restartNumberingAfterBreak="0">
     <w:nsid w:val="78297D05"/>
     <w:multiLevelType w:val="multilevel"/>
     <w:tmpl w:val="040C0021"/>
@@ -7095,7 +7029,7 @@
       </w:rPr>
     </w:lvl>
   </w:abstractNum>
-  <w:abstractNum w:abstractNumId="33" w15:restartNumberingAfterBreak="0">
+  <w:abstractNum w:abstractNumId="34" w15:restartNumberingAfterBreak="0">
     <w:nsid w:val="78E3717F"/>
     <w:multiLevelType w:val="multilevel"/>
     <w:tmpl w:val="040C0021"/>
@@ -7208,7 +7142,7 @@
       </w:rPr>
     </w:lvl>
   </w:abstractNum>
-  <w:abstractNum w:abstractNumId="34" w15:restartNumberingAfterBreak="0">
+  <w:abstractNum w:abstractNumId="35" w15:restartNumberingAfterBreak="0">
     <w:nsid w:val="7B507EA4"/>
     <w:multiLevelType w:val="multilevel"/>
     <w:tmpl w:val="040C0021"/>
@@ -7321,7 +7255,7 @@
       </w:rPr>
     </w:lvl>
   </w:abstractNum>
-  <w:abstractNum w:abstractNumId="35" w15:restartNumberingAfterBreak="0">
+  <w:abstractNum w:abstractNumId="36" w15:restartNumberingAfterBreak="0">
     <w:nsid w:val="7C8F5A74"/>
     <w:multiLevelType w:val="multilevel"/>
     <w:tmpl w:val="040C0021"/>
@@ -7468,13 +7402,13 @@
     <w:abstractNumId w:val="9"/>
   </w:num>
   <w:num w:numId="12">
-    <w:abstractNumId w:val="33"/>
+    <w:abstractNumId w:val="34"/>
   </w:num>
   <w:num w:numId="13">
-    <w:abstractNumId w:val="30"/>
+    <w:abstractNumId w:val="31"/>
   </w:num>
   <w:num w:numId="14">
-    <w:abstractNumId w:val="35"/>
+    <w:abstractNumId w:val="36"/>
   </w:num>
   <w:num w:numId="15">
     <w:abstractNumId w:val="14"/>
@@ -7489,16 +7423,16 @@
     <w:abstractNumId w:val="0"/>
   </w:num>
   <w:num w:numId="19">
-    <w:abstractNumId w:val="34"/>
+    <w:abstractNumId w:val="35"/>
   </w:num>
   <w:num w:numId="20">
-    <w:abstractNumId w:val="28"/>
+    <w:abstractNumId w:val="29"/>
   </w:num>
   <w:num w:numId="21">
     <w:abstractNumId w:val="27"/>
   </w:num>
   <w:num w:numId="22">
-    <w:abstractNumId w:val="31"/>
+    <w:abstractNumId w:val="32"/>
   </w:num>
   <w:num w:numId="23">
     <w:abstractNumId w:val="8"/>
@@ -7507,7 +7441,7 @@
     <w:abstractNumId w:val="4"/>
   </w:num>
   <w:num w:numId="25">
-    <w:abstractNumId w:val="29"/>
+    <w:abstractNumId w:val="30"/>
   </w:num>
   <w:num w:numId="26">
     <w:abstractNumId w:val="19"/>
@@ -7522,7 +7456,7 @@
     <w:abstractNumId w:val="22"/>
   </w:num>
   <w:num w:numId="30">
-    <w:abstractNumId w:val="32"/>
+    <w:abstractNumId w:val="33"/>
   </w:num>
   <w:num w:numId="31">
     <w:abstractNumId w:val="23"/>
@@ -7541,6 +7475,9 @@
   </w:num>
   <w:num w:numId="36">
     <w:abstractNumId w:val="3"/>
+  </w:num>
+  <w:num w:numId="37">
+    <w:abstractNumId w:val="28"/>
   </w:num>
   <w:numIdMacAtCleanup w:val="2"/>
 </w:numbering>
@@ -8667,7 +8604,7 @@
 </file>
 
 <file path=customXml/itemProps1.xml><?xml version="1.0" encoding="utf-8"?>
-<ds:datastoreItem xmlns:ds="http://schemas.openxmlformats.org/officeDocument/2006/customXml" ds:itemID="{FD5EDE8B-0A0A-4AD8-BB06-1C4CF2AC9CE7}">
+<ds:datastoreItem xmlns:ds="http://schemas.openxmlformats.org/officeDocument/2006/customXml" ds:itemID="{60423073-DAF7-4595-B71D-5D667AB85020}">
   <ds:schemaRefs>
     <ds:schemaRef ds:uri="http://schemas.openxmlformats.org/officeDocument/2006/bibliography"/>
   </ds:schemaRefs>

</xml_diff>

<commit_message>
Error Correction in STEngine Add throwing of error when wrong level name rule of five implementation where needed
</commit_message>
<xml_diff>
--- a/ShatteredTextualEngine/other/ShatteredTextual.docx
+++ b/ShatteredTextualEngine/other/ShatteredTextual.docx
@@ -478,6 +478,110 @@
         </w:rPr>
         <w:t xml:space="preserve">Try to use Regex </w:t>
       </w:r>
+      <w:r>
+        <w:rPr>
+          <w:lang w:val="en-US"/>
+        </w:rPr>
+        <w:t xml:space="preserve">for parsing </w:t>
+      </w:r>
+    </w:p>
+    <w:p>
+      <w:pPr>
+        <w:pStyle w:val="Paragraphedeliste"/>
+        <w:numPr>
+          <w:ilvl w:val="0"/>
+          <w:numId w:val="34"/>
+        </w:numPr>
+        <w:rPr>
+          <w:lang w:val="en-US"/>
+        </w:rPr>
+      </w:pPr>
+      <w:r>
+        <w:rPr>
+          <w:lang w:val="en-US"/>
+        </w:rPr>
+        <w:t xml:space="preserve">Replace Singleton pattern by DI or service locator </w:t>
+      </w:r>
+    </w:p>
+    <w:p>
+      <w:pPr>
+        <w:rPr>
+          <w:lang w:val="en-US"/>
+        </w:rPr>
+      </w:pPr>
+    </w:p>
+    <w:p>
+      <w:pPr>
+        <w:pStyle w:val="Titre3"/>
+        <w:rPr>
+          <w:lang w:val="en-US"/>
+        </w:rPr>
+      </w:pPr>
+      <w:r>
+        <w:rPr>
+          <w:lang w:val="en-US"/>
+        </w:rPr>
+        <w:t xml:space="preserve">Polish </w:t>
+      </w:r>
+    </w:p>
+    <w:p>
+      <w:pPr>
+        <w:pStyle w:val="Paragraphedeliste"/>
+        <w:numPr>
+          <w:ilvl w:val="0"/>
+          <w:numId w:val="34"/>
+        </w:numPr>
+        <w:rPr>
+          <w:lang w:val="en-US"/>
+        </w:rPr>
+      </w:pPr>
+      <w:r>
+        <w:rPr>
+          <w:lang w:val="en-US"/>
+        </w:rPr>
+        <w:t xml:space="preserve">See if all files are closed </w:t>
+      </w:r>
+    </w:p>
+    <w:p>
+      <w:pPr>
+        <w:pStyle w:val="Paragraphedeliste"/>
+        <w:numPr>
+          <w:ilvl w:val="0"/>
+          <w:numId w:val="34"/>
+        </w:numPr>
+        <w:rPr>
+          <w:lang w:val="en-US"/>
+        </w:rPr>
+      </w:pPr>
+      <w:r>
+        <w:rPr>
+          <w:lang w:val="en-US"/>
+        </w:rPr>
+        <w:t xml:space="preserve">Precise when </w:t>
+      </w:r>
+      <w:proofErr w:type="spellStart"/>
+      <w:r>
+        <w:rPr>
+          <w:lang w:val="en-US"/>
+        </w:rPr>
+        <w:t>noexcept</w:t>
+      </w:r>
+      <w:proofErr w:type="spellEnd"/>
+      <w:r>
+        <w:rPr>
+          <w:lang w:val="en-US"/>
+        </w:rPr>
+        <w:t xml:space="preserve"> </w:t>
+      </w:r>
+      <w:bookmarkStart w:id="0" w:name="_GoBack"/>
+      <w:bookmarkEnd w:id="0"/>
+    </w:p>
+    <w:p>
+      <w:pPr>
+        <w:rPr>
+          <w:lang w:val="en-US"/>
+        </w:rPr>
+      </w:pPr>
     </w:p>
     <w:p>
       <w:pPr>
@@ -2124,8 +2228,6 @@
         </w:rPr>
         <w:t xml:space="preserve"> level of tree </w:t>
       </w:r>
-      <w:bookmarkStart w:id="0" w:name="_GoBack"/>
-      <w:bookmarkEnd w:id="0"/>
     </w:p>
     <w:p>
       <w:pPr>
@@ -8709,7 +8811,7 @@
 </file>
 
 <file path=customXml/itemProps1.xml><?xml version="1.0" encoding="utf-8"?>
-<ds:datastoreItem xmlns:ds="http://schemas.openxmlformats.org/officeDocument/2006/customXml" ds:itemID="{E0B0B24C-34B3-466C-A288-9C5372085F59}">
+<ds:datastoreItem xmlns:ds="http://schemas.openxmlformats.org/officeDocument/2006/customXml" ds:itemID="{D1767F0B-4449-4AE3-A09B-E55578E10CFE}">
   <ds:schemaRefs>
     <ds:schemaRef ds:uri="http://schemas.openxmlformats.org/officeDocument/2006/bibliography"/>
   </ds:schemaRefs>

</xml_diff>

<commit_message>
Engine Documentation improved Error with std::filesystem need to be solved
</commit_message>
<xml_diff>
--- a/ShatteredTextualEngine/other/ShatteredTextual.docx
+++ b/ShatteredTextualEngine/other/ShatteredTextual.docx
@@ -505,27 +505,6 @@
     </w:p>
     <w:p>
       <w:pPr>
-        <w:rPr>
-          <w:lang w:val="en-US"/>
-        </w:rPr>
-      </w:pPr>
-    </w:p>
-    <w:p>
-      <w:pPr>
-        <w:pStyle w:val="Titre3"/>
-        <w:rPr>
-          <w:lang w:val="en-US"/>
-        </w:rPr>
-      </w:pPr>
-      <w:r>
-        <w:rPr>
-          <w:lang w:val="en-US"/>
-        </w:rPr>
-        <w:t xml:space="preserve">Polish </w:t>
-      </w:r>
-    </w:p>
-    <w:p>
-      <w:pPr>
         <w:pStyle w:val="Paragraphedeliste"/>
         <w:numPr>
           <w:ilvl w:val="0"/>
@@ -539,7 +518,21 @@
         <w:rPr>
           <w:lang w:val="en-US"/>
         </w:rPr>
-        <w:t xml:space="preserve">See if all files are closed </w:t>
+        <w:t xml:space="preserve">See factory function for class with </w:t>
+      </w:r>
+      <w:proofErr w:type="spellStart"/>
+      <w:r>
+        <w:rPr>
+          <w:lang w:val="en-US"/>
+        </w:rPr>
+        <w:t>init</w:t>
+      </w:r>
+      <w:proofErr w:type="spellEnd"/>
+      <w:r>
+        <w:rPr>
+          <w:lang w:val="en-US"/>
+        </w:rPr>
+        <w:t xml:space="preserve"> function</w:t>
       </w:r>
     </w:p>
     <w:p>
@@ -557,24 +550,105 @@
         <w:rPr>
           <w:lang w:val="en-US"/>
         </w:rPr>
-        <w:t xml:space="preserve">Precise when </w:t>
-      </w:r>
-      <w:proofErr w:type="spellStart"/>
-      <w:r>
-        <w:rPr>
-          <w:lang w:val="en-US"/>
-        </w:rPr>
-        <w:t>noexcept</w:t>
-      </w:r>
-      <w:proofErr w:type="spellEnd"/>
-      <w:r>
-        <w:rPr>
-          <w:lang w:val="en-US"/>
-        </w:rPr>
-        <w:t xml:space="preserve"> </w:t>
+        <w:t xml:space="preserve">Documentation </w:t>
       </w:r>
       <w:bookmarkStart w:id="0" w:name="_GoBack"/>
       <w:bookmarkEnd w:id="0"/>
+    </w:p>
+    <w:p>
+      <w:pPr>
+        <w:rPr>
+          <w:lang w:val="en-US"/>
+        </w:rPr>
+      </w:pPr>
+    </w:p>
+    <w:p>
+      <w:pPr>
+        <w:pStyle w:val="Titre3"/>
+        <w:rPr>
+          <w:lang w:val="en-US"/>
+        </w:rPr>
+      </w:pPr>
+      <w:r>
+        <w:rPr>
+          <w:lang w:val="en-US"/>
+        </w:rPr>
+        <w:t xml:space="preserve">Polish </w:t>
+      </w:r>
+    </w:p>
+    <w:p>
+      <w:pPr>
+        <w:pStyle w:val="Paragraphedeliste"/>
+        <w:numPr>
+          <w:ilvl w:val="0"/>
+          <w:numId w:val="34"/>
+        </w:numPr>
+        <w:rPr>
+          <w:lang w:val="en-US"/>
+        </w:rPr>
+      </w:pPr>
+      <w:r>
+        <w:rPr>
+          <w:lang w:val="en-US"/>
+        </w:rPr>
+        <w:t xml:space="preserve">See if all files are closed </w:t>
+      </w:r>
+    </w:p>
+    <w:p>
+      <w:pPr>
+        <w:pStyle w:val="Paragraphedeliste"/>
+        <w:numPr>
+          <w:ilvl w:val="0"/>
+          <w:numId w:val="34"/>
+        </w:numPr>
+        <w:rPr>
+          <w:lang w:val="en-US"/>
+        </w:rPr>
+      </w:pPr>
+      <w:r>
+        <w:rPr>
+          <w:lang w:val="en-US"/>
+        </w:rPr>
+        <w:t xml:space="preserve">Precise when </w:t>
+      </w:r>
+      <w:proofErr w:type="spellStart"/>
+      <w:r>
+        <w:rPr>
+          <w:lang w:val="en-US"/>
+        </w:rPr>
+        <w:t>noexcept</w:t>
+      </w:r>
+      <w:proofErr w:type="spellEnd"/>
+      <w:r>
+        <w:rPr>
+          <w:lang w:val="en-US"/>
+        </w:rPr>
+        <w:t xml:space="preserve"> </w:t>
+      </w:r>
+    </w:p>
+    <w:p>
+      <w:pPr>
+        <w:pStyle w:val="Paragraphedeliste"/>
+        <w:numPr>
+          <w:ilvl w:val="0"/>
+          <w:numId w:val="34"/>
+        </w:numPr>
+        <w:rPr>
+          <w:lang w:val="en-US"/>
+        </w:rPr>
+      </w:pPr>
+      <w:r>
+        <w:rPr>
+          <w:lang w:val="en-US"/>
+        </w:rPr>
+        <w:t>Use initialization {} instead of affection or ()</w:t>
+      </w:r>
+      <w:r>
+        <w:rPr>
+          <w:lang w:val="en-US"/>
+        </w:rPr>
+        <w:t xml:space="preserve"> if possible </w:t>
+      </w:r>
     </w:p>
     <w:p>
       <w:pPr>
@@ -8811,7 +8885,7 @@
 </file>
 
 <file path=customXml/itemProps1.xml><?xml version="1.0" encoding="utf-8"?>
-<ds:datastoreItem xmlns:ds="http://schemas.openxmlformats.org/officeDocument/2006/customXml" ds:itemID="{D1767F0B-4449-4AE3-A09B-E55578E10CFE}">
+<ds:datastoreItem xmlns:ds="http://schemas.openxmlformats.org/officeDocument/2006/customXml" ds:itemID="{3BD8FED7-C7B2-4BA6-9BC0-385E6131DA8A}">
   <ds:schemaRefs>
     <ds:schemaRef ds:uri="http://schemas.openxmlformats.org/officeDocument/2006/bibliography"/>
   </ds:schemaRefs>

</xml_diff>

<commit_message>
Error fixed (properties -> c/c++ language standard)
</commit_message>
<xml_diff>
--- a/ShatteredTextualEngine/other/ShatteredTextual.docx
+++ b/ShatteredTextualEngine/other/ShatteredTextual.docx
@@ -185,7 +185,21 @@
         <w:rPr>
           <w:lang w:val="en-US"/>
         </w:rPr>
-        <w:t>Speak about the reason of singleton usage ( small project )</w:t>
+        <w:t xml:space="preserve">Speak about the reason of singleton usage </w:t>
+      </w:r>
+      <w:proofErr w:type="gramStart"/>
+      <w:r>
+        <w:rPr>
+          <w:lang w:val="en-US"/>
+        </w:rPr>
+        <w:t>( small</w:t>
+      </w:r>
+      <w:proofErr w:type="gramEnd"/>
+      <w:r>
+        <w:rPr>
+          <w:lang w:val="en-US"/>
+        </w:rPr>
+        <w:t xml:space="preserve"> project )</w:t>
       </w:r>
     </w:p>
     <w:p>
@@ -493,11 +507,13 @@
           <w:numId w:val="34"/>
         </w:numPr>
         <w:rPr>
-          <w:lang w:val="en-US"/>
-        </w:rPr>
-      </w:pPr>
-      <w:r>
-        <w:rPr>
+          <w:color w:val="FF0000"/>
+          <w:lang w:val="en-US"/>
+        </w:rPr>
+      </w:pPr>
+      <w:r>
+        <w:rPr>
+          <w:color w:val="FF0000"/>
           <w:lang w:val="en-US"/>
         </w:rPr>
         <w:t xml:space="preserve">Replace Singleton pattern by DI or service locator </w:t>
@@ -532,7 +548,15 @@
         <w:rPr>
           <w:lang w:val="en-US"/>
         </w:rPr>
-        <w:t xml:space="preserve"> function</w:t>
+        <w:t xml:space="preserve"> f</w:t>
+      </w:r>
+      <w:bookmarkStart w:id="0" w:name="_GoBack"/>
+      <w:bookmarkEnd w:id="0"/>
+      <w:r>
+        <w:rPr>
+          <w:lang w:val="en-US"/>
+        </w:rPr>
+        <w:t>unction</w:t>
       </w:r>
     </w:p>
     <w:p>
@@ -550,10 +574,46 @@
         <w:rPr>
           <w:lang w:val="en-US"/>
         </w:rPr>
-        <w:t xml:space="preserve">Documentation </w:t>
-      </w:r>
-      <w:bookmarkStart w:id="0" w:name="_GoBack"/>
-      <w:bookmarkEnd w:id="0"/>
+        <w:t xml:space="preserve">Fixe Error </w:t>
+      </w:r>
+    </w:p>
+    <w:p>
+      <w:pPr>
+        <w:pStyle w:val="Paragraphedeliste"/>
+        <w:numPr>
+          <w:ilvl w:val="0"/>
+          <w:numId w:val="34"/>
+        </w:numPr>
+        <w:rPr>
+          <w:lang w:val="en-US"/>
+        </w:rPr>
+      </w:pPr>
+      <w:r>
+        <w:rPr>
+          <w:lang w:val="en-US"/>
+        </w:rPr>
+        <w:t xml:space="preserve">Implement Is final in </w:t>
+      </w:r>
+      <w:proofErr w:type="gramStart"/>
+      <w:r>
+        <w:rPr>
+          <w:lang w:val="en-US"/>
+        </w:rPr>
+        <w:t xml:space="preserve">state </w:t>
+      </w:r>
+      <w:r>
+        <w:rPr>
+          <w:lang w:val="en-US"/>
+        </w:rPr>
+        <w:t>?</w:t>
+      </w:r>
+      <w:proofErr w:type="gramEnd"/>
+      <w:r>
+        <w:rPr>
+          <w:lang w:val="en-US"/>
+        </w:rPr>
+        <w:t xml:space="preserve"> </w:t>
+      </w:r>
     </w:p>
     <w:p>
       <w:pPr>
@@ -1859,7 +1919,21 @@
         <w:rPr>
           <w:lang w:val="en-US"/>
         </w:rPr>
-        <w:t>Default destination =&gt; ../</w:t>
+        <w:t>Default destination =&gt;</w:t>
+      </w:r>
+      <w:proofErr w:type="gramStart"/>
+      <w:r>
+        <w:rPr>
+          <w:lang w:val="en-US"/>
+        </w:rPr>
+        <w:t xml:space="preserve"> ..</w:t>
+      </w:r>
+      <w:proofErr w:type="gramEnd"/>
+      <w:r>
+        <w:rPr>
+          <w:lang w:val="en-US"/>
+        </w:rPr>
+        <w:t>/</w:t>
       </w:r>
       <w:proofErr w:type="spellStart"/>
       <w:r>
@@ -1995,7 +2069,21 @@
         <w:rPr>
           <w:lang w:val="en-US"/>
         </w:rPr>
-        <w:t>Return “no directory selected … “ if path =</w:t>
+        <w:t xml:space="preserve">Return “no directory selected … </w:t>
+      </w:r>
+      <w:proofErr w:type="gramStart"/>
+      <w:r>
+        <w:rPr>
+          <w:lang w:val="en-US"/>
+        </w:rPr>
+        <w:t>“ if</w:t>
+      </w:r>
+      <w:proofErr w:type="gramEnd"/>
+      <w:r>
+        <w:rPr>
+          <w:lang w:val="en-US"/>
+        </w:rPr>
+        <w:t xml:space="preserve"> path =</w:t>
       </w:r>
       <w:r>
         <w:rPr>
@@ -2045,7 +2133,21 @@
         <w:rPr>
           <w:lang w:val="en-US"/>
         </w:rPr>
-        <w:t xml:space="preserve">Where and how to store user settings ? </w:t>
+        <w:t xml:space="preserve">Where and how to store user </w:t>
+      </w:r>
+      <w:proofErr w:type="gramStart"/>
+      <w:r>
+        <w:rPr>
+          <w:lang w:val="en-US"/>
+        </w:rPr>
+        <w:t>settings ?</w:t>
+      </w:r>
+      <w:proofErr w:type="gramEnd"/>
+      <w:r>
+        <w:rPr>
+          <w:lang w:val="en-US"/>
+        </w:rPr>
+        <w:t xml:space="preserve"> </w:t>
       </w:r>
     </w:p>
     <w:p>
@@ -2063,7 +2165,21 @@
         <w:rPr>
           <w:lang w:val="en-US"/>
         </w:rPr>
-        <w:t xml:space="preserve">How to handle new window creation ? </w:t>
+        <w:t xml:space="preserve">How to handle new window </w:t>
+      </w:r>
+      <w:proofErr w:type="gramStart"/>
+      <w:r>
+        <w:rPr>
+          <w:lang w:val="en-US"/>
+        </w:rPr>
+        <w:t>creation ?</w:t>
+      </w:r>
+      <w:proofErr w:type="gramEnd"/>
+      <w:r>
+        <w:rPr>
+          <w:lang w:val="en-US"/>
+        </w:rPr>
+        <w:t xml:space="preserve"> </w:t>
       </w:r>
     </w:p>
     <w:p>
@@ -2081,7 +2197,21 @@
         <w:rPr>
           <w:lang w:val="en-US"/>
         </w:rPr>
-        <w:t xml:space="preserve">Use User control ? </w:t>
+        <w:t xml:space="preserve">Use User </w:t>
+      </w:r>
+      <w:proofErr w:type="gramStart"/>
+      <w:r>
+        <w:rPr>
+          <w:lang w:val="en-US"/>
+        </w:rPr>
+        <w:t>control ?</w:t>
+      </w:r>
+      <w:proofErr w:type="gramEnd"/>
+      <w:r>
+        <w:rPr>
+          <w:lang w:val="en-US"/>
+        </w:rPr>
+        <w:t xml:space="preserve"> </w:t>
       </w:r>
     </w:p>
     <w:p>
@@ -2195,7 +2325,21 @@
         <w:rPr>
           <w:lang w:val="en-US"/>
         </w:rPr>
-        <w:t xml:space="preserve">How to sort ? </w:t>
+        <w:t xml:space="preserve">How to </w:t>
+      </w:r>
+      <w:proofErr w:type="gramStart"/>
+      <w:r>
+        <w:rPr>
+          <w:lang w:val="en-US"/>
+        </w:rPr>
+        <w:t>sort ?</w:t>
+      </w:r>
+      <w:proofErr w:type="gramEnd"/>
+      <w:r>
+        <w:rPr>
+          <w:lang w:val="en-US"/>
+        </w:rPr>
+        <w:t xml:space="preserve"> </w:t>
       </w:r>
     </w:p>
     <w:p>
@@ -2216,6 +2360,7 @@
         <w:t xml:space="preserve">How to implement in </w:t>
       </w:r>
       <w:proofErr w:type="spellStart"/>
+      <w:proofErr w:type="gramStart"/>
       <w:r>
         <w:rPr>
           <w:lang w:val="en-US"/>
@@ -2227,7 +2372,14 @@
         <w:rPr>
           <w:lang w:val="en-US"/>
         </w:rPr>
-        <w:t xml:space="preserve"> ? </w:t>
+        <w:t xml:space="preserve"> ?</w:t>
+      </w:r>
+      <w:proofErr w:type="gramEnd"/>
+      <w:r>
+        <w:rPr>
+          <w:lang w:val="en-US"/>
+        </w:rPr>
+        <w:t xml:space="preserve"> </w:t>
       </w:r>
     </w:p>
     <w:p>
@@ -2339,6 +2491,7 @@
         <w:t xml:space="preserve">How to deal with different type in </w:t>
       </w:r>
       <w:proofErr w:type="spellStart"/>
+      <w:proofErr w:type="gramStart"/>
       <w:r>
         <w:rPr>
           <w:lang w:val="en-US"/>
@@ -2350,7 +2503,14 @@
         <w:rPr>
           <w:lang w:val="en-US"/>
         </w:rPr>
-        <w:t xml:space="preserve"> ? </w:t>
+        <w:t xml:space="preserve"> ?</w:t>
+      </w:r>
+      <w:proofErr w:type="gramEnd"/>
+      <w:r>
+        <w:rPr>
+          <w:lang w:val="en-US"/>
+        </w:rPr>
+        <w:t xml:space="preserve"> </w:t>
       </w:r>
     </w:p>
     <w:p>
@@ -2437,7 +2597,21 @@
         <w:rPr>
           <w:lang w:val="en-US"/>
         </w:rPr>
-        <w:t xml:space="preserve">How to implement in MVVM ? </w:t>
+        <w:t xml:space="preserve">How to implement in </w:t>
+      </w:r>
+      <w:proofErr w:type="gramStart"/>
+      <w:r>
+        <w:rPr>
+          <w:lang w:val="en-US"/>
+        </w:rPr>
+        <w:t>MVVM ?</w:t>
+      </w:r>
+      <w:proofErr w:type="gramEnd"/>
+      <w:r>
+        <w:rPr>
+          <w:lang w:val="en-US"/>
+        </w:rPr>
+        <w:t xml:space="preserve"> </w:t>
       </w:r>
     </w:p>
     <w:p>
@@ -2987,7 +3161,21 @@
         <w:rPr>
           <w:lang w:val="en-US"/>
         </w:rPr>
-        <w:t xml:space="preserve">Search for custom file format , how to make them, use them </w:t>
+        <w:t xml:space="preserve">Search for custom file </w:t>
+      </w:r>
+      <w:proofErr w:type="gramStart"/>
+      <w:r>
+        <w:rPr>
+          <w:lang w:val="en-US"/>
+        </w:rPr>
+        <w:t>format ,</w:t>
+      </w:r>
+      <w:proofErr w:type="gramEnd"/>
+      <w:r>
+        <w:rPr>
+          <w:lang w:val="en-US"/>
+        </w:rPr>
+        <w:t xml:space="preserve"> how to make them, use them </w:t>
       </w:r>
       <w:proofErr w:type="spellStart"/>
       <w:r>
@@ -3304,12 +3492,21 @@
         </w:rPr>
         <w:t xml:space="preserve"> </w:t>
       </w:r>
+      <w:proofErr w:type="gramStart"/>
       <w:r>
         <w:rPr>
           <w:color w:val="7030A0"/>
           <w:lang w:val="en-US"/>
         </w:rPr>
-        <w:t xml:space="preserve">To Develop       </w:t>
+        <w:t>To</w:t>
+      </w:r>
+      <w:proofErr w:type="gramEnd"/>
+      <w:r>
+        <w:rPr>
+          <w:color w:val="7030A0"/>
+          <w:lang w:val="en-US"/>
+        </w:rPr>
+        <w:t xml:space="preserve"> Develop       </w:t>
       </w:r>
       <w:r>
         <w:rPr>
@@ -8885,7 +9082,7 @@
 </file>
 
 <file path=customXml/itemProps1.xml><?xml version="1.0" encoding="utf-8"?>
-<ds:datastoreItem xmlns:ds="http://schemas.openxmlformats.org/officeDocument/2006/customXml" ds:itemID="{3BD8FED7-C7B2-4BA6-9BC0-385E6131DA8A}">
+<ds:datastoreItem xmlns:ds="http://schemas.openxmlformats.org/officeDocument/2006/customXml" ds:itemID="{8F832B19-9390-4F1B-9200-8E831BA4A396}">
   <ds:schemaRefs>
     <ds:schemaRef ds:uri="http://schemas.openxmlformats.org/officeDocument/2006/bibliography"/>
   </ds:schemaRefs>

</xml_diff>